<commit_message>
Made whole some changes. Added the skeleton for further changes.
</commit_message>
<xml_diff>
--- a/OAuthArtifacts/Implementing OAuth in J2EE.docx
+++ b/OAuthArtifacts/Implementing OAuth in J2EE.docx
@@ -18,7 +18,6 @@
         </w:rPr>
         <w:t xml:space="preserve">Implementing </w:t>
       </w:r>
-      <w:proofErr w:type="spellStart"/>
       <w:r>
         <w:rPr>
           <w:rFonts w:ascii="Bookman Old Style" w:hAnsi="Bookman Old Style"/>
@@ -27,7 +26,62 @@
         </w:rPr>
         <w:t>OAuth</w:t>
       </w:r>
-      <w:proofErr w:type="spellEnd"/>
+      <w:r>
+        <w:rPr>
+          <w:rFonts w:ascii="Bookman Old Style" w:hAnsi="Bookman Old Style"/>
+          <w:sz w:val="22"/>
+          <w:lang w:val="en-US"/>
+        </w:rPr>
+        <w:t xml:space="preserve"> </w:t>
+      </w:r>
+      <w:r>
+        <w:rPr>
+          <w:rFonts w:ascii="Bookman Old Style" w:hAnsi="Bookman Old Style"/>
+          <w:sz w:val="22"/>
+          <w:lang w:val="en-US"/>
+        </w:rPr>
+        <w:t>(O</w:t>
+      </w:r>
+      <w:r>
+        <w:rPr>
+          <w:rFonts w:ascii="Bookman Old Style" w:hAnsi="Bookman Old Style"/>
+          <w:sz w:val="22"/>
+          <w:lang w:val="en-US"/>
+        </w:rPr>
+        <w:t xml:space="preserve">pen </w:t>
+      </w:r>
+      <w:r>
+        <w:rPr>
+          <w:rFonts w:ascii="Bookman Old Style" w:hAnsi="Bookman Old Style"/>
+          <w:sz w:val="22"/>
+          <w:lang w:val="en-US"/>
+        </w:rPr>
+        <w:t>A</w:t>
+      </w:r>
+      <w:r>
+        <w:rPr>
+          <w:rFonts w:ascii="Bookman Old Style" w:hAnsi="Bookman Old Style"/>
+          <w:sz w:val="22"/>
+          <w:lang w:val="en-US"/>
+        </w:rPr>
+        <w:t>uthori</w:t>
+      </w:r>
+      <w:r>
+        <w:rPr>
+          <w:rFonts w:ascii="Bookman Old Style" w:hAnsi="Bookman Old Style"/>
+          <w:sz w:val="22"/>
+          <w:lang w:val="en-US"/>
+        </w:rPr>
+        <w:t>z</w:t>
+      </w:r>
+      <w:r>
+        <w:rPr>
+          <w:rFonts w:ascii="Bookman Old Style" w:hAnsi="Bookman Old Style"/>
+          <w:sz w:val="22"/>
+          <w:lang w:val="en-US"/>
+        </w:rPr>
+        <w:t>ation)</w:t>
+      </w:r>
       <w:r>
         <w:rPr>
           <w:rFonts w:ascii="Bookman Old Style" w:hAnsi="Bookman Old Style"/>
@@ -54,7 +108,80 @@
           <w:lang w:val="en-US"/>
         </w:rPr>
       </w:pPr>
-      <w:proofErr w:type="spellStart"/>
+      <w:r>
+        <w:rPr>
+          <w:rFonts w:ascii="Bookman Old Style" w:hAnsi="Bookman Old Style"/>
+          <w:sz w:val="22"/>
+          <w:lang w:val="en-US"/>
+        </w:rPr>
+        <w:t xml:space="preserve">OAuth </w:t>
+      </w:r>
+      <w:r>
+        <w:rPr>
+          <w:rFonts w:ascii="Bookman Old Style" w:hAnsi="Bookman Old Style"/>
+          <w:sz w:val="22"/>
+          <w:lang w:val="en-US"/>
+        </w:rPr>
+        <w:t xml:space="preserve">is a protocol using </w:t>
+      </w:r>
+      <w:r>
+        <w:rPr>
+          <w:rFonts w:ascii="Bookman Old Style" w:hAnsi="Bookman Old Style"/>
+          <w:sz w:val="22"/>
+          <w:lang w:val="en-US"/>
+        </w:rPr>
+        <w:t xml:space="preserve">which a third party application </w:t>
+      </w:r>
+      <w:r>
+        <w:rPr>
+          <w:rFonts w:ascii="Bookman Old Style" w:hAnsi="Bookman Old Style"/>
+          <w:sz w:val="22"/>
+          <w:lang w:val="en-US"/>
+        </w:rPr>
+        <w:t xml:space="preserve">can access a part of user’s account information like name, age, dob, friend list </w:t>
+      </w:r>
+      <w:r>
+        <w:rPr>
+          <w:rFonts w:ascii="Bookman Old Style" w:hAnsi="Bookman Old Style"/>
+          <w:sz w:val="22"/>
+          <w:lang w:val="en-US"/>
+        </w:rPr>
+        <w:t xml:space="preserve">etc. </w:t>
+      </w:r>
+      <w:r>
+        <w:rPr>
+          <w:rFonts w:ascii="Bookman Old Style" w:hAnsi="Bookman Old Style"/>
+          <w:sz w:val="22"/>
+          <w:lang w:val="en-US"/>
+        </w:rPr>
+        <w:t>after authorization by the user.</w:t>
+      </w:r>
+    </w:p>
+    <w:p>
+      <w:pPr>
+        <w:rPr>
+          <w:rFonts w:ascii="Bookman Old Style" w:hAnsi="Bookman Old Style"/>
+          <w:sz w:val="22"/>
+          <w:lang w:val="en-US"/>
+        </w:rPr>
+      </w:pPr>
+    </w:p>
+    <w:p>
+      <w:pPr>
+        <w:rPr>
+          <w:rFonts w:ascii="Bookman Old Style" w:hAnsi="Bookman Old Style"/>
+          <w:sz w:val="22"/>
+          <w:lang w:val="en-US"/>
+        </w:rPr>
+      </w:pPr>
+      <w:r>
+        <w:rPr>
+          <w:rFonts w:ascii="Bookman Old Style" w:hAnsi="Bookman Old Style"/>
+          <w:sz w:val="22"/>
+          <w:lang w:val="en-US"/>
+        </w:rPr>
+        <w:t xml:space="preserve">Players involved in </w:t>
+      </w:r>
       <w:r>
         <w:rPr>
           <w:rFonts w:ascii="Bookman Old Style" w:hAnsi="Bookman Old Style"/>
@@ -63,101 +190,6 @@
         </w:rPr>
         <w:t>OAuth</w:t>
       </w:r>
-      <w:proofErr w:type="spellEnd"/>
-      <w:r>
-        <w:rPr>
-          <w:rFonts w:ascii="Bookman Old Style" w:hAnsi="Bookman Old Style"/>
-          <w:sz w:val="22"/>
-          <w:lang w:val="en-US"/>
-        </w:rPr>
-        <w:t xml:space="preserve"> (open </w:t>
-      </w:r>
-      <w:proofErr w:type="spellStart"/>
-      <w:r>
-        <w:rPr>
-          <w:rFonts w:ascii="Bookman Old Style" w:hAnsi="Bookman Old Style"/>
-          <w:sz w:val="22"/>
-          <w:lang w:val="en-US"/>
-        </w:rPr>
-        <w:t>authorisation</w:t>
-      </w:r>
-      <w:proofErr w:type="spellEnd"/>
-      <w:r>
-        <w:rPr>
-          <w:rFonts w:ascii="Bookman Old Style" w:hAnsi="Bookman Old Style"/>
-          <w:sz w:val="22"/>
-          <w:lang w:val="en-US"/>
-        </w:rPr>
-        <w:t xml:space="preserve">) is a protocol using </w:t>
-      </w:r>
-      <w:r>
-        <w:rPr>
-          <w:rFonts w:ascii="Bookman Old Style" w:hAnsi="Bookman Old Style"/>
-          <w:sz w:val="22"/>
-          <w:lang w:val="en-US"/>
-        </w:rPr>
-        <w:t xml:space="preserve">which a third party application </w:t>
-      </w:r>
-      <w:r>
-        <w:rPr>
-          <w:rFonts w:ascii="Bookman Old Style" w:hAnsi="Bookman Old Style"/>
-          <w:sz w:val="22"/>
-          <w:lang w:val="en-US"/>
-        </w:rPr>
-        <w:t xml:space="preserve">can access a part of user’s account information like name, age, dob, friend list </w:t>
-      </w:r>
-      <w:r>
-        <w:rPr>
-          <w:rFonts w:ascii="Bookman Old Style" w:hAnsi="Bookman Old Style"/>
-          <w:sz w:val="22"/>
-          <w:lang w:val="en-US"/>
-        </w:rPr>
-        <w:t xml:space="preserve">etc. </w:t>
-      </w:r>
-      <w:r>
-        <w:rPr>
-          <w:rFonts w:ascii="Bookman Old Style" w:hAnsi="Bookman Old Style"/>
-          <w:sz w:val="22"/>
-          <w:lang w:val="en-US"/>
-        </w:rPr>
-        <w:t>after authorization by the user.</w:t>
-      </w:r>
-    </w:p>
-    <w:p>
-      <w:pPr>
-        <w:rPr>
-          <w:rFonts w:ascii="Bookman Old Style" w:hAnsi="Bookman Old Style"/>
-          <w:sz w:val="22"/>
-          <w:lang w:val="en-US"/>
-        </w:rPr>
-      </w:pPr>
-    </w:p>
-    <w:p>
-      <w:pPr>
-        <w:rPr>
-          <w:rFonts w:ascii="Bookman Old Style" w:hAnsi="Bookman Old Style"/>
-          <w:sz w:val="22"/>
-          <w:lang w:val="en-US"/>
-        </w:rPr>
-      </w:pPr>
-      <w:r>
-        <w:rPr>
-          <w:rFonts w:ascii="Bookman Old Style" w:hAnsi="Bookman Old Style"/>
-          <w:sz w:val="22"/>
-          <w:lang w:val="en-US"/>
-        </w:rPr>
-        <w:t xml:space="preserve">Players involved in </w:t>
-      </w:r>
-      <w:proofErr w:type="spellStart"/>
-      <w:r>
-        <w:rPr>
-          <w:rFonts w:ascii="Bookman Old Style" w:hAnsi="Bookman Old Style"/>
-          <w:sz w:val="22"/>
-          <w:lang w:val="en-US"/>
-        </w:rPr>
-        <w:t>outh</w:t>
-      </w:r>
-      <w:proofErr w:type="spellEnd"/>
     </w:p>
     <w:p>
       <w:pPr>
@@ -187,7 +219,39 @@
           <w:sz w:val="22"/>
           <w:lang w:val="en-US"/>
         </w:rPr>
-        <w:t>Service provider – which provides some kind of service</w:t>
+        <w:t xml:space="preserve">Service provider – </w:t>
+      </w:r>
+      <w:r>
+        <w:rPr>
+          <w:rFonts w:ascii="Bookman Old Style" w:hAnsi="Bookman Old Style"/>
+          <w:sz w:val="22"/>
+          <w:lang w:val="en-US"/>
+        </w:rPr>
+        <w:t>a</w:t>
+      </w:r>
+      <w:r>
+        <w:rPr>
+          <w:rFonts w:ascii="Bookman Old Style" w:hAnsi="Bookman Old Style"/>
+          <w:sz w:val="22"/>
+          <w:lang w:val="en-US"/>
+        </w:rPr>
+        <w:t>n online</w:t>
+      </w:r>
+      <w:r>
+        <w:rPr>
+          <w:rFonts w:ascii="Bookman Old Style" w:hAnsi="Bookman Old Style"/>
+          <w:sz w:val="22"/>
+          <w:lang w:val="en-US"/>
+        </w:rPr>
+        <w:t xml:space="preserve"> service provider with which user has his account information</w:t>
+      </w:r>
+      <w:r>
+        <w:rPr>
+          <w:rFonts w:ascii="Bookman Old Style" w:hAnsi="Bookman Old Style"/>
+          <w:sz w:val="22"/>
+          <w:lang w:val="en-US"/>
+        </w:rPr>
+        <w:t>. Eg. Google, Facebook, Github etc.</w:t>
       </w:r>
     </w:p>
     <w:p>
@@ -209,7 +273,23 @@
           <w:sz w:val="22"/>
           <w:lang w:val="en-US"/>
         </w:rPr>
-        <w:t>Third party application (Client application) – Which wants to access a part of users account information</w:t>
+        <w:t xml:space="preserve">Third party application (Client application) – </w:t>
+      </w:r>
+      <w:r>
+        <w:rPr>
+          <w:rFonts w:ascii="Bookman Old Style" w:hAnsi="Bookman Old Style"/>
+          <w:sz w:val="22"/>
+          <w:lang w:val="en-US"/>
+        </w:rPr>
+        <w:t>application which</w:t>
+      </w:r>
+      <w:r>
+        <w:rPr>
+          <w:rFonts w:ascii="Bookman Old Style" w:hAnsi="Bookman Old Style"/>
+          <w:sz w:val="22"/>
+          <w:lang w:val="en-US"/>
+        </w:rPr>
+        <w:t xml:space="preserve"> wants to access a part of users account information</w:t>
       </w:r>
     </w:p>
     <w:p>
@@ -231,7 +311,55 @@
           <w:sz w:val="22"/>
           <w:lang w:val="en-US"/>
         </w:rPr>
-        <w:t>User which gives permission to access a part of his accounts information</w:t>
+        <w:t xml:space="preserve">User </w:t>
+      </w:r>
+      <w:r>
+        <w:rPr>
+          <w:rFonts w:ascii="Bookman Old Style" w:hAnsi="Bookman Old Style"/>
+          <w:sz w:val="22"/>
+          <w:lang w:val="en-US"/>
+        </w:rPr>
+        <w:t xml:space="preserve">- </w:t>
+      </w:r>
+      <w:r>
+        <w:rPr>
+          <w:rFonts w:ascii="Bookman Old Style" w:hAnsi="Bookman Old Style"/>
+          <w:sz w:val="22"/>
+          <w:lang w:val="en-US"/>
+        </w:rPr>
+        <w:t>wh</w:t>
+      </w:r>
+      <w:r>
+        <w:rPr>
+          <w:rFonts w:ascii="Bookman Old Style" w:hAnsi="Bookman Old Style"/>
+          <w:sz w:val="22"/>
+          <w:lang w:val="en-US"/>
+        </w:rPr>
+        <w:t>o</w:t>
+      </w:r>
+      <w:r>
+        <w:rPr>
+          <w:rFonts w:ascii="Bookman Old Style" w:hAnsi="Bookman Old Style"/>
+          <w:sz w:val="22"/>
+          <w:lang w:val="en-US"/>
+        </w:rPr>
+        <w:t xml:space="preserve"> </w:t>
+      </w:r>
+      <w:r>
+        <w:rPr>
+          <w:rFonts w:ascii="Bookman Old Style" w:hAnsi="Bookman Old Style"/>
+          <w:sz w:val="22"/>
+          <w:lang w:val="en-US"/>
+        </w:rPr>
+        <w:t>authorizes a third-party application to access a part of his account</w:t>
+      </w:r>
+      <w:r>
+        <w:rPr>
+          <w:rFonts w:ascii="Bookman Old Style" w:hAnsi="Bookman Old Style"/>
+          <w:sz w:val="22"/>
+          <w:lang w:val="en-US"/>
+        </w:rPr>
+        <w:t xml:space="preserve"> information</w:t>
       </w:r>
     </w:p>
     <w:p>
@@ -265,7 +393,191 @@
           <w:sz w:val="22"/>
           <w:lang w:val="en-US"/>
         </w:rPr>
-        <w:t>third,</w:t>
+        <w:t>third-</w:t>
+      </w:r>
+      <w:r>
+        <w:rPr>
+          <w:rFonts w:ascii="Bookman Old Style" w:hAnsi="Bookman Old Style"/>
+          <w:sz w:val="22"/>
+          <w:lang w:val="en-US"/>
+        </w:rPr>
+        <w:t xml:space="preserve">party application can access </w:t>
+      </w:r>
+      <w:r>
+        <w:rPr>
+          <w:rFonts w:ascii="Bookman Old Style" w:hAnsi="Bookman Old Style"/>
+          <w:sz w:val="22"/>
+          <w:lang w:val="en-US"/>
+        </w:rPr>
+        <w:t>user’s</w:t>
+      </w:r>
+      <w:r>
+        <w:rPr>
+          <w:rFonts w:ascii="Bookman Old Style" w:hAnsi="Bookman Old Style"/>
+          <w:sz w:val="22"/>
+          <w:lang w:val="en-US"/>
+        </w:rPr>
+        <w:t xml:space="preserve"> data it must be registered with the service provider.</w:t>
+      </w:r>
+    </w:p>
+    <w:p>
+      <w:pPr>
+        <w:rPr>
+          <w:rFonts w:ascii="Bookman Old Style" w:hAnsi="Bookman Old Style"/>
+          <w:sz w:val="22"/>
+          <w:lang w:val="en-US"/>
+        </w:rPr>
+      </w:pPr>
+    </w:p>
+    <w:p>
+      <w:pPr>
+        <w:rPr>
+          <w:rFonts w:ascii="Bookman Old Style" w:hAnsi="Bookman Old Style"/>
+          <w:sz w:val="22"/>
+          <w:lang w:val="en-US"/>
+        </w:rPr>
+      </w:pPr>
+      <w:r>
+        <w:rPr>
+          <w:rFonts w:ascii="Bookman Old Style" w:hAnsi="Bookman Old Style"/>
+          <w:sz w:val="22"/>
+          <w:lang w:val="en-US"/>
+        </w:rPr>
+        <w:t>Lets take an example to see the end-to-end process where a third party application (client application) - “</w:t>
+      </w:r>
+      <w:r>
+        <w:rPr>
+          <w:rFonts w:ascii="Bookman Old Style" w:hAnsi="Bookman Old Style"/>
+          <w:sz w:val="22"/>
+          <w:lang w:val="en-US"/>
+        </w:rPr>
+        <w:t>OAuth client</w:t>
+      </w:r>
+      <w:r>
+        <w:rPr>
+          <w:rFonts w:ascii="Bookman Old Style" w:hAnsi="Bookman Old Style"/>
+          <w:sz w:val="22"/>
+          <w:lang w:val="en-US"/>
+        </w:rPr>
+        <w:t>” wants to access basic users account information from google.</w:t>
+      </w:r>
+    </w:p>
+    <w:p>
+      <w:pPr>
+        <w:rPr>
+          <w:rFonts w:ascii="Bookman Old Style" w:hAnsi="Bookman Old Style"/>
+          <w:sz w:val="22"/>
+          <w:lang w:val="en-US"/>
+        </w:rPr>
+      </w:pPr>
+    </w:p>
+    <w:p>
+      <w:pPr>
+        <w:rPr>
+          <w:rFonts w:ascii="Bookman Old Style" w:hAnsi="Bookman Old Style"/>
+          <w:sz w:val="22"/>
+          <w:lang w:val="en-US"/>
+        </w:rPr>
+      </w:pPr>
+      <w:r>
+        <w:rPr>
+          <w:rFonts w:ascii="Bookman Old Style" w:hAnsi="Bookman Old Style"/>
+          <w:b/>
+          <w:sz w:val="22"/>
+          <w:lang w:val="en-US"/>
+        </w:rPr>
+        <w:t>Step 1</w:t>
+      </w:r>
+      <w:r>
+        <w:rPr>
+          <w:rFonts w:ascii="Bookman Old Style" w:hAnsi="Bookman Old Style"/>
+          <w:sz w:val="22"/>
+          <w:lang w:val="en-US"/>
+        </w:rPr>
+        <w:t xml:space="preserve"> – Register </w:t>
+      </w:r>
+      <w:r>
+        <w:rPr>
+          <w:rFonts w:ascii="Bookman Old Style" w:hAnsi="Bookman Old Style"/>
+          <w:sz w:val="22"/>
+          <w:lang w:val="en-US"/>
+        </w:rPr>
+        <w:t xml:space="preserve">third-party application </w:t>
+      </w:r>
+      <w:r>
+        <w:rPr>
+          <w:rFonts w:ascii="Bookman Old Style" w:hAnsi="Bookman Old Style"/>
+          <w:sz w:val="22"/>
+          <w:lang w:val="en-US"/>
+        </w:rPr>
+        <w:t>“</w:t>
+      </w:r>
+      <w:r>
+        <w:rPr>
+          <w:rFonts w:ascii="Bookman Old Style" w:hAnsi="Bookman Old Style"/>
+          <w:sz w:val="22"/>
+          <w:lang w:val="en-US"/>
+        </w:rPr>
+        <w:t>OAuth client</w:t>
+      </w:r>
+      <w:r>
+        <w:rPr>
+          <w:rFonts w:ascii="Bookman Old Style" w:hAnsi="Bookman Old Style"/>
+          <w:sz w:val="22"/>
+          <w:lang w:val="en-US"/>
+        </w:rPr>
+        <w:t>” with google.</w:t>
+      </w:r>
+    </w:p>
+    <w:p>
+      <w:pPr>
+        <w:rPr>
+          <w:rFonts w:ascii="Bookman Old Style" w:hAnsi="Bookman Old Style"/>
+          <w:sz w:val="22"/>
+          <w:lang w:val="en-US"/>
+        </w:rPr>
+      </w:pPr>
+    </w:p>
+    <w:p>
+      <w:pPr>
+        <w:rPr>
+          <w:rFonts w:ascii="Bookman Old Style" w:hAnsi="Bookman Old Style"/>
+          <w:sz w:val="22"/>
+          <w:lang w:val="en-US"/>
+        </w:rPr>
+      </w:pPr>
+      <w:r>
+        <w:rPr>
+          <w:rFonts w:ascii="Bookman Old Style" w:hAnsi="Bookman Old Style"/>
+          <w:sz w:val="22"/>
+          <w:lang w:val="en-US"/>
+        </w:rPr>
+        <w:t>To register an application we need to c</w:t>
+      </w:r>
+      <w:r>
+        <w:rPr>
+          <w:rFonts w:ascii="Bookman Old Style" w:hAnsi="Bookman Old Style"/>
+          <w:sz w:val="22"/>
+          <w:lang w:val="en-US"/>
+        </w:rPr>
+        <w:t xml:space="preserve">reate a project </w:t>
+      </w:r>
+      <w:r>
+        <w:rPr>
+          <w:rFonts w:ascii="Bookman Old Style" w:hAnsi="Bookman Old Style"/>
+          <w:sz w:val="22"/>
+          <w:lang w:val="en-US"/>
+        </w:rPr>
+        <w:t>1</w:t>
+      </w:r>
+      <w:r>
+        <w:rPr>
+          <w:rFonts w:ascii="Bookman Old Style" w:hAnsi="Bookman Old Style"/>
+          <w:sz w:val="22"/>
+          <w:vertAlign w:val="superscript"/>
+          <w:lang w:val="en-US"/>
+        </w:rPr>
+        <w:t>st</w:t>
       </w:r>
       <w:r>
         <w:rPr>
@@ -281,171 +593,7 @@
           <w:sz w:val="22"/>
           <w:lang w:val="en-US"/>
         </w:rPr>
-        <w:t xml:space="preserve">party application can access </w:t>
-      </w:r>
-      <w:r>
-        <w:rPr>
-          <w:rFonts w:ascii="Bookman Old Style" w:hAnsi="Bookman Old Style"/>
-          <w:sz w:val="22"/>
-          <w:lang w:val="en-US"/>
-        </w:rPr>
-        <w:t>user’s</w:t>
-      </w:r>
-      <w:r>
-        <w:rPr>
-          <w:rFonts w:ascii="Bookman Old Style" w:hAnsi="Bookman Old Style"/>
-          <w:sz w:val="22"/>
-          <w:lang w:val="en-US"/>
-        </w:rPr>
-        <w:t xml:space="preserve"> data it </w:t>
-      </w:r>
-      <w:proofErr w:type="gramStart"/>
-      <w:r>
-        <w:rPr>
-          <w:rFonts w:ascii="Bookman Old Style" w:hAnsi="Bookman Old Style"/>
-          <w:sz w:val="22"/>
-          <w:lang w:val="en-US"/>
-        </w:rPr>
-        <w:t>must be registered</w:t>
-      </w:r>
-      <w:proofErr w:type="gramEnd"/>
-      <w:r>
-        <w:rPr>
-          <w:rFonts w:ascii="Bookman Old Style" w:hAnsi="Bookman Old Style"/>
-          <w:sz w:val="22"/>
-          <w:lang w:val="en-US"/>
-        </w:rPr>
-        <w:t xml:space="preserve"> with the service provider.</w:t>
-      </w:r>
-    </w:p>
-    <w:p>
-      <w:pPr>
-        <w:rPr>
-          <w:rFonts w:ascii="Bookman Old Style" w:hAnsi="Bookman Old Style"/>
-          <w:sz w:val="22"/>
-          <w:lang w:val="en-US"/>
-        </w:rPr>
-      </w:pPr>
-    </w:p>
-    <w:p>
-      <w:pPr>
-        <w:rPr>
-          <w:rFonts w:ascii="Bookman Old Style" w:hAnsi="Bookman Old Style"/>
-          <w:sz w:val="22"/>
-          <w:lang w:val="en-US"/>
-        </w:rPr>
-      </w:pPr>
-      <w:r>
-        <w:rPr>
-          <w:rFonts w:ascii="Bookman Old Style" w:hAnsi="Bookman Old Style"/>
-          <w:sz w:val="22"/>
-          <w:lang w:val="en-US"/>
-        </w:rPr>
-        <w:t>Lets take an example to see the end-to-end process where a third party application (client application) - “</w:t>
-      </w:r>
-      <w:proofErr w:type="spellStart"/>
-      <w:r>
-        <w:rPr>
-          <w:rFonts w:ascii="Bookman Old Style" w:hAnsi="Bookman Old Style"/>
-          <w:sz w:val="22"/>
-          <w:lang w:val="en-US"/>
-        </w:rPr>
-        <w:t>OAuth</w:t>
-      </w:r>
-      <w:proofErr w:type="spellEnd"/>
-      <w:r>
-        <w:rPr>
-          <w:rFonts w:ascii="Bookman Old Style" w:hAnsi="Bookman Old Style"/>
-          <w:sz w:val="22"/>
-          <w:lang w:val="en-US"/>
-        </w:rPr>
-        <w:t xml:space="preserve"> client</w:t>
-      </w:r>
-      <w:r>
-        <w:rPr>
-          <w:rFonts w:ascii="Bookman Old Style" w:hAnsi="Bookman Old Style"/>
-          <w:sz w:val="22"/>
-          <w:lang w:val="en-US"/>
-        </w:rPr>
-        <w:t>” wants to access basic users account information from google.</w:t>
-      </w:r>
-    </w:p>
-    <w:p>
-      <w:pPr>
-        <w:rPr>
-          <w:rFonts w:ascii="Bookman Old Style" w:hAnsi="Bookman Old Style"/>
-          <w:sz w:val="22"/>
-          <w:lang w:val="en-US"/>
-        </w:rPr>
-      </w:pPr>
-    </w:p>
-    <w:p>
-      <w:pPr>
-        <w:rPr>
-          <w:rFonts w:ascii="Bookman Old Style" w:hAnsi="Bookman Old Style"/>
-          <w:sz w:val="22"/>
-          <w:lang w:val="en-US"/>
-        </w:rPr>
-      </w:pPr>
-      <w:r>
-        <w:rPr>
-          <w:rFonts w:ascii="Bookman Old Style" w:hAnsi="Bookman Old Style"/>
-          <w:sz w:val="22"/>
-          <w:lang w:val="en-US"/>
-        </w:rPr>
-        <w:t>Step 1 – Register “</w:t>
-      </w:r>
-      <w:proofErr w:type="spellStart"/>
-      <w:r>
-        <w:rPr>
-          <w:rFonts w:ascii="Bookman Old Style" w:hAnsi="Bookman Old Style"/>
-          <w:sz w:val="22"/>
-          <w:lang w:val="en-US"/>
-        </w:rPr>
-        <w:t>OAuth</w:t>
-      </w:r>
-      <w:proofErr w:type="spellEnd"/>
-      <w:r>
-        <w:rPr>
-          <w:rFonts w:ascii="Bookman Old Style" w:hAnsi="Bookman Old Style"/>
-          <w:sz w:val="22"/>
-          <w:lang w:val="en-US"/>
-        </w:rPr>
-        <w:t xml:space="preserve"> client</w:t>
-      </w:r>
-      <w:r>
-        <w:rPr>
-          <w:rFonts w:ascii="Bookman Old Style" w:hAnsi="Bookman Old Style"/>
-          <w:sz w:val="22"/>
-          <w:lang w:val="en-US"/>
-        </w:rPr>
-        <w:t>” with google.</w:t>
-      </w:r>
-    </w:p>
-    <w:p>
-      <w:pPr>
-        <w:rPr>
-          <w:rFonts w:ascii="Bookman Old Style" w:hAnsi="Bookman Old Style"/>
-          <w:sz w:val="22"/>
-          <w:lang w:val="en-US"/>
-        </w:rPr>
-      </w:pPr>
-    </w:p>
-    <w:p>
-      <w:pPr>
-        <w:rPr>
-          <w:rFonts w:ascii="Bookman Old Style" w:hAnsi="Bookman Old Style"/>
-          <w:sz w:val="22"/>
-          <w:lang w:val="en-US"/>
-        </w:rPr>
-      </w:pPr>
-      <w:r>
-        <w:rPr>
-          <w:rFonts w:ascii="Bookman Old Style" w:hAnsi="Bookman Old Style"/>
-          <w:sz w:val="22"/>
-          <w:lang w:val="en-US"/>
-        </w:rPr>
-        <w:t>Create a project in google developer console</w:t>
+        <w:t>in google developer console</w:t>
       </w:r>
     </w:p>
     <w:p>
@@ -564,6 +712,14 @@
           <w:lang w:val="en-US"/>
         </w:rPr>
       </w:pPr>
+      <w:r>
+        <w:rPr>
+          <w:rFonts w:ascii="Bookman Old Style" w:hAnsi="Bookman Old Style"/>
+          <w:sz w:val="22"/>
+          <w:lang w:val="en-US"/>
+        </w:rPr>
+        <w:t>Project name can be anything but project id has to be unique</w:t>
+      </w:r>
     </w:p>
     <w:p>
       <w:pPr>
@@ -634,6 +790,92 @@
           <w:lang w:val="en-US"/>
         </w:rPr>
       </w:pPr>
+      <w:r>
+        <w:rPr>
+          <w:rFonts w:ascii="Bookman Old Style" w:hAnsi="Bookman Old Style"/>
+          <w:sz w:val="22"/>
+          <w:lang w:val="en-US"/>
+        </w:rPr>
+        <w:br w:type="page"/>
+      </w:r>
+    </w:p>
+    <w:p>
+      <w:pPr>
+        <w:rPr>
+          <w:rFonts w:ascii="Bookman Old Style" w:hAnsi="Bookman Old Style"/>
+          <w:sz w:val="22"/>
+          <w:lang w:val="en-US"/>
+        </w:rPr>
+      </w:pPr>
+      <w:r>
+        <w:rPr>
+          <w:rFonts w:ascii="Bookman Old Style" w:hAnsi="Bookman Old Style"/>
+          <w:sz w:val="22"/>
+          <w:lang w:val="en-US"/>
+        </w:rPr>
+        <w:lastRenderedPageBreak/>
+        <w:t xml:space="preserve">Configure the </w:t>
+      </w:r>
+      <w:r>
+        <w:rPr>
+          <w:rFonts w:ascii="Bookman Old Style" w:hAnsi="Bookman Old Style"/>
+          <w:sz w:val="22"/>
+          <w:highlight w:val="yellow"/>
+          <w:lang w:val="en-US"/>
+        </w:rPr>
+        <w:t xml:space="preserve">consent screen </w:t>
+      </w:r>
+      <w:r>
+        <w:rPr>
+          <w:rFonts w:ascii="Bookman Old Style" w:hAnsi="Bookman Old Style"/>
+          <w:sz w:val="22"/>
+          <w:lang w:val="en-US"/>
+        </w:rPr>
+        <w:t xml:space="preserve">(screen that will be shown to the user asking for permission to access his account information), </w:t>
+      </w:r>
+      <w:r>
+        <w:rPr>
+          <w:rFonts w:ascii="Bookman Old Style" w:hAnsi="Bookman Old Style"/>
+          <w:sz w:val="22"/>
+          <w:highlight w:val="yellow"/>
+          <w:lang w:val="en-US"/>
+        </w:rPr>
+        <w:t xml:space="preserve">name of the web application </w:t>
+      </w:r>
+      <w:r>
+        <w:rPr>
+          <w:rFonts w:ascii="Bookman Old Style" w:hAnsi="Bookman Old Style"/>
+          <w:sz w:val="22"/>
+          <w:lang w:val="en-US"/>
+        </w:rPr>
+        <w:t xml:space="preserve">and </w:t>
+      </w:r>
+      <w:r>
+        <w:rPr>
+          <w:rFonts w:ascii="Bookman Old Style" w:hAnsi="Bookman Old Style"/>
+          <w:sz w:val="22"/>
+          <w:highlight w:val="yellow"/>
+          <w:lang w:val="en-US"/>
+        </w:rPr>
+        <w:t xml:space="preserve">redirect uri </w:t>
+      </w:r>
+      <w:r>
+        <w:rPr>
+          <w:rFonts w:ascii="Bookman Old Style" w:hAnsi="Bookman Old Style"/>
+          <w:sz w:val="22"/>
+          <w:lang w:val="en-US"/>
+        </w:rPr>
+        <w:t>(uri to which the user will be redirected after his authorization)</w:t>
+      </w:r>
+    </w:p>
+    <w:p>
+      <w:pPr>
+        <w:rPr>
+          <w:rFonts w:ascii="Bookman Old Style" w:hAnsi="Bookman Old Style"/>
+          <w:sz w:val="22"/>
+          <w:lang w:val="en-US"/>
+        </w:rPr>
+      </w:pPr>
     </w:p>
     <w:p>
       <w:pPr>
@@ -650,7 +892,6 @@
           <w:sz w:val="22"/>
           <w:lang w:val="en-US"/>
         </w:rPr>
-        <w:lastRenderedPageBreak/>
         <w:drawing>
           <wp:inline distT="0" distB="0" distL="0" distR="0" wp14:anchorId="708A44A6" wp14:editId="03789110">
             <wp:extent cx="6849431" cy="4401164"/>
@@ -721,6 +962,14 @@
           <w:lang w:val="en-US"/>
         </w:rPr>
         <w:t>Configure the consent screen</w:t>
+      </w:r>
+      <w:r>
+        <w:rPr>
+          <w:rFonts w:ascii="Bookman Old Style" w:hAnsi="Bookman Old Style"/>
+          <w:sz w:val="22"/>
+          <w:lang w:val="en-US"/>
+        </w:rPr>
+        <w:t xml:space="preserve"> 1st</w:t>
       </w:r>
     </w:p>
     <w:p>
@@ -930,7 +1179,59 @@
           <w:sz w:val="22"/>
           <w:lang w:val="en-US"/>
         </w:rPr>
+        <w:br w:type="page"/>
+      </w:r>
+    </w:p>
+    <w:p>
+      <w:pPr>
+        <w:rPr>
+          <w:rFonts w:ascii="Bookman Old Style" w:hAnsi="Bookman Old Style"/>
+          <w:sz w:val="22"/>
+          <w:lang w:val="en-US"/>
+        </w:rPr>
+      </w:pPr>
+      <w:r>
+        <w:rPr>
+          <w:rFonts w:ascii="Bookman Old Style" w:hAnsi="Bookman Old Style"/>
+          <w:sz w:val="22"/>
+          <w:lang w:val="en-US"/>
+        </w:rPr>
         <w:lastRenderedPageBreak/>
+        <w:t xml:space="preserve">Once done with above steps you can see your </w:t>
+      </w:r>
+      <w:r>
+        <w:rPr>
+          <w:rFonts w:ascii="Bookman Old Style" w:hAnsi="Bookman Old Style"/>
+          <w:sz w:val="22"/>
+          <w:lang w:val="en-US"/>
+        </w:rPr>
+        <w:t>client id, client secret and redirect uri. Make sure to keep your client secret confidential else someone can impersonate your application.</w:t>
+      </w:r>
+    </w:p>
+    <w:p>
+      <w:pPr>
+        <w:rPr>
+          <w:rFonts w:ascii="Bookman Old Style" w:hAnsi="Bookman Old Style"/>
+          <w:sz w:val="22"/>
+          <w:lang w:val="en-US"/>
+        </w:rPr>
+      </w:pPr>
+    </w:p>
+    <w:p>
+      <w:pPr>
+        <w:rPr>
+          <w:rFonts w:ascii="Bookman Old Style" w:hAnsi="Bookman Old Style"/>
+          <w:sz w:val="22"/>
+          <w:lang w:val="en-US"/>
+        </w:rPr>
+      </w:pPr>
+      <w:r>
+        <w:rPr>
+          <w:rFonts w:ascii="Bookman Old Style" w:hAnsi="Bookman Old Style"/>
+          <w:noProof/>
+          <w:sz w:val="22"/>
+          <w:lang w:val="en-US"/>
+        </w:rPr>
         <w:drawing>
           <wp:inline distT="0" distB="0" distL="0" distR="0" wp14:anchorId="3F38D0D9" wp14:editId="01B0E3F6">
             <wp:extent cx="6354062" cy="5982535"/>
@@ -967,8 +1268,6 @@
           </wp:inline>
         </w:drawing>
       </w:r>
-      <w:bookmarkStart w:id="0" w:name="_GoBack"/>
-      <w:bookmarkEnd w:id="0"/>
     </w:p>
     <w:p>
       <w:pPr>
@@ -1033,22 +1332,13 @@
       <w:r>
         <w:rPr>
           <w:rFonts w:ascii="Bookman Old Style" w:hAnsi="Bookman Old Style"/>
+          <w:b/>
           <w:sz w:val="22"/>
           <w:lang w:val="en-US"/>
         </w:rPr>
         <w:lastRenderedPageBreak/>
-        <w:t xml:space="preserve">Step </w:t>
-      </w:r>
-      <w:proofErr w:type="gramStart"/>
-      <w:r>
-        <w:rPr>
-          <w:rFonts w:ascii="Bookman Old Style" w:hAnsi="Bookman Old Style"/>
-          <w:sz w:val="22"/>
-          <w:lang w:val="en-US"/>
-        </w:rPr>
-        <w:t>2</w:t>
-      </w:r>
-      <w:proofErr w:type="gramEnd"/>
+        <w:t>Step 2</w:t>
+      </w:r>
       <w:r>
         <w:rPr>
           <w:rFonts w:ascii="Bookman Old Style" w:hAnsi="Bookman Old Style"/>
@@ -1079,7 +1369,39 @@
           <w:sz w:val="22"/>
           <w:lang w:val="en-US"/>
         </w:rPr>
-        <w:t>Create a web application to access a users basic info and di</w:t>
+        <w:t xml:space="preserve">Create a web application to access </w:t>
+      </w:r>
+      <w:r>
+        <w:rPr>
+          <w:rFonts w:ascii="Bookman Old Style" w:hAnsi="Bookman Old Style"/>
+          <w:sz w:val="22"/>
+          <w:lang w:val="en-US"/>
+        </w:rPr>
+        <w:t>a user’s</w:t>
+      </w:r>
+      <w:r>
+        <w:rPr>
+          <w:rFonts w:ascii="Bookman Old Style" w:hAnsi="Bookman Old Style"/>
+          <w:sz w:val="22"/>
+          <w:lang w:val="en-US"/>
+        </w:rPr>
+        <w:t xml:space="preserve"> basic info</w:t>
+      </w:r>
+      <w:r>
+        <w:rPr>
+          <w:rFonts w:ascii="Bookman Old Style" w:hAnsi="Bookman Old Style"/>
+          <w:sz w:val="22"/>
+          <w:lang w:val="en-US"/>
+        </w:rPr>
+        <w:t xml:space="preserve"> (name and email address)</w:t>
+      </w:r>
+      <w:r>
+        <w:rPr>
+          <w:rFonts w:ascii="Bookman Old Style" w:hAnsi="Bookman Old Style"/>
+          <w:sz w:val="22"/>
+          <w:lang w:val="en-US"/>
+        </w:rPr>
+        <w:t xml:space="preserve"> and di</w:t>
       </w:r>
       <w:r>
         <w:rPr>
@@ -1111,25 +1433,23 @@
           <w:sz w:val="22"/>
           <w:lang w:val="en-US"/>
         </w:rPr>
-        <w:t xml:space="preserve">I am using </w:t>
-      </w:r>
-      <w:proofErr w:type="spellStart"/>
-      <w:r>
-        <w:rPr>
-          <w:rFonts w:ascii="Bookman Old Style" w:hAnsi="Bookman Old Style"/>
-          <w:sz w:val="22"/>
-          <w:lang w:val="en-US"/>
-        </w:rPr>
-        <w:t>sribe</w:t>
-      </w:r>
-      <w:proofErr w:type="spellEnd"/>
-      <w:r>
-        <w:rPr>
-          <w:rFonts w:ascii="Bookman Old Style" w:hAnsi="Bookman Old Style"/>
-          <w:sz w:val="22"/>
-          <w:lang w:val="en-US"/>
-        </w:rPr>
-        <w:t xml:space="preserve"> java library to implement oauth</w:t>
+        <w:t>I am using s</w:t>
+      </w:r>
+      <w:r>
+        <w:rPr>
+          <w:rFonts w:ascii="Bookman Old Style" w:hAnsi="Bookman Old Style"/>
+          <w:sz w:val="22"/>
+          <w:lang w:val="en-US"/>
+        </w:rPr>
+        <w:t>c</w:t>
+      </w:r>
+      <w:r>
+        <w:rPr>
+          <w:rFonts w:ascii="Bookman Old Style" w:hAnsi="Bookman Old Style"/>
+          <w:sz w:val="22"/>
+          <w:lang w:val="en-US"/>
+        </w:rPr>
+        <w:t>ribe java library to implement oauth</w:t>
       </w:r>
       <w:r>
         <w:rPr>
@@ -1177,6 +1497,7 @@
       <w:r>
         <w:rPr>
           <w:rFonts w:ascii="Bookman Old Style" w:hAnsi="Bookman Old Style"/>
+          <w:noProof/>
           <w:sz w:val="22"/>
           <w:lang w:val="en-US"/>
         </w:rPr>
@@ -1234,114 +1555,930 @@
           <w:lang w:val="en-US"/>
         </w:rPr>
       </w:pPr>
-      <w:proofErr w:type="spellStart"/>
-      <w:r>
-        <w:rPr>
-          <w:rFonts w:ascii="Bookman Old Style" w:hAnsi="Bookman Old Style"/>
-          <w:sz w:val="22"/>
-          <w:lang w:val="en-US"/>
-        </w:rPr>
-        <w:t>Clientid</w:t>
-      </w:r>
-      <w:proofErr w:type="spellEnd"/>
-      <w:r>
-        <w:rPr>
-          <w:rFonts w:ascii="Bookman Old Style" w:hAnsi="Bookman Old Style"/>
-          <w:sz w:val="22"/>
-          <w:lang w:val="en-US"/>
-        </w:rPr>
-        <w:t xml:space="preserve"> – id that we got at the time of </w:t>
-      </w:r>
-      <w:proofErr w:type="spellStart"/>
-      <w:r>
-        <w:rPr>
-          <w:rFonts w:ascii="Bookman Old Style" w:hAnsi="Bookman Old Style"/>
-          <w:sz w:val="22"/>
-          <w:lang w:val="en-US"/>
-        </w:rPr>
-        <w:t>creting</w:t>
-      </w:r>
-      <w:proofErr w:type="spellEnd"/>
-      <w:r>
-        <w:rPr>
-          <w:rFonts w:ascii="Bookman Old Style" w:hAnsi="Bookman Old Style"/>
-          <w:sz w:val="22"/>
-          <w:lang w:val="en-US"/>
-        </w:rPr>
-        <w:t xml:space="preserve"> registering our application</w:t>
-      </w:r>
-    </w:p>
-    <w:p>
-      <w:pPr>
-        <w:rPr>
-          <w:rFonts w:ascii="Bookman Old Style" w:hAnsi="Bookman Old Style"/>
-          <w:sz w:val="22"/>
-          <w:lang w:val="en-US"/>
-        </w:rPr>
-      </w:pPr>
-    </w:p>
-    <w:p>
-      <w:pPr>
-        <w:rPr>
-          <w:rFonts w:ascii="Bookman Old Style" w:hAnsi="Bookman Old Style"/>
-          <w:sz w:val="22"/>
-          <w:lang w:val="en-US"/>
-        </w:rPr>
-      </w:pPr>
-      <w:r>
-        <w:rPr>
-          <w:rFonts w:ascii="Bookman Old Style" w:hAnsi="Bookman Old Style"/>
-          <w:sz w:val="22"/>
-          <w:lang w:val="en-US"/>
-        </w:rPr>
-        <w:t xml:space="preserve">Client </w:t>
-      </w:r>
-      <w:proofErr w:type="spellStart"/>
-      <w:r>
-        <w:rPr>
-          <w:rFonts w:ascii="Bookman Old Style" w:hAnsi="Bookman Old Style"/>
-          <w:sz w:val="22"/>
-          <w:lang w:val="en-US"/>
-        </w:rPr>
-        <w:t>seret</w:t>
-      </w:r>
-      <w:proofErr w:type="spellEnd"/>
-      <w:r>
-        <w:rPr>
-          <w:rFonts w:ascii="Bookman Old Style" w:hAnsi="Bookman Old Style"/>
-          <w:sz w:val="22"/>
-          <w:lang w:val="en-US"/>
-        </w:rPr>
-        <w:t xml:space="preserve"> – secret that we got at the time of registering our </w:t>
-      </w:r>
-      <w:proofErr w:type="spellStart"/>
-      <w:r>
-        <w:rPr>
-          <w:rFonts w:ascii="Bookman Old Style" w:hAnsi="Bookman Old Style"/>
-          <w:sz w:val="22"/>
-          <w:lang w:val="en-US"/>
-        </w:rPr>
-        <w:t>appl</w:t>
-      </w:r>
-      <w:proofErr w:type="spellEnd"/>
-    </w:p>
-    <w:p>
-      <w:pPr>
-        <w:rPr>
-          <w:rFonts w:ascii="Bookman Old Style" w:hAnsi="Bookman Old Style"/>
-          <w:sz w:val="22"/>
-          <w:lang w:val="en-US"/>
-        </w:rPr>
-      </w:pPr>
-    </w:p>
-    <w:p>
-      <w:pPr>
-        <w:rPr>
-          <w:rFonts w:ascii="Bookman Old Style" w:hAnsi="Bookman Old Style"/>
-          <w:sz w:val="22"/>
-          <w:lang w:val="en-US"/>
-        </w:rPr>
-      </w:pPr>
+    </w:p>
+    <w:p>
+      <w:pPr>
+        <w:rPr>
+          <w:rFonts w:ascii="Bookman Old Style" w:hAnsi="Bookman Old Style"/>
+          <w:b/>
+          <w:sz w:val="22"/>
+          <w:lang w:val="en-US"/>
+        </w:rPr>
+      </w:pPr>
+      <w:r>
+        <w:rPr>
+          <w:rFonts w:ascii="Bookman Old Style" w:hAnsi="Bookman Old Style"/>
+          <w:b/>
+          <w:sz w:val="22"/>
+          <w:lang w:val="en-US"/>
+        </w:rPr>
+        <w:t>SS of home.java</w:t>
+      </w:r>
+    </w:p>
+    <w:p>
+      <w:pPr>
+        <w:rPr>
+          <w:rFonts w:ascii="Bookman Old Style" w:hAnsi="Bookman Old Style"/>
+          <w:sz w:val="22"/>
+          <w:lang w:val="en-US"/>
+        </w:rPr>
+      </w:pPr>
+    </w:p>
+    <w:p>
+      <w:pPr>
+        <w:rPr>
+          <w:rFonts w:ascii="Bookman Old Style" w:hAnsi="Bookman Old Style"/>
+          <w:sz w:val="22"/>
+          <w:lang w:val="en-US"/>
+        </w:rPr>
+      </w:pPr>
+      <w:r>
+        <w:rPr>
+          <w:rFonts w:ascii="Bookman Old Style" w:hAnsi="Bookman Old Style"/>
+          <w:sz w:val="22"/>
+          <w:lang w:val="en-US"/>
+        </w:rPr>
+        <w:t xml:space="preserve">Explanation </w:t>
+      </w:r>
+    </w:p>
+    <w:p>
+      <w:pPr>
+        <w:rPr>
+          <w:rFonts w:ascii="Bookman Old Style" w:hAnsi="Bookman Old Style"/>
+          <w:sz w:val="22"/>
+          <w:lang w:val="en-US"/>
+        </w:rPr>
+      </w:pPr>
+    </w:p>
+    <w:p>
+      <w:pPr>
+        <w:rPr>
+          <w:rFonts w:ascii="Bookman Old Style" w:hAnsi="Bookman Old Style"/>
+          <w:sz w:val="22"/>
+          <w:lang w:val="en-US"/>
+        </w:rPr>
+      </w:pPr>
+      <w:r>
+        <w:rPr>
+          <w:rFonts w:ascii="Bookman Old Style" w:hAnsi="Bookman Old Style"/>
+          <w:sz w:val="22"/>
+          <w:lang w:val="en-US"/>
+        </w:rPr>
+        <w:t>c</w:t>
+      </w:r>
+      <w:r>
+        <w:rPr>
+          <w:rFonts w:ascii="Bookman Old Style" w:hAnsi="Bookman Old Style"/>
+          <w:sz w:val="22"/>
+          <w:lang w:val="en-US"/>
+        </w:rPr>
+        <w:t>lient</w:t>
+      </w:r>
+      <w:r>
+        <w:rPr>
+          <w:rFonts w:ascii="Bookman Old Style" w:hAnsi="Bookman Old Style"/>
+          <w:sz w:val="22"/>
+          <w:lang w:val="en-US"/>
+        </w:rPr>
+        <w:t>I</w:t>
+      </w:r>
+      <w:r>
+        <w:rPr>
+          <w:rFonts w:ascii="Bookman Old Style" w:hAnsi="Bookman Old Style"/>
+          <w:sz w:val="22"/>
+          <w:lang w:val="en-US"/>
+        </w:rPr>
+        <w:t>d – id that we got at the time of registering our application</w:t>
+      </w:r>
+      <w:r>
+        <w:rPr>
+          <w:rFonts w:ascii="Bookman Old Style" w:hAnsi="Bookman Old Style"/>
+          <w:sz w:val="22"/>
+          <w:lang w:val="en-US"/>
+        </w:rPr>
+        <w:t xml:space="preserve"> with the service provider (Provide link to SS)</w:t>
+      </w:r>
+    </w:p>
+    <w:p>
+      <w:pPr>
+        <w:rPr>
+          <w:rFonts w:ascii="Bookman Old Style" w:hAnsi="Bookman Old Style"/>
+          <w:sz w:val="22"/>
+          <w:lang w:val="en-US"/>
+        </w:rPr>
+      </w:pPr>
+    </w:p>
+    <w:p>
+      <w:pPr>
+        <w:rPr>
+          <w:rFonts w:ascii="Bookman Old Style" w:hAnsi="Bookman Old Style"/>
+          <w:sz w:val="22"/>
+          <w:lang w:val="en-US"/>
+        </w:rPr>
+      </w:pPr>
+      <w:r>
+        <w:rPr>
+          <w:rFonts w:ascii="Bookman Old Style" w:hAnsi="Bookman Old Style"/>
+          <w:sz w:val="22"/>
+          <w:lang w:val="en-US"/>
+        </w:rPr>
+        <w:t>clientS</w:t>
+      </w:r>
+      <w:r>
+        <w:rPr>
+          <w:rFonts w:ascii="Bookman Old Style" w:hAnsi="Bookman Old Style"/>
+          <w:sz w:val="22"/>
+          <w:lang w:val="en-US"/>
+        </w:rPr>
+        <w:t>e</w:t>
+      </w:r>
+      <w:r>
+        <w:rPr>
+          <w:rFonts w:ascii="Bookman Old Style" w:hAnsi="Bookman Old Style"/>
+          <w:sz w:val="22"/>
+          <w:lang w:val="en-US"/>
+        </w:rPr>
+        <w:t>c</w:t>
+      </w:r>
+      <w:r>
+        <w:rPr>
+          <w:rFonts w:ascii="Bookman Old Style" w:hAnsi="Bookman Old Style"/>
+          <w:sz w:val="22"/>
+          <w:lang w:val="en-US"/>
+        </w:rPr>
+        <w:t>ret – secret that we got at the time of registering our appl</w:t>
+      </w:r>
+      <w:r>
+        <w:rPr>
+          <w:rFonts w:ascii="Bookman Old Style" w:hAnsi="Bookman Old Style"/>
+          <w:sz w:val="22"/>
+          <w:lang w:val="en-US"/>
+        </w:rPr>
+        <w:t xml:space="preserve">ication with the service provider </w:t>
+      </w:r>
+      <w:r>
+        <w:rPr>
+          <w:rFonts w:ascii="Bookman Old Style" w:hAnsi="Bookman Old Style"/>
+          <w:sz w:val="22"/>
+          <w:lang w:val="en-US"/>
+        </w:rPr>
+        <w:t>(Provide link to SS)</w:t>
+      </w:r>
+    </w:p>
+    <w:p>
+      <w:pPr>
+        <w:rPr>
+          <w:rFonts w:ascii="Bookman Old Style" w:hAnsi="Bookman Old Style"/>
+          <w:sz w:val="22"/>
+          <w:lang w:val="en-US"/>
+        </w:rPr>
+      </w:pPr>
+    </w:p>
+    <w:p>
+      <w:pPr>
+        <w:rPr>
+          <w:rFonts w:ascii="Bookman Old Style" w:hAnsi="Bookman Old Style"/>
+          <w:sz w:val="22"/>
+          <w:lang w:val="en-US"/>
+        </w:rPr>
+      </w:pPr>
+      <w:r>
+        <w:rPr>
+          <w:rFonts w:ascii="Bookman Old Style" w:hAnsi="Bookman Old Style"/>
+          <w:sz w:val="22"/>
+          <w:lang w:val="en-US"/>
+        </w:rPr>
+        <w:t>r</w:t>
+      </w:r>
+      <w:r>
+        <w:rPr>
+          <w:rFonts w:ascii="Bookman Old Style" w:hAnsi="Bookman Old Style"/>
+          <w:sz w:val="22"/>
+          <w:lang w:val="en-US"/>
+        </w:rPr>
+        <w:t>edirect</w:t>
+      </w:r>
+      <w:r>
+        <w:rPr>
+          <w:rFonts w:ascii="Bookman Old Style" w:hAnsi="Bookman Old Style"/>
+          <w:sz w:val="22"/>
+          <w:lang w:val="en-US"/>
+        </w:rPr>
+        <w:t>Uri</w:t>
+      </w:r>
+      <w:r>
+        <w:rPr>
+          <w:rFonts w:ascii="Bookman Old Style" w:hAnsi="Bookman Old Style"/>
+          <w:sz w:val="22"/>
+          <w:lang w:val="en-US"/>
+        </w:rPr>
+        <w:t xml:space="preserve"> – redirect ur</w:t>
+      </w:r>
+      <w:r>
+        <w:rPr>
+          <w:rFonts w:ascii="Bookman Old Style" w:hAnsi="Bookman Old Style"/>
+          <w:sz w:val="22"/>
+          <w:lang w:val="en-US"/>
+        </w:rPr>
+        <w:t>i</w:t>
+      </w:r>
+      <w:r>
+        <w:rPr>
+          <w:rFonts w:ascii="Bookman Old Style" w:hAnsi="Bookman Old Style"/>
+          <w:sz w:val="22"/>
+          <w:lang w:val="en-US"/>
+        </w:rPr>
+        <w:t xml:space="preserve"> </w:t>
+      </w:r>
+      <w:r>
+        <w:rPr>
+          <w:rFonts w:ascii="Bookman Old Style" w:hAnsi="Bookman Old Style"/>
+          <w:sz w:val="22"/>
+          <w:lang w:val="en-US"/>
+        </w:rPr>
+        <w:t>(Provide link to SS)</w:t>
+      </w:r>
+      <w:r>
+        <w:rPr>
+          <w:rFonts w:ascii="Bookman Old Style" w:hAnsi="Bookman Old Style"/>
+          <w:sz w:val="22"/>
+          <w:lang w:val="en-US"/>
+        </w:rPr>
+        <w:t xml:space="preserve"> </w:t>
+      </w:r>
+      <w:r>
+        <w:rPr>
+          <w:rFonts w:ascii="Bookman Old Style" w:hAnsi="Bookman Old Style"/>
+          <w:sz w:val="22"/>
+          <w:lang w:val="en-US"/>
+        </w:rPr>
+        <w:t xml:space="preserve">that we have given at the time of registering our application </w:t>
+      </w:r>
+    </w:p>
+    <w:p>
+      <w:pPr>
+        <w:rPr>
+          <w:rFonts w:ascii="Bookman Old Style" w:hAnsi="Bookman Old Style"/>
+          <w:sz w:val="22"/>
+          <w:lang w:val="en-US"/>
+        </w:rPr>
+      </w:pPr>
+    </w:p>
+    <w:p>
+      <w:pPr>
+        <w:rPr>
+          <w:rFonts w:ascii="Bookman Old Style" w:hAnsi="Bookman Old Style"/>
+          <w:sz w:val="22"/>
+          <w:lang w:val="en-US"/>
+        </w:rPr>
+      </w:pPr>
+      <w:r>
+        <w:rPr>
+          <w:rFonts w:ascii="Bookman Old Style" w:hAnsi="Bookman Old Style"/>
+          <w:sz w:val="22"/>
+          <w:lang w:val="en-US"/>
+        </w:rPr>
+        <w:t>s</w:t>
+      </w:r>
+      <w:r>
+        <w:rPr>
+          <w:rFonts w:ascii="Bookman Old Style" w:hAnsi="Bookman Old Style"/>
+          <w:sz w:val="22"/>
+          <w:lang w:val="en-US"/>
+        </w:rPr>
+        <w:t xml:space="preserve">cope – scope defines which part of the account information </w:t>
+      </w:r>
+      <w:r>
+        <w:rPr>
+          <w:rFonts w:ascii="Bookman Old Style" w:hAnsi="Bookman Old Style"/>
+          <w:sz w:val="22"/>
+          <w:lang w:val="en-US"/>
+        </w:rPr>
+        <w:t>we</w:t>
+      </w:r>
+      <w:r>
+        <w:rPr>
+          <w:rFonts w:ascii="Bookman Old Style" w:hAnsi="Bookman Old Style"/>
+          <w:sz w:val="22"/>
+          <w:lang w:val="en-US"/>
+        </w:rPr>
+        <w:t xml:space="preserve"> want to access</w:t>
+      </w:r>
+    </w:p>
+    <w:p>
+      <w:pPr>
+        <w:rPr>
+          <w:rFonts w:ascii="Bookman Old Style" w:hAnsi="Bookman Old Style"/>
+          <w:sz w:val="22"/>
+          <w:lang w:val="en-US"/>
+        </w:rPr>
+      </w:pPr>
+    </w:p>
+    <w:p>
+      <w:pPr>
+        <w:rPr>
+          <w:rFonts w:ascii="Bookman Old Style" w:hAnsi="Bookman Old Style"/>
+          <w:sz w:val="22"/>
+          <w:lang w:val="en-US"/>
+        </w:rPr>
+      </w:pPr>
+      <w:r>
+        <w:rPr>
+          <w:rFonts w:ascii="Bookman Old Style" w:hAnsi="Bookman Old Style"/>
+          <w:sz w:val="22"/>
+          <w:lang w:val="en-US"/>
+        </w:rPr>
+        <w:t>s</w:t>
+      </w:r>
+      <w:r>
+        <w:rPr>
+          <w:rFonts w:ascii="Bookman Old Style" w:hAnsi="Bookman Old Style"/>
+          <w:sz w:val="22"/>
+          <w:lang w:val="en-US"/>
+        </w:rPr>
+        <w:t>ecretState – a random string to prevent csrf attacks, it will be verified later</w:t>
+      </w:r>
+    </w:p>
+    <w:p>
+      <w:pPr>
+        <w:rPr>
+          <w:rFonts w:ascii="Bookman Old Style" w:hAnsi="Bookman Old Style"/>
+          <w:sz w:val="22"/>
+          <w:lang w:val="en-US"/>
+        </w:rPr>
+      </w:pPr>
+    </w:p>
+    <w:p>
+      <w:pPr>
+        <w:rPr>
+          <w:rFonts w:ascii="Bookman Old Style" w:hAnsi="Bookman Old Style"/>
+          <w:sz w:val="22"/>
+          <w:lang w:val="en-US"/>
+        </w:rPr>
+      </w:pPr>
+      <w:r>
+        <w:rPr>
+          <w:rFonts w:ascii="Bookman Old Style" w:hAnsi="Bookman Old Style"/>
+          <w:sz w:val="22"/>
+          <w:lang w:val="en-US"/>
+        </w:rPr>
+        <w:t>authUrl</w:t>
+      </w:r>
+      <w:r>
+        <w:rPr>
+          <w:rFonts w:ascii="Bookman Old Style" w:hAnsi="Bookman Old Style"/>
+          <w:sz w:val="22"/>
+          <w:lang w:val="en-US"/>
+        </w:rPr>
+        <w:t xml:space="preserve"> – Prepare the google authorization url to redirect </w:t>
+      </w:r>
+      <w:r>
+        <w:rPr>
+          <w:rFonts w:ascii="Bookman Old Style" w:hAnsi="Bookman Old Style"/>
+          <w:sz w:val="22"/>
+          <w:lang w:val="en-US"/>
+        </w:rPr>
+        <w:t>when the user loads the home page of the application</w:t>
+      </w:r>
+    </w:p>
+    <w:p>
+      <w:pPr>
+        <w:rPr>
+          <w:rFonts w:ascii="Bookman Old Style" w:hAnsi="Bookman Old Style"/>
+          <w:sz w:val="22"/>
+          <w:lang w:val="en-US"/>
+        </w:rPr>
+      </w:pPr>
+    </w:p>
+    <w:p>
+      <w:pPr>
+        <w:rPr>
+          <w:rFonts w:ascii="Bookman Old Style" w:hAnsi="Bookman Old Style"/>
+          <w:sz w:val="22"/>
+          <w:lang w:val="en-US"/>
+        </w:rPr>
+      </w:pPr>
+      <w:r>
+        <w:rPr>
+          <w:rFonts w:ascii="Bookman Old Style" w:hAnsi="Bookman Old Style"/>
+          <w:sz w:val="22"/>
+          <w:lang w:val="en-US"/>
+        </w:rPr>
+        <w:t>authUrl session varaibale</w:t>
+      </w:r>
+    </w:p>
+    <w:p>
+      <w:pPr>
+        <w:rPr>
+          <w:rFonts w:ascii="Bookman Old Style" w:hAnsi="Bookman Old Style"/>
+          <w:sz w:val="22"/>
+          <w:lang w:val="en-US"/>
+        </w:rPr>
+      </w:pPr>
+    </w:p>
+    <w:p>
+      <w:pPr>
+        <w:rPr>
+          <w:rFonts w:ascii="Bookman Old Style" w:hAnsi="Bookman Old Style"/>
+          <w:sz w:val="22"/>
+          <w:lang w:val="en-US"/>
+        </w:rPr>
+      </w:pPr>
+      <w:r>
+        <w:rPr>
+          <w:rFonts w:ascii="Bookman Old Style" w:hAnsi="Bookman Old Style"/>
+          <w:sz w:val="22"/>
+          <w:lang w:val="en-US"/>
+        </w:rPr>
+        <w:t xml:space="preserve">Here is what an authorization </w:t>
+      </w:r>
+      <w:r>
+        <w:rPr>
+          <w:rFonts w:ascii="Bookman Old Style" w:hAnsi="Bookman Old Style"/>
+          <w:sz w:val="22"/>
+          <w:lang w:val="en-US"/>
+        </w:rPr>
+        <w:t>URL</w:t>
+      </w:r>
+      <w:r>
+        <w:rPr>
+          <w:rFonts w:ascii="Bookman Old Style" w:hAnsi="Bookman Old Style"/>
+          <w:sz w:val="22"/>
+          <w:lang w:val="en-US"/>
+        </w:rPr>
+        <w:t xml:space="preserve"> looks like</w:t>
+      </w:r>
+    </w:p>
+    <w:p>
+      <w:pPr>
+        <w:autoSpaceDE w:val="0"/>
+        <w:autoSpaceDN w:val="0"/>
+        <w:adjustRightInd w:val="0"/>
+        <w:rPr>
+          <w:rFonts w:ascii="Bookman Old Style" w:hAnsi="Bookman Old Style" w:cs="Bookman Old Style"/>
+          <w:sz w:val="22"/>
+          <w:szCs w:val="22"/>
+          <w:lang w:val="en-US"/>
+        </w:rPr>
+      </w:pPr>
+      <w:hyperlink r:id="rId15" w:history="1">
+        <w:r>
+          <w:rPr>
+            <w:rStyle w:val="Hyperlink"/>
+            <w:rFonts w:ascii="Bookman Old Style" w:hAnsi="Bookman Old Style" w:cs="Bookman Old Style"/>
+            <w:sz w:val="22"/>
+            <w:szCs w:val="22"/>
+            <w:lang w:val="en-US"/>
+          </w:rPr>
+          <w:t>https://accounts.google.com/o/oauth2/auth?</w:t>
+        </w:r>
+        <w:r>
+          <w:rPr>
+            <w:rStyle w:val="Hyperlink"/>
+            <w:rFonts w:ascii="Bookman Old Style" w:hAnsi="Bookman Old Style" w:cs="Bookman Old Style"/>
+            <w:sz w:val="22"/>
+            <w:szCs w:val="22"/>
+            <w:highlight w:val="yellow"/>
+            <w:lang w:val="en-US"/>
+          </w:rPr>
+          <w:t>access_type</w:t>
+        </w:r>
+        <w:r>
+          <w:rPr>
+            <w:rStyle w:val="Hyperlink"/>
+            <w:rFonts w:ascii="Bookman Old Style" w:hAnsi="Bookman Old Style" w:cs="Bookman Old Style"/>
+            <w:sz w:val="22"/>
+            <w:szCs w:val="22"/>
+            <w:lang w:val="en-US"/>
+          </w:rPr>
+          <w:t>=offline&amp;prompt=consent&amp;</w:t>
+        </w:r>
+        <w:r>
+          <w:rPr>
+            <w:rStyle w:val="Hyperlink"/>
+            <w:rFonts w:ascii="Bookman Old Style" w:hAnsi="Bookman Old Style" w:cs="Bookman Old Style"/>
+            <w:sz w:val="22"/>
+            <w:szCs w:val="22"/>
+            <w:highlight w:val="yellow"/>
+            <w:lang w:val="en-US"/>
+          </w:rPr>
+          <w:t>response_type</w:t>
+        </w:r>
+        <w:r>
+          <w:rPr>
+            <w:rStyle w:val="Hyperlink"/>
+            <w:rFonts w:ascii="Bookman Old Style" w:hAnsi="Bookman Old Style" w:cs="Bookman Old Style"/>
+            <w:sz w:val="22"/>
+            <w:szCs w:val="22"/>
+            <w:lang w:val="en-US"/>
+          </w:rPr>
+          <w:t>=code&amp;client_id=984169855535-rmsfbv11ikina3hrb3n85h0nt93hdb2t.apps.googleusercontent.com&amp;</w:t>
+        </w:r>
+        <w:r>
+          <w:rPr>
+            <w:rStyle w:val="Hyperlink"/>
+            <w:rFonts w:ascii="Bookman Old Style" w:hAnsi="Bookman Old Style" w:cs="Bookman Old Style"/>
+            <w:sz w:val="22"/>
+            <w:szCs w:val="22"/>
+            <w:highlight w:val="yellow"/>
+            <w:lang w:val="en-US"/>
+          </w:rPr>
+          <w:t>redirect_uri</w:t>
+        </w:r>
+        <w:r>
+          <w:rPr>
+            <w:rStyle w:val="Hyperlink"/>
+            <w:rFonts w:ascii="Bookman Old Style" w:hAnsi="Bookman Old Style" w:cs="Bookman Old Style"/>
+            <w:sz w:val="22"/>
+            <w:szCs w:val="22"/>
+            <w:lang w:val="en-US"/>
+          </w:rPr>
+          <w:t>=http%3A%2F%2F127.0.0.1%3A8080%2FOAuth%2FOAuthRedirect&amp;</w:t>
+        </w:r>
+        <w:r>
+          <w:rPr>
+            <w:rStyle w:val="Hyperlink"/>
+            <w:rFonts w:ascii="Bookman Old Style" w:hAnsi="Bookman Old Style" w:cs="Bookman Old Style"/>
+            <w:sz w:val="22"/>
+            <w:szCs w:val="22"/>
+            <w:highlight w:val="yellow"/>
+            <w:lang w:val="en-US"/>
+          </w:rPr>
+          <w:t>scope</w:t>
+        </w:r>
+        <w:r>
+          <w:rPr>
+            <w:rStyle w:val="Hyperlink"/>
+            <w:rFonts w:ascii="Bookman Old Style" w:hAnsi="Bookman Old Style" w:cs="Bookman Old Style"/>
+            <w:sz w:val="22"/>
+            <w:szCs w:val="22"/>
+            <w:lang w:val="en-US"/>
+          </w:rPr>
+          <w:t>=https%3A%2F%2Fwww.googleapis.com%2Fauth%2Fplus.</w:t>
+        </w:r>
+        <w:r>
+          <w:rPr>
+            <w:rStyle w:val="Hyperlink"/>
+            <w:rFonts w:ascii="Bookman Old Style" w:hAnsi="Bookman Old Style" w:cs="Bookman Old Style"/>
+            <w:sz w:val="22"/>
+            <w:szCs w:val="22"/>
+            <w:highlight w:val="yellow"/>
+            <w:lang w:val="en-US"/>
+          </w:rPr>
+          <w:t>login</w:t>
+        </w:r>
+        <w:r>
+          <w:rPr>
+            <w:rStyle w:val="Hyperlink"/>
+            <w:rFonts w:ascii="Bookman Old Style" w:hAnsi="Bookman Old Style" w:cs="Bookman Old Style"/>
+            <w:sz w:val="22"/>
+            <w:szCs w:val="22"/>
+            <w:lang w:val="en-US"/>
+          </w:rPr>
+          <w:t>&amp;</w:t>
+        </w:r>
+        <w:r>
+          <w:rPr>
+            <w:rStyle w:val="Hyperlink"/>
+            <w:rFonts w:ascii="Bookman Old Style" w:hAnsi="Bookman Old Style" w:cs="Bookman Old Style"/>
+            <w:sz w:val="22"/>
+            <w:szCs w:val="22"/>
+            <w:highlight w:val="yellow"/>
+            <w:lang w:val="en-US"/>
+          </w:rPr>
+          <w:t>state</w:t>
+        </w:r>
+        <w:r>
+          <w:rPr>
+            <w:rStyle w:val="Hyperlink"/>
+            <w:rFonts w:ascii="Bookman Old Style" w:hAnsi="Bookman Old Style" w:cs="Bookman Old Style"/>
+            <w:sz w:val="22"/>
+            <w:szCs w:val="22"/>
+            <w:lang w:val="en-US"/>
+          </w:rPr>
+          <w:t>=secret898652</w:t>
+        </w:r>
+      </w:hyperlink>
+      <w:r>
+        <w:rPr>
+          <w:rFonts w:ascii="Bookman Old Style" w:hAnsi="Bookman Old Style" w:cs="Bookman Old Style"/>
+          <w:color w:val="000000"/>
+          <w:sz w:val="22"/>
+          <w:szCs w:val="22"/>
+          <w:lang w:val="en-US"/>
+        </w:rPr>
+        <w:t xml:space="preserve"> (URL encoded)</w:t>
+      </w:r>
+    </w:p>
+    <w:p>
+      <w:pPr>
+        <w:rPr>
+          <w:rFonts w:ascii="Bookman Old Style" w:hAnsi="Bookman Old Style"/>
+          <w:sz w:val="22"/>
+          <w:lang w:val="en-US"/>
+        </w:rPr>
+      </w:pPr>
+    </w:p>
+    <w:p>
+      <w:pPr>
+        <w:rPr>
+          <w:rFonts w:ascii="Bookman Old Style" w:hAnsi="Bookman Old Style"/>
+          <w:sz w:val="22"/>
+          <w:lang w:val="en-US"/>
+        </w:rPr>
+      </w:pPr>
+      <w:r>
+        <w:rPr>
+          <w:rFonts w:ascii="Bookman Old Style" w:hAnsi="Bookman Old Style"/>
+          <w:sz w:val="22"/>
+          <w:lang w:val="en-US"/>
+        </w:rPr>
+        <w:t>Put SS from browser dev tool for showing redirection</w:t>
+      </w:r>
+    </w:p>
+    <w:p>
+      <w:pPr>
+        <w:rPr>
+          <w:rFonts w:ascii="Bookman Old Style" w:hAnsi="Bookman Old Style"/>
+          <w:sz w:val="22"/>
+          <w:lang w:val="en-US"/>
+        </w:rPr>
+      </w:pPr>
+      <w:r>
+        <w:rPr>
+          <w:rFonts w:ascii="Bookman Old Style" w:hAnsi="Bookman Old Style"/>
+          <w:sz w:val="22"/>
+          <w:lang w:val="en-US"/>
+        </w:rPr>
+        <w:t>Consent SS</w:t>
+      </w:r>
+    </w:p>
+    <w:p>
+      <w:pPr>
+        <w:rPr>
+          <w:rFonts w:ascii="Bookman Old Style" w:hAnsi="Bookman Old Style"/>
+          <w:sz w:val="22"/>
+          <w:lang w:val="en-US"/>
+        </w:rPr>
+      </w:pPr>
+    </w:p>
+    <w:p>
+      <w:pPr>
+        <w:rPr>
+          <w:rFonts w:ascii="Bookman Old Style" w:hAnsi="Bookman Old Style"/>
+          <w:b/>
+          <w:sz w:val="22"/>
+          <w:lang w:val="en-US"/>
+        </w:rPr>
+      </w:pPr>
+      <w:r>
+        <w:rPr>
+          <w:rFonts w:ascii="Bookman Old Style" w:hAnsi="Bookman Old Style"/>
+          <w:b/>
+          <w:sz w:val="22"/>
+          <w:lang w:val="en-US"/>
+        </w:rPr>
+        <w:t>Explain redirect.java</w:t>
+      </w:r>
+    </w:p>
+    <w:p>
+      <w:pPr>
+        <w:rPr>
+          <w:rFonts w:ascii="Bookman Old Style" w:hAnsi="Bookman Old Style"/>
+          <w:b/>
+          <w:sz w:val="22"/>
+          <w:lang w:val="en-US"/>
+        </w:rPr>
+      </w:pPr>
+      <w:r>
+        <w:rPr>
+          <w:rFonts w:ascii="Bookman Old Style" w:hAnsi="Bookman Old Style"/>
+          <w:b/>
+          <w:sz w:val="22"/>
+          <w:lang w:val="en-US"/>
+        </w:rPr>
+        <w:t>SS here</w:t>
+      </w:r>
+    </w:p>
+    <w:p>
+      <w:pPr>
+        <w:rPr>
+          <w:rFonts w:ascii="Bookman Old Style" w:hAnsi="Bookman Old Style"/>
+          <w:sz w:val="22"/>
+          <w:lang w:val="en-US"/>
+        </w:rPr>
+      </w:pPr>
+    </w:p>
+    <w:p>
+      <w:pPr>
+        <w:rPr>
+          <w:rFonts w:ascii="Bookman Old Style" w:hAnsi="Bookman Old Style"/>
+          <w:sz w:val="22"/>
+          <w:lang w:val="en-US"/>
+        </w:rPr>
+      </w:pPr>
+      <w:r>
+        <w:rPr>
+          <w:rFonts w:ascii="Bookman Old Style" w:hAnsi="Bookman Old Style"/>
+          <w:sz w:val="22"/>
+          <w:lang w:val="en-US"/>
+        </w:rPr>
+        <w:t xml:space="preserve">Code – </w:t>
+      </w:r>
+      <w:r>
+        <w:rPr>
+          <w:rFonts w:ascii="Bookman Old Style" w:hAnsi="Bookman Old Style"/>
+          <w:sz w:val="22"/>
+          <w:lang w:val="en-US"/>
+        </w:rPr>
+        <w:t>a unique code that Google has sent</w:t>
+      </w:r>
+      <w:bookmarkStart w:id="0" w:name="_GoBack"/>
+      <w:bookmarkEnd w:id="0"/>
+      <w:r>
+        <w:rPr>
+          <w:rFonts w:ascii="Bookman Old Style" w:hAnsi="Bookman Old Style"/>
+          <w:sz w:val="22"/>
+          <w:lang w:val="en-US"/>
+        </w:rPr>
+        <w:t xml:space="preserve">, </w:t>
+      </w:r>
+      <w:r>
+        <w:rPr>
+          <w:rFonts w:ascii="Bookman Old Style" w:hAnsi="Bookman Old Style"/>
+          <w:sz w:val="22"/>
+          <w:lang w:val="en-US"/>
+        </w:rPr>
+        <w:t>take the code from the request</w:t>
+      </w:r>
+      <w:r>
+        <w:rPr>
+          <w:rFonts w:ascii="Bookman Old Style" w:hAnsi="Bookman Old Style"/>
+          <w:sz w:val="22"/>
+          <w:lang w:val="en-US"/>
+        </w:rPr>
+        <w:t xml:space="preserve"> </w:t>
+      </w:r>
+      <w:r>
+        <w:rPr>
+          <w:rFonts w:ascii="Bookman Old Style" w:hAnsi="Bookman Old Style"/>
+          <w:sz w:val="22"/>
+          <w:lang w:val="en-US"/>
+        </w:rPr>
+        <w:t>parameter</w:t>
+      </w:r>
+    </w:p>
+    <w:p>
+      <w:pPr>
+        <w:rPr>
+          <w:rFonts w:ascii="Bookman Old Style" w:hAnsi="Bookman Old Style"/>
+          <w:sz w:val="22"/>
+          <w:lang w:val="en-US"/>
+        </w:rPr>
+      </w:pPr>
+      <w:r>
+        <w:rPr>
+          <w:rFonts w:ascii="Bookman Old Style" w:hAnsi="Bookman Old Style"/>
+          <w:sz w:val="22"/>
+          <w:lang w:val="en-US"/>
+        </w:rPr>
+        <w:t>Paste code value</w:t>
+      </w:r>
+    </w:p>
+    <w:p>
+      <w:pPr>
+        <w:rPr>
+          <w:rFonts w:ascii="Bookman Old Style" w:hAnsi="Bookman Old Style"/>
+          <w:sz w:val="22"/>
+          <w:lang w:val="en-US"/>
+        </w:rPr>
+      </w:pPr>
+      <w:r>
+        <w:rPr>
+          <w:rFonts w:ascii="Bookman Old Style" w:hAnsi="Bookman Old Style"/>
+          <w:sz w:val="22"/>
+          <w:lang w:val="en-US"/>
+        </w:rPr>
+        <w:t>authUrl session varaibale</w:t>
+      </w:r>
+    </w:p>
+    <w:p>
+      <w:pPr>
+        <w:rPr>
+          <w:rFonts w:ascii="Bookman Old Style" w:hAnsi="Bookman Old Style"/>
+          <w:sz w:val="22"/>
+          <w:lang w:val="en-US"/>
+        </w:rPr>
+      </w:pPr>
+    </w:p>
+    <w:p>
+      <w:pPr>
+        <w:rPr>
+          <w:rFonts w:ascii="Bookman Old Style" w:hAnsi="Bookman Old Style"/>
+          <w:sz w:val="22"/>
+          <w:lang w:val="en-US"/>
+        </w:rPr>
+      </w:pPr>
+      <w:r>
+        <w:rPr>
+          <w:rFonts w:ascii="Bookman Old Style" w:hAnsi="Bookman Old Style"/>
+          <w:sz w:val="22"/>
+          <w:lang w:val="en-US"/>
+        </w:rPr>
+        <w:t xml:space="preserve">Till this point we haven’t accessed the users information yet we have just got his consent to access the information. </w:t>
+      </w:r>
+      <w:r>
+        <w:rPr>
+          <w:rFonts w:ascii="Bookman Old Style" w:hAnsi="Bookman Old Style"/>
+          <w:sz w:val="22"/>
+          <w:lang w:val="en-US"/>
+        </w:rPr>
+        <w:sym w:font="Wingdings" w:char="F04A"/>
+      </w:r>
+    </w:p>
+    <w:p>
+      <w:pPr>
+        <w:rPr>
+          <w:rFonts w:ascii="Bookman Old Style" w:hAnsi="Bookman Old Style"/>
+          <w:sz w:val="22"/>
+          <w:lang w:val="en-US"/>
+        </w:rPr>
+      </w:pPr>
+      <w:r>
+        <w:rPr>
+          <w:rFonts w:ascii="Bookman Old Style" w:hAnsi="Bookman Old Style"/>
+          <w:sz w:val="22"/>
+          <w:lang w:val="en-US"/>
+        </w:rPr>
+        <w:t>accessToken</w:t>
+      </w:r>
+      <w:r>
+        <w:rPr>
+          <w:rFonts w:ascii="Bookman Old Style" w:hAnsi="Bookman Old Style"/>
+          <w:sz w:val="22"/>
+          <w:lang w:val="en-US"/>
+        </w:rPr>
+        <w:t xml:space="preserve">  -pass the code to get the access token which will be used to get </w:t>
+      </w:r>
+    </w:p>
+    <w:p>
+      <w:pPr>
+        <w:rPr>
+          <w:rFonts w:ascii="Bookman Old Style" w:hAnsi="Bookman Old Style"/>
+          <w:sz w:val="22"/>
+          <w:lang w:val="en-US"/>
+        </w:rPr>
+      </w:pPr>
+      <w:r>
+        <w:rPr>
+          <w:rFonts w:ascii="Bookman Old Style" w:hAnsi="Bookman Old Style"/>
+          <w:sz w:val="22"/>
+          <w:lang w:val="en-US"/>
+        </w:rPr>
+        <w:t>authRequest</w:t>
+      </w:r>
+      <w:r>
+        <w:rPr>
+          <w:rFonts w:ascii="Bookman Old Style" w:hAnsi="Bookman Old Style"/>
+          <w:sz w:val="22"/>
+          <w:lang w:val="en-US"/>
+        </w:rPr>
+        <w:t xml:space="preserve">  - create openauth request to access users information and specify the protected resource url and the method. Pass the </w:t>
+      </w:r>
+      <w:r>
+        <w:rPr>
+          <w:rFonts w:ascii="Bookman Old Style" w:hAnsi="Bookman Old Style"/>
+          <w:sz w:val="22"/>
+          <w:lang w:val="en-US"/>
+        </w:rPr>
+        <w:t>accesstoken to get the users information.</w:t>
+      </w:r>
+    </w:p>
+    <w:p>
+      <w:pPr>
+        <w:rPr>
+          <w:rFonts w:ascii="Bookman Old Style" w:hAnsi="Bookman Old Style"/>
+          <w:sz w:val="22"/>
+          <w:lang w:val="en-US"/>
+        </w:rPr>
+      </w:pPr>
+    </w:p>
+    <w:p>
+      <w:pPr>
+        <w:rPr>
+          <w:rFonts w:ascii="Bookman Old Style" w:hAnsi="Bookman Old Style"/>
+          <w:sz w:val="22"/>
+          <w:lang w:val="en-US"/>
+        </w:rPr>
+      </w:pPr>
+      <w:r>
+        <w:rPr>
+          <w:rFonts w:ascii="Bookman Old Style" w:hAnsi="Bookman Old Style"/>
+          <w:sz w:val="22"/>
+          <w:lang w:val="en-US"/>
+        </w:rPr>
+        <w:t>Try to access username and email address and display the same back to the user.</w:t>
+      </w:r>
     </w:p>
     <w:p>
       <w:pPr>
@@ -2433,7 +3570,7 @@
 </file>
 
 <file path=customXml/itemProps1.xml><?xml version="1.0" encoding="utf-8"?>
-<ds:datastoreItem xmlns:ds="http://schemas.openxmlformats.org/officeDocument/2006/customXml" ds:itemID="{3C3EEFD3-7A18-4DAB-9C74-36144CB52F40}">
+<ds:datastoreItem xmlns:ds="http://schemas.openxmlformats.org/officeDocument/2006/customXml" ds:itemID="{2C98A571-12E6-4A37-939C-535EBCA782FF}">
   <ds:schemaRefs>
     <ds:schemaRef ds:uri="http://schemas.openxmlformats.org/officeDocument/2006/bibliography"/>
   </ds:schemaRefs>

</xml_diff>

<commit_message>
Added more screenshots and bringing it to closure.
</commit_message>
<xml_diff>
--- a/OAuthArtifacts/Implementing OAuth in J2EE.docx
+++ b/OAuthArtifacts/Implementing OAuth in J2EE.docx
@@ -18,6 +18,7 @@
         </w:rPr>
         <w:t xml:space="preserve">Implementing </w:t>
       </w:r>
+      <w:proofErr w:type="spellStart"/>
       <w:r>
         <w:rPr>
           <w:rFonts w:ascii="Bookman Old Style" w:hAnsi="Bookman Old Style"/>
@@ -26,6 +27,91 @@
         </w:rPr>
         <w:t>OAuth</w:t>
       </w:r>
+      <w:proofErr w:type="spellEnd"/>
+      <w:r>
+        <w:rPr>
+          <w:rFonts w:ascii="Bookman Old Style" w:hAnsi="Bookman Old Style"/>
+          <w:sz w:val="22"/>
+          <w:lang w:val="en-US"/>
+        </w:rPr>
+        <w:t xml:space="preserve"> (O</w:t>
+      </w:r>
+      <w:r>
+        <w:rPr>
+          <w:rFonts w:ascii="Bookman Old Style" w:hAnsi="Bookman Old Style"/>
+          <w:sz w:val="22"/>
+          <w:lang w:val="en-US"/>
+        </w:rPr>
+        <w:t xml:space="preserve">pen </w:t>
+      </w:r>
+      <w:r>
+        <w:rPr>
+          <w:rFonts w:ascii="Bookman Old Style" w:hAnsi="Bookman Old Style"/>
+          <w:sz w:val="22"/>
+          <w:lang w:val="en-US"/>
+        </w:rPr>
+        <w:t>A</w:t>
+      </w:r>
+      <w:r>
+        <w:rPr>
+          <w:rFonts w:ascii="Bookman Old Style" w:hAnsi="Bookman Old Style"/>
+          <w:sz w:val="22"/>
+          <w:lang w:val="en-US"/>
+        </w:rPr>
+        <w:t>uthori</w:t>
+      </w:r>
+      <w:r>
+        <w:rPr>
+          <w:rFonts w:ascii="Bookman Old Style" w:hAnsi="Bookman Old Style"/>
+          <w:sz w:val="22"/>
+          <w:lang w:val="en-US"/>
+        </w:rPr>
+        <w:t>z</w:t>
+      </w:r>
+      <w:r>
+        <w:rPr>
+          <w:rFonts w:ascii="Bookman Old Style" w:hAnsi="Bookman Old Style"/>
+          <w:sz w:val="22"/>
+          <w:lang w:val="en-US"/>
+        </w:rPr>
+        <w:t>ation)</w:t>
+      </w:r>
+      <w:r>
+        <w:rPr>
+          <w:rFonts w:ascii="Bookman Old Style" w:hAnsi="Bookman Old Style"/>
+          <w:sz w:val="22"/>
+          <w:lang w:val="en-US"/>
+        </w:rPr>
+        <w:t xml:space="preserve"> in Java Web Application</w:t>
+      </w:r>
+    </w:p>
+    <w:p>
+      <w:pPr>
+        <w:rPr>
+          <w:rFonts w:ascii="Bookman Old Style" w:hAnsi="Bookman Old Style"/>
+          <w:sz w:val="22"/>
+          <w:lang w:val="en-US"/>
+        </w:rPr>
+      </w:pPr>
+    </w:p>
+    <w:p>
+      <w:pPr>
+        <w:rPr>
+          <w:rFonts w:ascii="Bookman Old Style" w:hAnsi="Bookman Old Style"/>
+          <w:sz w:val="22"/>
+          <w:lang w:val="en-US"/>
+        </w:rPr>
+      </w:pPr>
+      <w:proofErr w:type="spellStart"/>
+      <w:r>
+        <w:rPr>
+          <w:rFonts w:ascii="Bookman Old Style" w:hAnsi="Bookman Old Style"/>
+          <w:sz w:val="22"/>
+          <w:lang w:val="en-US"/>
+        </w:rPr>
+        <w:t>OAuth</w:t>
+      </w:r>
+      <w:proofErr w:type="spellEnd"/>
       <w:r>
         <w:rPr>
           <w:rFonts w:ascii="Bookman Old Style" w:hAnsi="Bookman Old Style"/>
@@ -40,88 +126,6 @@
           <w:sz w:val="22"/>
           <w:lang w:val="en-US"/>
         </w:rPr>
-        <w:t>(O</w:t>
-      </w:r>
-      <w:r>
-        <w:rPr>
-          <w:rFonts w:ascii="Bookman Old Style" w:hAnsi="Bookman Old Style"/>
-          <w:sz w:val="22"/>
-          <w:lang w:val="en-US"/>
-        </w:rPr>
-        <w:t xml:space="preserve">pen </w:t>
-      </w:r>
-      <w:r>
-        <w:rPr>
-          <w:rFonts w:ascii="Bookman Old Style" w:hAnsi="Bookman Old Style"/>
-          <w:sz w:val="22"/>
-          <w:lang w:val="en-US"/>
-        </w:rPr>
-        <w:t>A</w:t>
-      </w:r>
-      <w:r>
-        <w:rPr>
-          <w:rFonts w:ascii="Bookman Old Style" w:hAnsi="Bookman Old Style"/>
-          <w:sz w:val="22"/>
-          <w:lang w:val="en-US"/>
-        </w:rPr>
-        <w:t>uthori</w:t>
-      </w:r>
-      <w:r>
-        <w:rPr>
-          <w:rFonts w:ascii="Bookman Old Style" w:hAnsi="Bookman Old Style"/>
-          <w:sz w:val="22"/>
-          <w:lang w:val="en-US"/>
-        </w:rPr>
-        <w:t>z</w:t>
-      </w:r>
-      <w:r>
-        <w:rPr>
-          <w:rFonts w:ascii="Bookman Old Style" w:hAnsi="Bookman Old Style"/>
-          <w:sz w:val="22"/>
-          <w:lang w:val="en-US"/>
-        </w:rPr>
-        <w:t>ation)</w:t>
-      </w:r>
-      <w:r>
-        <w:rPr>
-          <w:rFonts w:ascii="Bookman Old Style" w:hAnsi="Bookman Old Style"/>
-          <w:sz w:val="22"/>
-          <w:lang w:val="en-US"/>
-        </w:rPr>
-        <w:t xml:space="preserve"> in Java Web Application</w:t>
-      </w:r>
-    </w:p>
-    <w:p>
-      <w:pPr>
-        <w:rPr>
-          <w:rFonts w:ascii="Bookman Old Style" w:hAnsi="Bookman Old Style"/>
-          <w:sz w:val="22"/>
-          <w:lang w:val="en-US"/>
-        </w:rPr>
-      </w:pPr>
-    </w:p>
-    <w:p>
-      <w:pPr>
-        <w:rPr>
-          <w:rFonts w:ascii="Bookman Old Style" w:hAnsi="Bookman Old Style"/>
-          <w:sz w:val="22"/>
-          <w:lang w:val="en-US"/>
-        </w:rPr>
-      </w:pPr>
-      <w:r>
-        <w:rPr>
-          <w:rFonts w:ascii="Bookman Old Style" w:hAnsi="Bookman Old Style"/>
-          <w:sz w:val="22"/>
-          <w:lang w:val="en-US"/>
-        </w:rPr>
-        <w:t xml:space="preserve">OAuth </w:t>
-      </w:r>
-      <w:r>
-        <w:rPr>
-          <w:rFonts w:ascii="Bookman Old Style" w:hAnsi="Bookman Old Style"/>
-          <w:sz w:val="22"/>
-          <w:lang w:val="en-US"/>
-        </w:rPr>
         <w:t xml:space="preserve">is a protocol using </w:t>
       </w:r>
       <w:r>
@@ -182,6 +186,7 @@
         </w:rPr>
         <w:t xml:space="preserve">Players involved in </w:t>
       </w:r>
+      <w:proofErr w:type="spellStart"/>
       <w:r>
         <w:rPr>
           <w:rFonts w:ascii="Bookman Old Style" w:hAnsi="Bookman Old Style"/>
@@ -190,6 +195,7 @@
         </w:rPr>
         <w:t>OAuth</w:t>
       </w:r>
+      <w:proofErr w:type="spellEnd"/>
     </w:p>
     <w:p>
       <w:pPr>
@@ -243,15 +249,65 @@
           <w:sz w:val="22"/>
           <w:lang w:val="en-US"/>
         </w:rPr>
-        <w:t xml:space="preserve"> service provider with which user has his account information</w:t>
-      </w:r>
-      <w:r>
-        <w:rPr>
-          <w:rFonts w:ascii="Bookman Old Style" w:hAnsi="Bookman Old Style"/>
-          <w:sz w:val="22"/>
-          <w:lang w:val="en-US"/>
-        </w:rPr>
-        <w:t>. Eg. Google, Facebook, Github etc.</w:t>
+        <w:t xml:space="preserve"> service </w:t>
+      </w:r>
+      <w:r>
+        <w:rPr>
+          <w:rFonts w:ascii="Bookman Old Style" w:hAnsi="Bookman Old Style"/>
+          <w:sz w:val="22"/>
+          <w:lang w:val="en-US"/>
+        </w:rPr>
+        <w:t>provider with which user has her/his</w:t>
+      </w:r>
+      <w:r>
+        <w:rPr>
+          <w:rFonts w:ascii="Bookman Old Style" w:hAnsi="Bookman Old Style"/>
+          <w:sz w:val="22"/>
+          <w:lang w:val="en-US"/>
+        </w:rPr>
+        <w:t xml:space="preserve"> account information</w:t>
+      </w:r>
+      <w:r>
+        <w:rPr>
+          <w:rFonts w:ascii="Bookman Old Style" w:hAnsi="Bookman Old Style"/>
+          <w:sz w:val="22"/>
+          <w:lang w:val="en-US"/>
+        </w:rPr>
+        <w:t xml:space="preserve">. </w:t>
+      </w:r>
+      <w:r>
+        <w:rPr>
+          <w:rFonts w:ascii="Bookman Old Style" w:hAnsi="Bookman Old Style"/>
+          <w:sz w:val="22"/>
+          <w:lang w:val="en-US"/>
+        </w:rPr>
+        <w:t>E.</w:t>
+      </w:r>
+      <w:r>
+        <w:rPr>
+          <w:rFonts w:ascii="Bookman Old Style" w:hAnsi="Bookman Old Style"/>
+          <w:sz w:val="22"/>
+          <w:lang w:val="en-US"/>
+        </w:rPr>
+        <w:t xml:space="preserve">g. Google, Facebook, </w:t>
+      </w:r>
+      <w:proofErr w:type="spellStart"/>
+      <w:r>
+        <w:rPr>
+          <w:rFonts w:ascii="Bookman Old Style" w:hAnsi="Bookman Old Style"/>
+          <w:sz w:val="22"/>
+          <w:lang w:val="en-US"/>
+        </w:rPr>
+        <w:t>Github</w:t>
+      </w:r>
+      <w:proofErr w:type="spellEnd"/>
+      <w:r>
+        <w:rPr>
+          <w:rFonts w:ascii="Bookman Old Style" w:hAnsi="Bookman Old Style"/>
+          <w:sz w:val="22"/>
+          <w:lang w:val="en-US"/>
+        </w:rPr>
+        <w:t xml:space="preserve"> etc.</w:t>
       </w:r>
     </w:p>
     <w:p>
@@ -273,7 +329,15 @@
           <w:sz w:val="22"/>
           <w:lang w:val="en-US"/>
         </w:rPr>
-        <w:t xml:space="preserve">Third party application (Client application) – </w:t>
+        <w:t>Third-</w:t>
+      </w:r>
+      <w:r>
+        <w:rPr>
+          <w:rFonts w:ascii="Bookman Old Style" w:hAnsi="Bookman Old Style"/>
+          <w:sz w:val="22"/>
+          <w:lang w:val="en-US"/>
+        </w:rPr>
+        <w:t xml:space="preserve">party application (Client application) – </w:t>
       </w:r>
       <w:r>
         <w:rPr>
@@ -289,7 +353,39 @@
           <w:sz w:val="22"/>
           <w:lang w:val="en-US"/>
         </w:rPr>
-        <w:t xml:space="preserve"> wants to access a part of users account information</w:t>
+        <w:t xml:space="preserve"> wants to access a part of user</w:t>
+      </w:r>
+      <w:r>
+        <w:rPr>
+          <w:rFonts w:ascii="Bookman Old Style" w:hAnsi="Bookman Old Style"/>
+          <w:sz w:val="22"/>
+          <w:lang w:val="en-US"/>
+        </w:rPr>
+        <w:t>’</w:t>
+      </w:r>
+      <w:r>
+        <w:rPr>
+          <w:rFonts w:ascii="Bookman Old Style" w:hAnsi="Bookman Old Style"/>
+          <w:sz w:val="22"/>
+          <w:lang w:val="en-US"/>
+        </w:rPr>
+        <w:t>s account information</w:t>
+      </w:r>
+      <w:r>
+        <w:rPr>
+          <w:rFonts w:ascii="Bookman Old Style" w:hAnsi="Bookman Old Style"/>
+          <w:sz w:val="22"/>
+          <w:lang w:val="en-US"/>
+        </w:rPr>
+        <w:t xml:space="preserve"> like name or email address etc</w:t>
+      </w:r>
+      <w:r>
+        <w:rPr>
+          <w:rFonts w:ascii="Bookman Old Style" w:hAnsi="Bookman Old Style"/>
+          <w:sz w:val="22"/>
+          <w:lang w:val="en-US"/>
+        </w:rPr>
+        <w:t>.</w:t>
       </w:r>
     </w:p>
     <w:p>
@@ -351,7 +447,15 @@
           <w:sz w:val="22"/>
           <w:lang w:val="en-US"/>
         </w:rPr>
-        <w:t>authorizes a third-party application to access a part of his account</w:t>
+        <w:t>authorizes a third-</w:t>
+      </w:r>
+      <w:r>
+        <w:rPr>
+          <w:rFonts w:ascii="Bookman Old Style" w:hAnsi="Bookman Old Style"/>
+          <w:sz w:val="22"/>
+          <w:lang w:val="en-US"/>
+        </w:rPr>
+        <w:t>party application to access a part of his account</w:t>
       </w:r>
       <w:r>
         <w:rPr>
@@ -361,6 +465,14 @@
         </w:rPr>
         <w:t xml:space="preserve"> information</w:t>
       </w:r>
+      <w:r>
+        <w:rPr>
+          <w:rFonts w:ascii="Bookman Old Style" w:hAnsi="Bookman Old Style"/>
+          <w:sz w:val="22"/>
+          <w:lang w:val="en-US"/>
+        </w:rPr>
+        <w:t>.</w:t>
+      </w:r>
     </w:p>
     <w:p>
       <w:pPr>
@@ -417,49 +529,157 @@
           <w:sz w:val="22"/>
           <w:lang w:val="en-US"/>
         </w:rPr>
-        <w:t xml:space="preserve"> data it must be registered with the service provider.</w:t>
-      </w:r>
-    </w:p>
-    <w:p>
-      <w:pPr>
-        <w:rPr>
-          <w:rFonts w:ascii="Bookman Old Style" w:hAnsi="Bookman Old Style"/>
-          <w:sz w:val="22"/>
-          <w:lang w:val="en-US"/>
-        </w:rPr>
-      </w:pPr>
-    </w:p>
-    <w:p>
-      <w:pPr>
-        <w:rPr>
-          <w:rFonts w:ascii="Bookman Old Style" w:hAnsi="Bookman Old Style"/>
-          <w:sz w:val="22"/>
-          <w:lang w:val="en-US"/>
-        </w:rPr>
-      </w:pPr>
-      <w:r>
-        <w:rPr>
-          <w:rFonts w:ascii="Bookman Old Style" w:hAnsi="Bookman Old Style"/>
-          <w:sz w:val="22"/>
-          <w:lang w:val="en-US"/>
-        </w:rPr>
-        <w:t>Lets take an example to see the end-to-end process where a third party application (client application) - “</w:t>
-      </w:r>
-      <w:r>
-        <w:rPr>
-          <w:rFonts w:ascii="Bookman Old Style" w:hAnsi="Bookman Old Style"/>
-          <w:sz w:val="22"/>
-          <w:lang w:val="en-US"/>
-        </w:rPr>
-        <w:t>OAuth client</w:t>
-      </w:r>
-      <w:r>
-        <w:rPr>
-          <w:rFonts w:ascii="Bookman Old Style" w:hAnsi="Bookman Old Style"/>
-          <w:sz w:val="22"/>
-          <w:lang w:val="en-US"/>
-        </w:rPr>
-        <w:t>” wants to access basic users account information from google.</w:t>
+        <w:t xml:space="preserve"> </w:t>
+      </w:r>
+      <w:r>
+        <w:rPr>
+          <w:rFonts w:ascii="Bookman Old Style" w:hAnsi="Bookman Old Style"/>
+          <w:sz w:val="22"/>
+          <w:lang w:val="en-US"/>
+        </w:rPr>
+        <w:t>data</w:t>
+      </w:r>
+      <w:r>
+        <w:rPr>
+          <w:rFonts w:ascii="Bookman Old Style" w:hAnsi="Bookman Old Style"/>
+          <w:sz w:val="22"/>
+          <w:lang w:val="en-US"/>
+        </w:rPr>
+        <w:t>,</w:t>
+      </w:r>
+      <w:r>
+        <w:rPr>
+          <w:rFonts w:ascii="Bookman Old Style" w:hAnsi="Bookman Old Style"/>
+          <w:sz w:val="22"/>
+          <w:lang w:val="en-US"/>
+        </w:rPr>
+        <w:t xml:space="preserve"> it </w:t>
+      </w:r>
+      <w:proofErr w:type="gramStart"/>
+      <w:r>
+        <w:rPr>
+          <w:rFonts w:ascii="Bookman Old Style" w:hAnsi="Bookman Old Style"/>
+          <w:sz w:val="22"/>
+          <w:lang w:val="en-US"/>
+        </w:rPr>
+        <w:t>must be registered</w:t>
+      </w:r>
+      <w:proofErr w:type="gramEnd"/>
+      <w:r>
+        <w:rPr>
+          <w:rFonts w:ascii="Bookman Old Style" w:hAnsi="Bookman Old Style"/>
+          <w:sz w:val="22"/>
+          <w:lang w:val="en-US"/>
+        </w:rPr>
+        <w:t xml:space="preserve"> with the service provider.</w:t>
+      </w:r>
+    </w:p>
+    <w:p>
+      <w:pPr>
+        <w:rPr>
+          <w:rFonts w:ascii="Bookman Old Style" w:hAnsi="Bookman Old Style"/>
+          <w:sz w:val="22"/>
+          <w:lang w:val="en-US"/>
+        </w:rPr>
+      </w:pPr>
+    </w:p>
+    <w:p>
+      <w:pPr>
+        <w:rPr>
+          <w:rFonts w:ascii="Bookman Old Style" w:hAnsi="Bookman Old Style"/>
+          <w:sz w:val="22"/>
+          <w:lang w:val="en-US"/>
+        </w:rPr>
+      </w:pPr>
+      <w:r>
+        <w:rPr>
+          <w:rFonts w:ascii="Bookman Old Style" w:hAnsi="Bookman Old Style"/>
+          <w:sz w:val="22"/>
+          <w:lang w:val="en-US"/>
+        </w:rPr>
+        <w:t>Let us</w:t>
+      </w:r>
+      <w:r>
+        <w:rPr>
+          <w:rFonts w:ascii="Bookman Old Style" w:hAnsi="Bookman Old Style"/>
+          <w:sz w:val="22"/>
+          <w:lang w:val="en-US"/>
+        </w:rPr>
+        <w:t xml:space="preserve"> take an example to see the end-to-end process where a third party application (client application) - “</w:t>
+      </w:r>
+      <w:proofErr w:type="spellStart"/>
+      <w:r>
+        <w:rPr>
+          <w:rFonts w:ascii="Bookman Old Style" w:hAnsi="Bookman Old Style"/>
+          <w:sz w:val="22"/>
+          <w:lang w:val="en-US"/>
+        </w:rPr>
+        <w:t>OAuth</w:t>
+      </w:r>
+      <w:proofErr w:type="spellEnd"/>
+      <w:r>
+        <w:rPr>
+          <w:rFonts w:ascii="Bookman Old Style" w:hAnsi="Bookman Old Style"/>
+          <w:sz w:val="22"/>
+          <w:lang w:val="en-US"/>
+        </w:rPr>
+        <w:t xml:space="preserve"> client</w:t>
+      </w:r>
+      <w:r>
+        <w:rPr>
+          <w:rFonts w:ascii="Bookman Old Style" w:hAnsi="Bookman Old Style"/>
+          <w:sz w:val="22"/>
+          <w:lang w:val="en-US"/>
+        </w:rPr>
+        <w:t xml:space="preserve">” wants to access </w:t>
+      </w:r>
+      <w:r>
+        <w:rPr>
+          <w:rFonts w:ascii="Bookman Old Style" w:hAnsi="Bookman Old Style"/>
+          <w:sz w:val="22"/>
+          <w:lang w:val="en-US"/>
+        </w:rPr>
+        <w:t>name and email address</w:t>
+      </w:r>
+      <w:r>
+        <w:rPr>
+          <w:rFonts w:ascii="Bookman Old Style" w:hAnsi="Bookman Old Style"/>
+          <w:sz w:val="22"/>
+          <w:lang w:val="en-US"/>
+        </w:rPr>
+        <w:t xml:space="preserve"> from </w:t>
+      </w:r>
+      <w:r>
+        <w:rPr>
+          <w:rFonts w:ascii="Bookman Old Style" w:hAnsi="Bookman Old Style"/>
+          <w:sz w:val="22"/>
+          <w:lang w:val="en-US"/>
+        </w:rPr>
+        <w:t>G</w:t>
+      </w:r>
+      <w:r>
+        <w:rPr>
+          <w:rFonts w:ascii="Bookman Old Style" w:hAnsi="Bookman Old Style"/>
+          <w:sz w:val="22"/>
+          <w:lang w:val="en-US"/>
+        </w:rPr>
+        <w:t>oogle</w:t>
+      </w:r>
+      <w:r>
+        <w:rPr>
+          <w:rFonts w:ascii="Bookman Old Style" w:hAnsi="Bookman Old Style"/>
+          <w:sz w:val="22"/>
+          <w:lang w:val="en-US"/>
+        </w:rPr>
+        <w:t xml:space="preserve"> account</w:t>
+      </w:r>
+      <w:r>
+        <w:rPr>
+          <w:rFonts w:ascii="Bookman Old Style" w:hAnsi="Bookman Old Style"/>
+          <w:sz w:val="22"/>
+          <w:lang w:val="en-US"/>
+        </w:rPr>
+        <w:t>.</w:t>
       </w:r>
     </w:p>
     <w:p>
@@ -486,8 +706,19 @@
           <w:sz w:val="22"/>
           <w:lang w:val="en-US"/>
         </w:rPr>
-        <w:t>Step 1</w:t>
-      </w:r>
+        <w:t xml:space="preserve">Step </w:t>
+      </w:r>
+      <w:proofErr w:type="gramStart"/>
+      <w:r>
+        <w:rPr>
+          <w:rFonts w:ascii="Bookman Old Style" w:hAnsi="Bookman Old Style"/>
+          <w:b/>
+          <w:sz w:val="22"/>
+          <w:lang w:val="en-US"/>
+        </w:rPr>
+        <w:t>1</w:t>
+      </w:r>
+      <w:proofErr w:type="gramEnd"/>
       <w:r>
         <w:rPr>
           <w:rFonts w:ascii="Bookman Old Style" w:hAnsi="Bookman Old Style"/>
@@ -512,13 +743,23 @@
         </w:rPr>
         <w:t>“</w:t>
       </w:r>
-      <w:r>
-        <w:rPr>
-          <w:rFonts w:ascii="Bookman Old Style" w:hAnsi="Bookman Old Style"/>
-          <w:sz w:val="22"/>
-          <w:lang w:val="en-US"/>
-        </w:rPr>
-        <w:t>OAuth client</w:t>
+      <w:proofErr w:type="spellStart"/>
+      <w:r>
+        <w:rPr>
+          <w:rFonts w:ascii="Bookman Old Style" w:hAnsi="Bookman Old Style"/>
+          <w:sz w:val="22"/>
+          <w:lang w:val="en-US"/>
+        </w:rPr>
+        <w:t>OAuth</w:t>
+      </w:r>
+      <w:proofErr w:type="spellEnd"/>
+      <w:r>
+        <w:rPr>
+          <w:rFonts w:ascii="Bookman Old Style" w:hAnsi="Bookman Old Style"/>
+          <w:sz w:val="22"/>
+          <w:lang w:val="en-US"/>
+        </w:rPr>
+        <w:t xml:space="preserve"> client</w:t>
       </w:r>
       <w:r>
         <w:rPr>
@@ -560,40 +801,7 @@
           <w:sz w:val="22"/>
           <w:lang w:val="en-US"/>
         </w:rPr>
-        <w:t xml:space="preserve">reate a project </w:t>
-      </w:r>
-      <w:r>
-        <w:rPr>
-          <w:rFonts w:ascii="Bookman Old Style" w:hAnsi="Bookman Old Style"/>
-          <w:sz w:val="22"/>
-          <w:lang w:val="en-US"/>
-        </w:rPr>
-        <w:t>1</w:t>
-      </w:r>
-      <w:r>
-        <w:rPr>
-          <w:rFonts w:ascii="Bookman Old Style" w:hAnsi="Bookman Old Style"/>
-          <w:sz w:val="22"/>
-          <w:vertAlign w:val="superscript"/>
-          <w:lang w:val="en-US"/>
-        </w:rPr>
-        <w:t>st</w:t>
-      </w:r>
-      <w:r>
-        <w:rPr>
-          <w:rFonts w:ascii="Bookman Old Style" w:hAnsi="Bookman Old Style"/>
-          <w:sz w:val="22"/>
-          <w:lang w:val="en-US"/>
-        </w:rPr>
-        <w:t xml:space="preserve"> </w:t>
-      </w:r>
-      <w:r>
-        <w:rPr>
-          <w:rFonts w:ascii="Bookman Old Style" w:hAnsi="Bookman Old Style"/>
-          <w:sz w:val="22"/>
-          <w:lang w:val="en-US"/>
-        </w:rPr>
-        <w:t>in google developer console</w:t>
+        <w:t>reate a project in google developer console</w:t>
       </w:r>
     </w:p>
     <w:p>
@@ -831,7 +1039,7 @@
           <w:sz w:val="22"/>
           <w:lang w:val="en-US"/>
         </w:rPr>
-        <w:t xml:space="preserve">(screen that will be shown to the user asking for permission to access his account information), </w:t>
+        <w:t xml:space="preserve">(screen shown to the user asking for permission to access his account information), </w:t>
       </w:r>
       <w:r>
         <w:rPr>
@@ -840,7 +1048,7 @@
           <w:highlight w:val="yellow"/>
           <w:lang w:val="en-US"/>
         </w:rPr>
-        <w:t xml:space="preserve">name of the web application </w:t>
+        <w:t xml:space="preserve">name of web application </w:t>
       </w:r>
       <w:r>
         <w:rPr>
@@ -857,15 +1065,85 @@
           <w:highlight w:val="yellow"/>
           <w:lang w:val="en-US"/>
         </w:rPr>
-        <w:t xml:space="preserve">redirect uri </w:t>
-      </w:r>
-      <w:r>
-        <w:rPr>
-          <w:rFonts w:ascii="Bookman Old Style" w:hAnsi="Bookman Old Style"/>
-          <w:sz w:val="22"/>
-          <w:lang w:val="en-US"/>
-        </w:rPr>
-        <w:t>(uri to which the user will be redirected after his authorization)</w:t>
+        <w:t xml:space="preserve">redirect </w:t>
+      </w:r>
+      <w:proofErr w:type="spellStart"/>
+      <w:r>
+        <w:rPr>
+          <w:rFonts w:ascii="Bookman Old Style" w:hAnsi="Bookman Old Style"/>
+          <w:sz w:val="22"/>
+          <w:highlight w:val="yellow"/>
+          <w:lang w:val="en-US"/>
+        </w:rPr>
+        <w:t>uri</w:t>
+      </w:r>
+      <w:proofErr w:type="spellEnd"/>
+      <w:r>
+        <w:rPr>
+          <w:rFonts w:ascii="Bookman Old Style" w:hAnsi="Bookman Old Style"/>
+          <w:sz w:val="22"/>
+          <w:highlight w:val="yellow"/>
+          <w:lang w:val="en-US"/>
+        </w:rPr>
+        <w:t xml:space="preserve"> </w:t>
+      </w:r>
+      <w:r>
+        <w:rPr>
+          <w:rFonts w:ascii="Bookman Old Style" w:hAnsi="Bookman Old Style"/>
+          <w:sz w:val="22"/>
+          <w:lang w:val="en-US"/>
+        </w:rPr>
+        <w:t>(</w:t>
+      </w:r>
+      <w:proofErr w:type="spellStart"/>
+      <w:r>
+        <w:rPr>
+          <w:rFonts w:ascii="Bookman Old Style" w:hAnsi="Bookman Old Style"/>
+          <w:sz w:val="22"/>
+          <w:lang w:val="en-US"/>
+        </w:rPr>
+        <w:t>uri</w:t>
+      </w:r>
+      <w:proofErr w:type="spellEnd"/>
+      <w:r>
+        <w:rPr>
+          <w:rFonts w:ascii="Bookman Old Style" w:hAnsi="Bookman Old Style"/>
+          <w:sz w:val="22"/>
+          <w:lang w:val="en-US"/>
+        </w:rPr>
+        <w:t xml:space="preserve"> to which user will be redirected </w:t>
+      </w:r>
+      <w:r>
+        <w:rPr>
+          <w:rFonts w:ascii="Bookman Old Style" w:hAnsi="Bookman Old Style"/>
+          <w:sz w:val="22"/>
+          <w:lang w:val="en-US"/>
+        </w:rPr>
+        <w:t xml:space="preserve">to </w:t>
+      </w:r>
+      <w:r>
+        <w:rPr>
+          <w:rFonts w:ascii="Bookman Old Style" w:hAnsi="Bookman Old Style"/>
+          <w:sz w:val="22"/>
+          <w:lang w:val="en-US"/>
+        </w:rPr>
+        <w:t xml:space="preserve">after </w:t>
+      </w:r>
+      <w:r>
+        <w:rPr>
+          <w:rFonts w:ascii="Bookman Old Style" w:hAnsi="Bookman Old Style"/>
+          <w:sz w:val="22"/>
+          <w:lang w:val="en-US"/>
+        </w:rPr>
+        <w:t>her/</w:t>
+      </w:r>
+      <w:r>
+        <w:rPr>
+          <w:rFonts w:ascii="Bookman Old Style" w:hAnsi="Bookman Old Style"/>
+          <w:sz w:val="22"/>
+          <w:lang w:val="en-US"/>
+        </w:rPr>
+        <w:t>his authorization)</w:t>
       </w:r>
     </w:p>
     <w:p>
@@ -963,14 +1241,6 @@
         </w:rPr>
         <w:t>Configure the consent screen</w:t>
       </w:r>
-      <w:r>
-        <w:rPr>
-          <w:rFonts w:ascii="Bookman Old Style" w:hAnsi="Bookman Old Style"/>
-          <w:sz w:val="22"/>
-          <w:lang w:val="en-US"/>
-        </w:rPr>
-        <w:t xml:space="preserve"> 1st</w:t>
-      </w:r>
     </w:p>
     <w:p>
       <w:pPr>
@@ -1050,10 +1320,10 @@
         </w:rPr>
         <w:lastRenderedPageBreak/>
         <w:drawing>
-          <wp:inline distT="0" distB="0" distL="0" distR="0" wp14:anchorId="5AF68B3D" wp14:editId="3F488145">
-            <wp:extent cx="5477639" cy="5696745"/>
-            <wp:effectExtent l="0" t="0" r="8890" b="0"/>
-            <wp:docPr id="3" name="Picture 3"/>
+          <wp:inline distT="0" distB="0" distL="0" distR="0" wp14:anchorId="23C8E719" wp14:editId="6D566965">
+            <wp:extent cx="5479090" cy="5698253"/>
+            <wp:effectExtent l="0" t="0" r="7620" b="0"/>
+            <wp:docPr id="5" name="Picture 5"/>
             <wp:cNvGraphicFramePr>
               <a:graphicFrameLocks xmlns:a="http://schemas.openxmlformats.org/drawingml/2006/main" noChangeAspect="1"/>
             </wp:cNvGraphicFramePr>
@@ -1073,7 +1343,7 @@
                   <pic:spPr>
                     <a:xfrm>
                       <a:off x="0" y="0"/>
-                      <a:ext cx="5477639" cy="5696745"/>
+                      <a:ext cx="5479090" cy="5698253"/>
                     </a:xfrm>
                     <a:prstGeom prst="rect">
                       <a:avLst/>
@@ -1103,6 +1373,14 @@
           <w:lang w:val="en-US"/>
         </w:rPr>
       </w:pPr>
+      <w:r>
+        <w:rPr>
+          <w:rFonts w:ascii="Bookman Old Style" w:hAnsi="Bookman Old Style"/>
+          <w:sz w:val="22"/>
+          <w:lang w:val="en-US"/>
+        </w:rPr>
+        <w:t>Credentials to access user information</w:t>
+      </w:r>
     </w:p>
     <w:p>
       <w:pPr>
@@ -1186,6 +1464,7 @@
       <w:pPr>
         <w:rPr>
           <w:rFonts w:ascii="Bookman Old Style" w:hAnsi="Bookman Old Style"/>
+          <w:noProof/>
           <w:sz w:val="22"/>
           <w:lang w:val="en-US"/>
         </w:rPr>
@@ -1197,34 +1476,27 @@
           <w:lang w:val="en-US"/>
         </w:rPr>
         <w:lastRenderedPageBreak/>
-        <w:t xml:space="preserve">Once done with above steps you can see your </w:t>
-      </w:r>
-      <w:r>
-        <w:rPr>
-          <w:rFonts w:ascii="Bookman Old Style" w:hAnsi="Bookman Old Style"/>
-          <w:sz w:val="22"/>
-          <w:lang w:val="en-US"/>
-        </w:rPr>
-        <w:t>client id, client secret and redirect uri. Make sure to keep your client secret confidential else someone can impersonate your application.</w:t>
-      </w:r>
-    </w:p>
-    <w:p>
-      <w:pPr>
-        <w:rPr>
-          <w:rFonts w:ascii="Bookman Old Style" w:hAnsi="Bookman Old Style"/>
-          <w:sz w:val="22"/>
-          <w:lang w:val="en-US"/>
-        </w:rPr>
-      </w:pPr>
-    </w:p>
-    <w:p>
-      <w:pPr>
-        <w:rPr>
-          <w:rFonts w:ascii="Bookman Old Style" w:hAnsi="Bookman Old Style"/>
-          <w:sz w:val="22"/>
-          <w:lang w:val="en-US"/>
-        </w:rPr>
-      </w:pPr>
+        <w:t xml:space="preserve">Once done with above steps you can see your client id, client secret and redirect </w:t>
+      </w:r>
+      <w:proofErr w:type="spellStart"/>
+      <w:r>
+        <w:rPr>
+          <w:rFonts w:ascii="Bookman Old Style" w:hAnsi="Bookman Old Style"/>
+          <w:sz w:val="22"/>
+          <w:lang w:val="en-US"/>
+        </w:rPr>
+        <w:t>uri</w:t>
+      </w:r>
+      <w:proofErr w:type="spellEnd"/>
+      <w:r>
+        <w:rPr>
+          <w:rFonts w:ascii="Bookman Old Style" w:hAnsi="Bookman Old Style"/>
+          <w:sz w:val="22"/>
+          <w:lang w:val="en-US"/>
+        </w:rPr>
+        <w:t>. Make sure to keep your client secret confidential else someone can impersonate your application</w:t>
+      </w:r>
+      <w:bookmarkStart w:id="0" w:name="clinetId"/>
       <w:r>
         <w:rPr>
           <w:rFonts w:ascii="Bookman Old Style" w:hAnsi="Bookman Old Style"/>
@@ -1232,11 +1504,39 @@
           <w:sz w:val="22"/>
           <w:lang w:val="en-US"/>
         </w:rPr>
+        <w:t>.</w:t>
+      </w:r>
+    </w:p>
+    <w:p>
+      <w:pPr>
+        <w:rPr>
+          <w:rFonts w:ascii="Bookman Old Style" w:hAnsi="Bookman Old Style"/>
+          <w:noProof/>
+          <w:sz w:val="22"/>
+          <w:lang w:val="en-US"/>
+        </w:rPr>
+      </w:pPr>
+    </w:p>
+    <w:p>
+      <w:pPr>
+        <w:rPr>
+          <w:rFonts w:ascii="Bookman Old Style" w:hAnsi="Bookman Old Style"/>
+          <w:sz w:val="22"/>
+          <w:lang w:val="en-US"/>
+        </w:rPr>
+      </w:pPr>
+      <w:r>
+        <w:rPr>
+          <w:rFonts w:ascii="Bookman Old Style" w:hAnsi="Bookman Old Style"/>
+          <w:noProof/>
+          <w:sz w:val="22"/>
+          <w:lang w:val="en-US"/>
+        </w:rPr>
         <w:drawing>
-          <wp:inline distT="0" distB="0" distL="0" distR="0" wp14:anchorId="3F38D0D9" wp14:editId="01B0E3F6">
-            <wp:extent cx="6354062" cy="5982535"/>
-            <wp:effectExtent l="0" t="0" r="8890" b="0"/>
-            <wp:docPr id="4" name="Picture 4"/>
+          <wp:inline distT="0" distB="0" distL="0" distR="0" wp14:anchorId="277A3668" wp14:editId="1685FFEA">
+            <wp:extent cx="6355744" cy="5984119"/>
+            <wp:effectExtent l="0" t="0" r="6985" b="0"/>
+            <wp:docPr id="6" name="Picture 6"/>
             <wp:cNvGraphicFramePr>
               <a:graphicFrameLocks xmlns:a="http://schemas.openxmlformats.org/drawingml/2006/main" noChangeAspect="1"/>
             </wp:cNvGraphicFramePr>
@@ -1256,7 +1556,7 @@
                   <pic:spPr>
                     <a:xfrm>
                       <a:off x="0" y="0"/>
-                      <a:ext cx="6354062" cy="5982535"/>
+                      <a:ext cx="6355744" cy="5984119"/>
                     </a:xfrm>
                     <a:prstGeom prst="rect">
                       <a:avLst/>
@@ -1268,41 +1568,25 @@
           </wp:inline>
         </w:drawing>
       </w:r>
-    </w:p>
-    <w:p>
-      <w:pPr>
-        <w:rPr>
-          <w:rFonts w:ascii="Bookman Old Style" w:hAnsi="Bookman Old Style"/>
-          <w:sz w:val="22"/>
-          <w:lang w:val="en-US"/>
-        </w:rPr>
-      </w:pPr>
-    </w:p>
-    <w:p>
-      <w:pPr>
-        <w:rPr>
-          <w:rFonts w:ascii="Bookman Old Style" w:hAnsi="Bookman Old Style"/>
-          <w:sz w:val="22"/>
-          <w:lang w:val="en-US"/>
-        </w:rPr>
-      </w:pPr>
-    </w:p>
-    <w:p>
-      <w:pPr>
-        <w:rPr>
-          <w:rFonts w:ascii="Bookman Old Style" w:hAnsi="Bookman Old Style"/>
-          <w:sz w:val="22"/>
-          <w:lang w:val="en-US"/>
-        </w:rPr>
-      </w:pPr>
-      <w:r>
-        <w:rPr>
-          <w:rFonts w:ascii="Bookman Old Style" w:hAnsi="Bookman Old Style"/>
-          <w:sz w:val="22"/>
-          <w:lang w:val="en-US"/>
-        </w:rPr>
-        <w:t>Details everything here</w:t>
-      </w:r>
+      <w:bookmarkEnd w:id="0"/>
+    </w:p>
+    <w:p>
+      <w:pPr>
+        <w:rPr>
+          <w:rFonts w:ascii="Bookman Old Style" w:hAnsi="Bookman Old Style"/>
+          <w:sz w:val="22"/>
+          <w:lang w:val="en-US"/>
+        </w:rPr>
+      </w:pPr>
+    </w:p>
+    <w:p>
+      <w:pPr>
+        <w:rPr>
+          <w:rFonts w:ascii="Bookman Old Style" w:hAnsi="Bookman Old Style"/>
+          <w:sz w:val="22"/>
+          <w:lang w:val="en-US"/>
+        </w:rPr>
+      </w:pPr>
     </w:p>
     <w:p>
       <w:pPr>
@@ -1337,8 +1621,19 @@
           <w:lang w:val="en-US"/>
         </w:rPr>
         <w:lastRenderedPageBreak/>
-        <w:t>Step 2</w:t>
-      </w:r>
+        <w:t xml:space="preserve">Step </w:t>
+      </w:r>
+      <w:proofErr w:type="gramStart"/>
+      <w:r>
+        <w:rPr>
+          <w:rFonts w:ascii="Bookman Old Style" w:hAnsi="Bookman Old Style"/>
+          <w:b/>
+          <w:sz w:val="22"/>
+          <w:lang w:val="en-US"/>
+        </w:rPr>
+        <w:t>2</w:t>
+      </w:r>
+      <w:proofErr w:type="gramEnd"/>
       <w:r>
         <w:rPr>
           <w:rFonts w:ascii="Bookman Old Style" w:hAnsi="Bookman Old Style"/>
@@ -1449,8 +1744,61 @@
           <w:sz w:val="22"/>
           <w:lang w:val="en-US"/>
         </w:rPr>
-        <w:t>ribe java library to implement oauth</w:t>
-      </w:r>
+        <w:t>ribe java library</w:t>
+      </w:r>
+      <w:r>
+        <w:rPr>
+          <w:rFonts w:ascii="Bookman Old Style" w:hAnsi="Bookman Old Style"/>
+          <w:sz w:val="22"/>
+          <w:lang w:val="en-US"/>
+        </w:rPr>
+        <w:t xml:space="preserve"> </w:t>
+      </w:r>
+      <w:hyperlink r:id="rId14" w:history="1">
+        <w:r>
+          <w:rPr>
+            <w:rStyle w:val="Hyperlink"/>
+            <w:rFonts w:ascii="Bookman Old Style" w:hAnsi="Bookman Old Style"/>
+            <w:sz w:val="22"/>
+            <w:lang w:val="en-US"/>
+          </w:rPr>
+          <w:t>scribe java library</w:t>
+        </w:r>
+      </w:hyperlink>
+      <w:r>
+        <w:rPr>
+          <w:rFonts w:ascii="Bookman Old Style" w:hAnsi="Bookman Old Style"/>
+          <w:sz w:val="22"/>
+          <w:lang w:val="en-US"/>
+        </w:rPr>
+        <w:t xml:space="preserve"> </w:t>
+      </w:r>
+      <w:r>
+        <w:rPr>
+          <w:rFonts w:ascii="Bookman Old Style" w:hAnsi="Bookman Old Style"/>
+          <w:sz w:val="22"/>
+          <w:lang w:val="en-US"/>
+        </w:rPr>
+        <w:t xml:space="preserve">to implement </w:t>
+      </w:r>
+      <w:proofErr w:type="spellStart"/>
+      <w:r>
+        <w:rPr>
+          <w:rFonts w:ascii="Bookman Old Style" w:hAnsi="Bookman Old Style"/>
+          <w:sz w:val="22"/>
+          <w:lang w:val="en-US"/>
+        </w:rPr>
+        <w:t>OA</w:t>
+      </w:r>
+      <w:r>
+        <w:rPr>
+          <w:rFonts w:ascii="Bookman Old Style" w:hAnsi="Bookman Old Style"/>
+          <w:sz w:val="22"/>
+          <w:lang w:val="en-US"/>
+        </w:rPr>
+        <w:t>uth</w:t>
+      </w:r>
+      <w:proofErr w:type="spellEnd"/>
       <w:r>
         <w:rPr>
           <w:rFonts w:ascii="Bookman Old Style" w:hAnsi="Bookman Old Style"/>
@@ -1494,6 +1842,15 @@
           <w:lang w:val="en-US"/>
         </w:rPr>
       </w:pPr>
+    </w:p>
+    <w:p>
+      <w:pPr>
+        <w:rPr>
+          <w:rFonts w:ascii="Bookman Old Style" w:hAnsi="Bookman Old Style"/>
+          <w:sz w:val="22"/>
+          <w:lang w:val="en-US"/>
+        </w:rPr>
+      </w:pPr>
       <w:r>
         <w:rPr>
           <w:rFonts w:ascii="Bookman Old Style" w:hAnsi="Bookman Old Style"/>
@@ -1502,9 +1859,9 @@
           <w:lang w:val="en-US"/>
         </w:rPr>
         <w:drawing>
-          <wp:inline distT="0" distB="0" distL="0" distR="0" wp14:anchorId="1876E886" wp14:editId="24C32510">
-            <wp:extent cx="3077004" cy="3410426"/>
-            <wp:effectExtent l="0" t="0" r="9525" b="0"/>
+          <wp:inline distT="0" distB="0" distL="0" distR="0" wp14:anchorId="3EBB57DB" wp14:editId="34264D4B">
+            <wp:extent cx="3096057" cy="4182059"/>
+            <wp:effectExtent l="0" t="0" r="9525" b="9525"/>
             <wp:docPr id="1" name="Picture 1"/>
             <wp:cNvGraphicFramePr>
               <a:graphicFrameLocks xmlns:a="http://schemas.openxmlformats.org/drawingml/2006/main" noChangeAspect="1"/>
@@ -1517,7 +1874,7 @@
                     <pic:cNvPicPr/>
                   </pic:nvPicPr>
                   <pic:blipFill>
-                    <a:blip r:embed="rId14"/>
+                    <a:blip r:embed="rId15"/>
                     <a:stretch>
                       <a:fillRect/>
                     </a:stretch>
@@ -1525,7 +1882,7 @@
                   <pic:spPr>
                     <a:xfrm>
                       <a:off x="0" y="0"/>
-                      <a:ext cx="3077004" cy="3410426"/>
+                      <a:ext cx="3096057" cy="4182059"/>
                     </a:xfrm>
                     <a:prstGeom prst="rect">
                       <a:avLst/>
@@ -1560,6 +1917,23 @@
       <w:pPr>
         <w:rPr>
           <w:rFonts w:ascii="Bookman Old Style" w:hAnsi="Bookman Old Style"/>
+          <w:sz w:val="22"/>
+          <w:lang w:val="en-US"/>
+        </w:rPr>
+      </w:pPr>
+      <w:r>
+        <w:rPr>
+          <w:rFonts w:ascii="Bookman Old Style" w:hAnsi="Bookman Old Style"/>
+          <w:sz w:val="22"/>
+          <w:lang w:val="en-US"/>
+        </w:rPr>
+        <w:t>Home.java</w:t>
+      </w:r>
+    </w:p>
+    <w:p>
+      <w:pPr>
+        <w:rPr>
+          <w:rFonts w:ascii="Bookman Old Style" w:hAnsi="Bookman Old Style"/>
           <w:b/>
           <w:sz w:val="22"/>
           <w:lang w:val="en-US"/>
@@ -1572,207 +1946,367 @@
           <w:sz w:val="22"/>
           <w:lang w:val="en-US"/>
         </w:rPr>
-        <w:t>SS of home.java</w:t>
-      </w:r>
-    </w:p>
-    <w:p>
-      <w:pPr>
-        <w:rPr>
-          <w:rFonts w:ascii="Bookman Old Style" w:hAnsi="Bookman Old Style"/>
-          <w:sz w:val="22"/>
-          <w:lang w:val="en-US"/>
-        </w:rPr>
-      </w:pPr>
-    </w:p>
-    <w:p>
-      <w:pPr>
-        <w:rPr>
-          <w:rFonts w:ascii="Bookman Old Style" w:hAnsi="Bookman Old Style"/>
-          <w:sz w:val="22"/>
-          <w:lang w:val="en-US"/>
-        </w:rPr>
-      </w:pPr>
-      <w:r>
-        <w:rPr>
-          <w:rFonts w:ascii="Bookman Old Style" w:hAnsi="Bookman Old Style"/>
-          <w:sz w:val="22"/>
-          <w:lang w:val="en-US"/>
-        </w:rPr>
-        <w:t xml:space="preserve">Explanation </w:t>
-      </w:r>
-    </w:p>
-    <w:p>
-      <w:pPr>
-        <w:rPr>
-          <w:rFonts w:ascii="Bookman Old Style" w:hAnsi="Bookman Old Style"/>
-          <w:sz w:val="22"/>
-          <w:lang w:val="en-US"/>
-        </w:rPr>
-      </w:pPr>
-    </w:p>
-    <w:p>
-      <w:pPr>
-        <w:rPr>
-          <w:rFonts w:ascii="Bookman Old Style" w:hAnsi="Bookman Old Style"/>
-          <w:sz w:val="22"/>
-          <w:lang w:val="en-US"/>
-        </w:rPr>
-      </w:pPr>
-      <w:r>
-        <w:rPr>
-          <w:rFonts w:ascii="Bookman Old Style" w:hAnsi="Bookman Old Style"/>
-          <w:sz w:val="22"/>
-          <w:lang w:val="en-US"/>
-        </w:rPr>
-        <w:t>c</w:t>
-      </w:r>
-      <w:r>
-        <w:rPr>
-          <w:rFonts w:ascii="Bookman Old Style" w:hAnsi="Bookman Old Style"/>
-          <w:sz w:val="22"/>
-          <w:lang w:val="en-US"/>
-        </w:rPr>
-        <w:t>lient</w:t>
-      </w:r>
-      <w:r>
-        <w:rPr>
-          <w:rFonts w:ascii="Bookman Old Style" w:hAnsi="Bookman Old Style"/>
-          <w:sz w:val="22"/>
-          <w:lang w:val="en-US"/>
-        </w:rPr>
-        <w:t>I</w:t>
-      </w:r>
-      <w:r>
-        <w:rPr>
-          <w:rFonts w:ascii="Bookman Old Style" w:hAnsi="Bookman Old Style"/>
-          <w:sz w:val="22"/>
-          <w:lang w:val="en-US"/>
-        </w:rPr>
-        <w:t>d – id that we got at the time of registering our application</w:t>
-      </w:r>
-      <w:r>
-        <w:rPr>
-          <w:rFonts w:ascii="Bookman Old Style" w:hAnsi="Bookman Old Style"/>
-          <w:sz w:val="22"/>
-          <w:lang w:val="en-US"/>
-        </w:rPr>
-        <w:t xml:space="preserve"> with the service provider (Provide link to SS)</w:t>
-      </w:r>
-    </w:p>
-    <w:p>
-      <w:pPr>
-        <w:rPr>
-          <w:rFonts w:ascii="Bookman Old Style" w:hAnsi="Bookman Old Style"/>
-          <w:sz w:val="22"/>
-          <w:lang w:val="en-US"/>
-        </w:rPr>
-      </w:pPr>
-    </w:p>
-    <w:p>
-      <w:pPr>
-        <w:rPr>
-          <w:rFonts w:ascii="Bookman Old Style" w:hAnsi="Bookman Old Style"/>
-          <w:sz w:val="22"/>
-          <w:lang w:val="en-US"/>
-        </w:rPr>
-      </w:pPr>
-      <w:r>
-        <w:rPr>
-          <w:rFonts w:ascii="Bookman Old Style" w:hAnsi="Bookman Old Style"/>
-          <w:sz w:val="22"/>
-          <w:lang w:val="en-US"/>
-        </w:rPr>
-        <w:t>clientS</w:t>
-      </w:r>
-      <w:r>
-        <w:rPr>
-          <w:rFonts w:ascii="Bookman Old Style" w:hAnsi="Bookman Old Style"/>
-          <w:sz w:val="22"/>
-          <w:lang w:val="en-US"/>
-        </w:rPr>
-        <w:t>e</w:t>
-      </w:r>
-      <w:r>
-        <w:rPr>
-          <w:rFonts w:ascii="Bookman Old Style" w:hAnsi="Bookman Old Style"/>
-          <w:sz w:val="22"/>
-          <w:lang w:val="en-US"/>
-        </w:rPr>
-        <w:t>c</w:t>
-      </w:r>
-      <w:r>
-        <w:rPr>
-          <w:rFonts w:ascii="Bookman Old Style" w:hAnsi="Bookman Old Style"/>
-          <w:sz w:val="22"/>
-          <w:lang w:val="en-US"/>
-        </w:rPr>
-        <w:t>ret – secret that we got at the time of registering our appl</w:t>
-      </w:r>
-      <w:r>
-        <w:rPr>
-          <w:rFonts w:ascii="Bookman Old Style" w:hAnsi="Bookman Old Style"/>
-          <w:sz w:val="22"/>
-          <w:lang w:val="en-US"/>
-        </w:rPr>
-        <w:t xml:space="preserve">ication with the service provider </w:t>
-      </w:r>
-      <w:r>
-        <w:rPr>
-          <w:rFonts w:ascii="Bookman Old Style" w:hAnsi="Bookman Old Style"/>
-          <w:sz w:val="22"/>
-          <w:lang w:val="en-US"/>
-        </w:rPr>
-        <w:t>(Provide link to SS)</w:t>
-      </w:r>
-    </w:p>
-    <w:p>
-      <w:pPr>
-        <w:rPr>
-          <w:rFonts w:ascii="Bookman Old Style" w:hAnsi="Bookman Old Style"/>
-          <w:sz w:val="22"/>
-          <w:lang w:val="en-US"/>
-        </w:rPr>
-      </w:pPr>
-    </w:p>
-    <w:p>
-      <w:pPr>
-        <w:rPr>
-          <w:rFonts w:ascii="Bookman Old Style" w:hAnsi="Bookman Old Style"/>
-          <w:sz w:val="22"/>
-          <w:lang w:val="en-US"/>
-        </w:rPr>
-      </w:pPr>
-      <w:r>
-        <w:rPr>
-          <w:rFonts w:ascii="Bookman Old Style" w:hAnsi="Bookman Old Style"/>
-          <w:sz w:val="22"/>
-          <w:lang w:val="en-US"/>
-        </w:rPr>
-        <w:t>r</w:t>
-      </w:r>
-      <w:r>
-        <w:rPr>
-          <w:rFonts w:ascii="Bookman Old Style" w:hAnsi="Bookman Old Style"/>
-          <w:sz w:val="22"/>
-          <w:lang w:val="en-US"/>
-        </w:rPr>
-        <w:t>edirect</w:t>
-      </w:r>
-      <w:r>
-        <w:rPr>
-          <w:rFonts w:ascii="Bookman Old Style" w:hAnsi="Bookman Old Style"/>
-          <w:sz w:val="22"/>
-          <w:lang w:val="en-US"/>
-        </w:rPr>
-        <w:t>Uri</w:t>
-      </w:r>
-      <w:r>
-        <w:rPr>
-          <w:rFonts w:ascii="Bookman Old Style" w:hAnsi="Bookman Old Style"/>
-          <w:sz w:val="22"/>
-          <w:lang w:val="en-US"/>
-        </w:rPr>
-        <w:t xml:space="preserve"> – redirect ur</w:t>
+        <w:drawing>
+          <wp:inline distT="0" distB="0" distL="0" distR="0" wp14:anchorId="442FD715" wp14:editId="0ED62290">
+            <wp:extent cx="7315200" cy="3082925"/>
+            <wp:effectExtent l="0" t="0" r="0" b="3175"/>
+            <wp:docPr id="15" name="Picture 15"/>
+            <wp:cNvGraphicFramePr>
+              <a:graphicFrameLocks xmlns:a="http://schemas.openxmlformats.org/drawingml/2006/main" noChangeAspect="1"/>
+            </wp:cNvGraphicFramePr>
+            <a:graphic xmlns:a="http://schemas.openxmlformats.org/drawingml/2006/main">
+              <a:graphicData uri="http://schemas.openxmlformats.org/drawingml/2006/picture">
+                <pic:pic xmlns:pic="http://schemas.openxmlformats.org/drawingml/2006/picture">
+                  <pic:nvPicPr>
+                    <pic:cNvPr id="1" name=""/>
+                    <pic:cNvPicPr/>
+                  </pic:nvPicPr>
+                  <pic:blipFill>
+                    <a:blip r:embed="rId16"/>
+                    <a:stretch>
+                      <a:fillRect/>
+                    </a:stretch>
+                  </pic:blipFill>
+                  <pic:spPr>
+                    <a:xfrm>
+                      <a:off x="0" y="0"/>
+                      <a:ext cx="7315200" cy="3082925"/>
+                    </a:xfrm>
+                    <a:prstGeom prst="rect">
+                      <a:avLst/>
+                    </a:prstGeom>
+                  </pic:spPr>
+                </pic:pic>
+              </a:graphicData>
+            </a:graphic>
+          </wp:inline>
+        </w:drawing>
+      </w:r>
+    </w:p>
+    <w:p>
+      <w:pPr>
+        <w:rPr>
+          <w:rFonts w:ascii="Bookman Old Style" w:hAnsi="Bookman Old Style"/>
+          <w:b/>
+          <w:sz w:val="22"/>
+          <w:lang w:val="en-US"/>
+        </w:rPr>
+      </w:pPr>
+    </w:p>
+    <w:p>
+      <w:pPr>
+        <w:rPr>
+          <w:rFonts w:ascii="Bookman Old Style" w:hAnsi="Bookman Old Style"/>
+          <w:b/>
+          <w:sz w:val="22"/>
+          <w:lang w:val="en-US"/>
+        </w:rPr>
+      </w:pPr>
+      <w:r>
+        <w:rPr>
+          <w:rFonts w:ascii="Bookman Old Style" w:hAnsi="Bookman Old Style"/>
+          <w:b/>
+          <w:sz w:val="22"/>
+          <w:lang w:val="en-US"/>
+        </w:rPr>
+        <w:drawing>
+          <wp:inline distT="0" distB="0" distL="0" distR="0" wp14:anchorId="479D912A" wp14:editId="2593EE98">
+            <wp:extent cx="7315200" cy="3120390"/>
+            <wp:effectExtent l="0" t="0" r="0" b="3810"/>
+            <wp:docPr id="16" name="Picture 16"/>
+            <wp:cNvGraphicFramePr>
+              <a:graphicFrameLocks xmlns:a="http://schemas.openxmlformats.org/drawingml/2006/main" noChangeAspect="1"/>
+            </wp:cNvGraphicFramePr>
+            <a:graphic xmlns:a="http://schemas.openxmlformats.org/drawingml/2006/main">
+              <a:graphicData uri="http://schemas.openxmlformats.org/drawingml/2006/picture">
+                <pic:pic xmlns:pic="http://schemas.openxmlformats.org/drawingml/2006/picture">
+                  <pic:nvPicPr>
+                    <pic:cNvPr id="1" name=""/>
+                    <pic:cNvPicPr/>
+                  </pic:nvPicPr>
+                  <pic:blipFill>
+                    <a:blip r:embed="rId17"/>
+                    <a:stretch>
+                      <a:fillRect/>
+                    </a:stretch>
+                  </pic:blipFill>
+                  <pic:spPr>
+                    <a:xfrm>
+                      <a:off x="0" y="0"/>
+                      <a:ext cx="7315200" cy="3120390"/>
+                    </a:xfrm>
+                    <a:prstGeom prst="rect">
+                      <a:avLst/>
+                    </a:prstGeom>
+                  </pic:spPr>
+                </pic:pic>
+              </a:graphicData>
+            </a:graphic>
+          </wp:inline>
+        </w:drawing>
+      </w:r>
+    </w:p>
+    <w:p>
+      <w:pPr>
+        <w:rPr>
+          <w:rFonts w:ascii="Bookman Old Style" w:hAnsi="Bookman Old Style"/>
+          <w:sz w:val="22"/>
+          <w:lang w:val="en-US"/>
+        </w:rPr>
+      </w:pPr>
+    </w:p>
+    <w:p>
+      <w:pPr>
+        <w:rPr>
+          <w:rFonts w:ascii="Bookman Old Style" w:hAnsi="Bookman Old Style"/>
+          <w:sz w:val="22"/>
+          <w:lang w:val="en-US"/>
+        </w:rPr>
+      </w:pPr>
+      <w:r>
+        <w:rPr>
+          <w:rFonts w:ascii="Bookman Old Style" w:hAnsi="Bookman Old Style"/>
+          <w:sz w:val="22"/>
+          <w:highlight w:val="yellow"/>
+          <w:lang w:val="en-US"/>
+        </w:rPr>
+        <w:t>Explanation</w:t>
+      </w:r>
+      <w:r>
+        <w:rPr>
+          <w:rFonts w:ascii="Bookman Old Style" w:hAnsi="Bookman Old Style"/>
+          <w:sz w:val="22"/>
+          <w:lang w:val="en-US"/>
+        </w:rPr>
+        <w:t xml:space="preserve"> </w:t>
+      </w:r>
+    </w:p>
+    <w:p>
+      <w:pPr>
+        <w:rPr>
+          <w:rFonts w:ascii="Bookman Old Style" w:hAnsi="Bookman Old Style"/>
+          <w:sz w:val="22"/>
+          <w:lang w:val="en-US"/>
+        </w:rPr>
+      </w:pPr>
+    </w:p>
+    <w:p>
+      <w:pPr>
+        <w:rPr>
+          <w:rFonts w:ascii="Bookman Old Style" w:hAnsi="Bookman Old Style"/>
+          <w:sz w:val="22"/>
+          <w:lang w:val="en-US"/>
+        </w:rPr>
+      </w:pPr>
+      <w:hyperlink w:anchor="clinetId" w:history="1">
+        <w:proofErr w:type="spellStart"/>
+        <w:proofErr w:type="gramStart"/>
+        <w:r>
+          <w:rPr>
+            <w:rStyle w:val="Hyperlink"/>
+            <w:rFonts w:ascii="Bookman Old Style" w:hAnsi="Bookman Old Style"/>
+            <w:sz w:val="22"/>
+            <w:lang w:val="en-US"/>
+          </w:rPr>
+          <w:t>cli</w:t>
+        </w:r>
+        <w:r>
+          <w:rPr>
+            <w:rStyle w:val="Hyperlink"/>
+            <w:rFonts w:ascii="Bookman Old Style" w:hAnsi="Bookman Old Style"/>
+            <w:sz w:val="22"/>
+            <w:lang w:val="en-US"/>
+          </w:rPr>
+          <w:t>n</w:t>
+        </w:r>
+        <w:r>
+          <w:rPr>
+            <w:rStyle w:val="Hyperlink"/>
+            <w:rFonts w:ascii="Bookman Old Style" w:hAnsi="Bookman Old Style"/>
+            <w:sz w:val="22"/>
+            <w:lang w:val="en-US"/>
+          </w:rPr>
+          <w:t>e</w:t>
+        </w:r>
+        <w:r>
+          <w:rPr>
+            <w:rStyle w:val="Hyperlink"/>
+            <w:rFonts w:ascii="Bookman Old Style" w:hAnsi="Bookman Old Style"/>
+            <w:sz w:val="22"/>
+            <w:lang w:val="en-US"/>
+          </w:rPr>
+          <w:t>tId</w:t>
+        </w:r>
+        <w:proofErr w:type="spellEnd"/>
+        <w:proofErr w:type="gramEnd"/>
+      </w:hyperlink>
+      <w:r>
+        <w:rPr>
+          <w:rFonts w:ascii="Bookman Old Style" w:hAnsi="Bookman Old Style"/>
+          <w:sz w:val="22"/>
+          <w:lang w:val="en-US"/>
+        </w:rPr>
+        <w:t xml:space="preserve"> – id that we got at the time of registering our application</w:t>
+      </w:r>
+      <w:r>
+        <w:rPr>
+          <w:rFonts w:ascii="Bookman Old Style" w:hAnsi="Bookman Old Style"/>
+          <w:sz w:val="22"/>
+          <w:lang w:val="en-US"/>
+        </w:rPr>
+        <w:t xml:space="preserve"> with the service provider</w:t>
+      </w:r>
+    </w:p>
+    <w:p>
+      <w:pPr>
+        <w:rPr>
+          <w:rFonts w:ascii="Bookman Old Style" w:hAnsi="Bookman Old Style"/>
+          <w:sz w:val="22"/>
+          <w:lang w:val="en-US"/>
+        </w:rPr>
+      </w:pPr>
+    </w:p>
+    <w:p>
+      <w:pPr>
+        <w:rPr>
+          <w:rFonts w:ascii="Bookman Old Style" w:hAnsi="Bookman Old Style"/>
+          <w:sz w:val="22"/>
+          <w:lang w:val="en-US"/>
+        </w:rPr>
+      </w:pPr>
+      <w:hyperlink w:anchor="clinetId" w:history="1">
+        <w:proofErr w:type="spellStart"/>
+        <w:proofErr w:type="gramStart"/>
+        <w:r>
+          <w:rPr>
+            <w:rStyle w:val="Hyperlink"/>
+            <w:rFonts w:ascii="Bookman Old Style" w:hAnsi="Bookman Old Style"/>
+            <w:sz w:val="22"/>
+            <w:lang w:val="en-US"/>
+          </w:rPr>
+          <w:t>clinet</w:t>
+        </w:r>
+        <w:r>
+          <w:rPr>
+            <w:rStyle w:val="Hyperlink"/>
+            <w:rFonts w:ascii="Bookman Old Style" w:hAnsi="Bookman Old Style"/>
+            <w:sz w:val="22"/>
+            <w:lang w:val="en-US"/>
+          </w:rPr>
+          <w:t>S</w:t>
+        </w:r>
+        <w:r>
+          <w:rPr>
+            <w:rStyle w:val="Hyperlink"/>
+            <w:rFonts w:ascii="Bookman Old Style" w:hAnsi="Bookman Old Style"/>
+            <w:sz w:val="22"/>
+            <w:lang w:val="en-US"/>
+          </w:rPr>
+          <w:t>ecret</w:t>
+        </w:r>
+        <w:proofErr w:type="spellEnd"/>
+        <w:proofErr w:type="gramEnd"/>
+      </w:hyperlink>
+      <w:r>
+        <w:rPr>
+          <w:rFonts w:ascii="Bookman Old Style" w:hAnsi="Bookman Old Style"/>
+          <w:sz w:val="22"/>
+          <w:lang w:val="en-US"/>
+        </w:rPr>
+        <w:t xml:space="preserve"> – secret that we got at the time of registering our appl</w:t>
+      </w:r>
+      <w:r>
+        <w:rPr>
+          <w:rFonts w:ascii="Bookman Old Style" w:hAnsi="Bookman Old Style"/>
+          <w:sz w:val="22"/>
+          <w:lang w:val="en-US"/>
+        </w:rPr>
+        <w:t>ic</w:t>
+      </w:r>
+      <w:r>
+        <w:rPr>
+          <w:rFonts w:ascii="Bookman Old Style" w:hAnsi="Bookman Old Style"/>
+          <w:sz w:val="22"/>
+          <w:lang w:val="en-US"/>
+        </w:rPr>
+        <w:t>ation with the service provider</w:t>
+      </w:r>
+    </w:p>
+    <w:p>
+      <w:pPr>
+        <w:rPr>
+          <w:rFonts w:ascii="Bookman Old Style" w:hAnsi="Bookman Old Style"/>
+          <w:sz w:val="22"/>
+          <w:lang w:val="en-US"/>
+        </w:rPr>
+      </w:pPr>
+    </w:p>
+    <w:p>
+      <w:pPr>
+        <w:rPr>
+          <w:rFonts w:ascii="Bookman Old Style" w:hAnsi="Bookman Old Style"/>
+          <w:sz w:val="22"/>
+          <w:lang w:val="en-US"/>
+        </w:rPr>
+      </w:pPr>
+      <w:hyperlink w:anchor="clinetId" w:history="1">
+        <w:proofErr w:type="spellStart"/>
+        <w:proofErr w:type="gramStart"/>
+        <w:r>
+          <w:rPr>
+            <w:rStyle w:val="Hyperlink"/>
+            <w:rFonts w:ascii="Bookman Old Style" w:hAnsi="Bookman Old Style"/>
+            <w:sz w:val="22"/>
+            <w:lang w:val="en-US"/>
+          </w:rPr>
+          <w:t>r</w:t>
+        </w:r>
+        <w:r>
+          <w:rPr>
+            <w:rStyle w:val="Hyperlink"/>
+            <w:rFonts w:ascii="Bookman Old Style" w:hAnsi="Bookman Old Style"/>
+            <w:sz w:val="22"/>
+            <w:lang w:val="en-US"/>
+          </w:rPr>
+          <w:t>edirect</w:t>
+        </w:r>
+        <w:r>
+          <w:rPr>
+            <w:rStyle w:val="Hyperlink"/>
+            <w:rFonts w:ascii="Bookman Old Style" w:hAnsi="Bookman Old Style"/>
+            <w:sz w:val="22"/>
+            <w:lang w:val="en-US"/>
+          </w:rPr>
+          <w:t>U</w:t>
+        </w:r>
+        <w:r>
+          <w:rPr>
+            <w:rStyle w:val="Hyperlink"/>
+            <w:rFonts w:ascii="Bookman Old Style" w:hAnsi="Bookman Old Style"/>
+            <w:sz w:val="22"/>
+            <w:lang w:val="en-US"/>
+          </w:rPr>
+          <w:t>ri</w:t>
+        </w:r>
+        <w:proofErr w:type="spellEnd"/>
+        <w:proofErr w:type="gramEnd"/>
+      </w:hyperlink>
+      <w:r>
+        <w:rPr>
+          <w:rFonts w:ascii="Bookman Old Style" w:hAnsi="Bookman Old Style"/>
+          <w:sz w:val="22"/>
+          <w:lang w:val="en-US"/>
+        </w:rPr>
+        <w:t xml:space="preserve"> – redirect </w:t>
+      </w:r>
+      <w:proofErr w:type="spellStart"/>
+      <w:r>
+        <w:rPr>
+          <w:rFonts w:ascii="Bookman Old Style" w:hAnsi="Bookman Old Style"/>
+          <w:sz w:val="22"/>
+          <w:lang w:val="en-US"/>
+        </w:rPr>
+        <w:t>ur</w:t>
       </w:r>
       <w:r>
         <w:rPr>
@@ -1782,6 +2316,7 @@
         </w:rPr>
         <w:t>i</w:t>
       </w:r>
+      <w:proofErr w:type="spellEnd"/>
       <w:r>
         <w:rPr>
           <w:rFonts w:ascii="Bookman Old Style" w:hAnsi="Bookman Old Style"/>
@@ -1796,8 +2331,105 @@
           <w:sz w:val="22"/>
           <w:lang w:val="en-US"/>
         </w:rPr>
-        <w:t>(Provide link to SS)</w:t>
-      </w:r>
+        <w:t xml:space="preserve">that we have given at the time of registering our application </w:t>
+      </w:r>
+    </w:p>
+    <w:p>
+      <w:pPr>
+        <w:rPr>
+          <w:rFonts w:ascii="Bookman Old Style" w:hAnsi="Bookman Old Style"/>
+          <w:sz w:val="22"/>
+          <w:lang w:val="en-US"/>
+        </w:rPr>
+      </w:pPr>
+    </w:p>
+    <w:p>
+      <w:pPr>
+        <w:rPr>
+          <w:rFonts w:ascii="Bookman Old Style" w:hAnsi="Bookman Old Style"/>
+          <w:sz w:val="22"/>
+          <w:lang w:val="en-US"/>
+        </w:rPr>
+      </w:pPr>
+      <w:proofErr w:type="gramStart"/>
+      <w:r>
+        <w:rPr>
+          <w:rFonts w:ascii="Bookman Old Style" w:hAnsi="Bookman Old Style"/>
+          <w:sz w:val="22"/>
+          <w:lang w:val="en-US"/>
+        </w:rPr>
+        <w:t>s</w:t>
+      </w:r>
+      <w:r>
+        <w:rPr>
+          <w:rFonts w:ascii="Bookman Old Style" w:hAnsi="Bookman Old Style"/>
+          <w:sz w:val="22"/>
+          <w:lang w:val="en-US"/>
+        </w:rPr>
+        <w:t>cope</w:t>
+      </w:r>
+      <w:proofErr w:type="gramEnd"/>
+      <w:r>
+        <w:rPr>
+          <w:rFonts w:ascii="Bookman Old Style" w:hAnsi="Bookman Old Style"/>
+          <w:sz w:val="22"/>
+          <w:lang w:val="en-US"/>
+        </w:rPr>
+        <w:t xml:space="preserve"> – scope defines which part of the account information </w:t>
+      </w:r>
+      <w:r>
+        <w:rPr>
+          <w:rFonts w:ascii="Bookman Old Style" w:hAnsi="Bookman Old Style"/>
+          <w:sz w:val="22"/>
+          <w:lang w:val="en-US"/>
+        </w:rPr>
+        <w:t>we</w:t>
+      </w:r>
+      <w:r>
+        <w:rPr>
+          <w:rFonts w:ascii="Bookman Old Style" w:hAnsi="Bookman Old Style"/>
+          <w:sz w:val="22"/>
+          <w:lang w:val="en-US"/>
+        </w:rPr>
+        <w:t xml:space="preserve"> want to access</w:t>
+      </w:r>
+      <w:r>
+        <w:rPr>
+          <w:rFonts w:ascii="Bookman Old Style" w:hAnsi="Bookman Old Style"/>
+          <w:sz w:val="22"/>
+          <w:lang w:val="en-US"/>
+        </w:rPr>
+        <w:t xml:space="preserve">. </w:t>
+      </w:r>
+      <w:proofErr w:type="gramStart"/>
+      <w:r>
+        <w:rPr>
+          <w:rFonts w:ascii="Bookman Old Style" w:hAnsi="Bookman Old Style"/>
+          <w:sz w:val="22"/>
+          <w:lang w:val="en-US"/>
+        </w:rPr>
+        <w:t>E.g.</w:t>
+      </w:r>
+      <w:proofErr w:type="gramEnd"/>
+      <w:r>
+        <w:rPr>
+          <w:rFonts w:ascii="Bookman Old Style" w:hAnsi="Bookman Old Style"/>
+          <w:sz w:val="22"/>
+          <w:lang w:val="en-US"/>
+        </w:rPr>
+        <w:t xml:space="preserve"> email address, name and age range etc. Try </w:t>
+      </w:r>
+      <w:hyperlink r:id="rId18" w:history="1">
+        <w:r>
+          <w:rPr>
+            <w:rStyle w:val="Hyperlink"/>
+            <w:rFonts w:ascii="Bookman Old Style" w:hAnsi="Bookman Old Style"/>
+            <w:sz w:val="22"/>
+            <w:lang w:val="en-US"/>
+          </w:rPr>
+          <w:t>Google Playground</w:t>
+        </w:r>
+      </w:hyperlink>
       <w:r>
         <w:rPr>
           <w:rFonts w:ascii="Bookman Old Style" w:hAnsi="Bookman Old Style"/>
@@ -1812,26 +2444,28 @@
           <w:sz w:val="22"/>
           <w:lang w:val="en-US"/>
         </w:rPr>
-        <w:t xml:space="preserve">that we have given at the time of registering our application </w:t>
-      </w:r>
-    </w:p>
-    <w:p>
-      <w:pPr>
-        <w:rPr>
-          <w:rFonts w:ascii="Bookman Old Style" w:hAnsi="Bookman Old Style"/>
-          <w:sz w:val="22"/>
-          <w:lang w:val="en-US"/>
-        </w:rPr>
-      </w:pPr>
-    </w:p>
-    <w:p>
-      <w:pPr>
-        <w:rPr>
-          <w:rFonts w:ascii="Bookman Old Style" w:hAnsi="Bookman Old Style"/>
-          <w:sz w:val="22"/>
-          <w:lang w:val="en-US"/>
-        </w:rPr>
-      </w:pPr>
+        <w:t>to learn more about scopes</w:t>
+      </w:r>
+    </w:p>
+    <w:p>
+      <w:pPr>
+        <w:rPr>
+          <w:rFonts w:ascii="Bookman Old Style" w:hAnsi="Bookman Old Style"/>
+          <w:sz w:val="22"/>
+          <w:lang w:val="en-US"/>
+        </w:rPr>
+      </w:pPr>
+    </w:p>
+    <w:p>
+      <w:pPr>
+        <w:rPr>
+          <w:rFonts w:ascii="Bookman Old Style" w:hAnsi="Bookman Old Style"/>
+          <w:sz w:val="22"/>
+          <w:lang w:val="en-US"/>
+        </w:rPr>
+      </w:pPr>
+      <w:proofErr w:type="spellStart"/>
+      <w:proofErr w:type="gramStart"/>
       <w:r>
         <w:rPr>
           <w:rFonts w:ascii="Bookman Old Style" w:hAnsi="Bookman Old Style"/>
@@ -1846,76 +2480,57 @@
           <w:sz w:val="22"/>
           <w:lang w:val="en-US"/>
         </w:rPr>
-        <w:t xml:space="preserve">cope – scope defines which part of the account information </w:t>
-      </w:r>
-      <w:r>
-        <w:rPr>
-          <w:rFonts w:ascii="Bookman Old Style" w:hAnsi="Bookman Old Style"/>
-          <w:sz w:val="22"/>
-          <w:lang w:val="en-US"/>
-        </w:rPr>
-        <w:t>we</w:t>
-      </w:r>
-      <w:r>
-        <w:rPr>
-          <w:rFonts w:ascii="Bookman Old Style" w:hAnsi="Bookman Old Style"/>
-          <w:sz w:val="22"/>
-          <w:lang w:val="en-US"/>
-        </w:rPr>
-        <w:t xml:space="preserve"> want to access</w:t>
-      </w:r>
-    </w:p>
-    <w:p>
-      <w:pPr>
-        <w:rPr>
-          <w:rFonts w:ascii="Bookman Old Style" w:hAnsi="Bookman Old Style"/>
-          <w:sz w:val="22"/>
-          <w:lang w:val="en-US"/>
-        </w:rPr>
-      </w:pPr>
-    </w:p>
-    <w:p>
-      <w:pPr>
-        <w:rPr>
-          <w:rFonts w:ascii="Bookman Old Style" w:hAnsi="Bookman Old Style"/>
-          <w:sz w:val="22"/>
-          <w:lang w:val="en-US"/>
-        </w:rPr>
-      </w:pPr>
-      <w:r>
-        <w:rPr>
-          <w:rFonts w:ascii="Bookman Old Style" w:hAnsi="Bookman Old Style"/>
-          <w:sz w:val="22"/>
-          <w:lang w:val="en-US"/>
-        </w:rPr>
-        <w:t>s</w:t>
-      </w:r>
-      <w:r>
-        <w:rPr>
-          <w:rFonts w:ascii="Bookman Old Style" w:hAnsi="Bookman Old Style"/>
-          <w:sz w:val="22"/>
-          <w:lang w:val="en-US"/>
-        </w:rPr>
-        <w:t>ecretState – a random string to prevent csrf attacks, it will be verified later</w:t>
-      </w:r>
-    </w:p>
-    <w:p>
-      <w:pPr>
-        <w:rPr>
-          <w:rFonts w:ascii="Bookman Old Style" w:hAnsi="Bookman Old Style"/>
-          <w:sz w:val="22"/>
-          <w:lang w:val="en-US"/>
-        </w:rPr>
-      </w:pPr>
-    </w:p>
-    <w:p>
-      <w:pPr>
-        <w:rPr>
-          <w:rFonts w:ascii="Bookman Old Style" w:hAnsi="Bookman Old Style"/>
-          <w:sz w:val="22"/>
-          <w:lang w:val="en-US"/>
-        </w:rPr>
-      </w:pPr>
+        <w:t>ecretState</w:t>
+      </w:r>
+      <w:proofErr w:type="spellEnd"/>
+      <w:proofErr w:type="gramEnd"/>
+      <w:r>
+        <w:rPr>
+          <w:rFonts w:ascii="Bookman Old Style" w:hAnsi="Bookman Old Style"/>
+          <w:sz w:val="22"/>
+          <w:lang w:val="en-US"/>
+        </w:rPr>
+        <w:t xml:space="preserve"> – a random string to prevent </w:t>
+      </w:r>
+      <w:hyperlink r:id="rId19" w:history="1">
+        <w:r>
+          <w:rPr>
+            <w:rStyle w:val="Hyperlink"/>
+            <w:rFonts w:ascii="Bookman Old Style" w:hAnsi="Bookman Old Style"/>
+            <w:sz w:val="22"/>
+            <w:lang w:val="en-US"/>
+          </w:rPr>
+          <w:t>CSRF attack</w:t>
+        </w:r>
+      </w:hyperlink>
+      <w:r>
+        <w:rPr>
+          <w:rFonts w:ascii="Bookman Old Style" w:hAnsi="Bookman Old Style"/>
+          <w:sz w:val="22"/>
+          <w:lang w:val="en-US"/>
+        </w:rPr>
+        <w:t>, it will be verified later</w:t>
+      </w:r>
+    </w:p>
+    <w:p>
+      <w:pPr>
+        <w:rPr>
+          <w:rFonts w:ascii="Bookman Old Style" w:hAnsi="Bookman Old Style"/>
+          <w:sz w:val="22"/>
+          <w:lang w:val="en-US"/>
+        </w:rPr>
+      </w:pPr>
+    </w:p>
+    <w:p>
+      <w:pPr>
+        <w:rPr>
+          <w:rFonts w:ascii="Bookman Old Style" w:hAnsi="Bookman Old Style"/>
+          <w:sz w:val="22"/>
+          <w:lang w:val="en-US"/>
+        </w:rPr>
+      </w:pPr>
+      <w:proofErr w:type="spellStart"/>
+      <w:proofErr w:type="gramStart"/>
       <w:r>
         <w:rPr>
           <w:rFonts w:ascii="Bookman Old Style" w:hAnsi="Bookman Old Style"/>
@@ -1924,13 +2539,63 @@
         </w:rPr>
         <w:t>authUrl</w:t>
       </w:r>
-      <w:r>
-        <w:rPr>
-          <w:rFonts w:ascii="Bookman Old Style" w:hAnsi="Bookman Old Style"/>
-          <w:sz w:val="22"/>
-          <w:lang w:val="en-US"/>
-        </w:rPr>
-        <w:t xml:space="preserve"> – Prepare the google authorization url to redirect </w:t>
+      <w:proofErr w:type="spellEnd"/>
+      <w:proofErr w:type="gramEnd"/>
+      <w:r>
+        <w:rPr>
+          <w:rFonts w:ascii="Bookman Old Style" w:hAnsi="Bookman Old Style"/>
+          <w:sz w:val="22"/>
+          <w:lang w:val="en-US"/>
+        </w:rPr>
+        <w:t xml:space="preserve"> – </w:t>
+      </w:r>
+      <w:r>
+        <w:rPr>
+          <w:rFonts w:ascii="Bookman Old Style" w:hAnsi="Bookman Old Style"/>
+          <w:sz w:val="22"/>
+          <w:lang w:val="en-US"/>
+        </w:rPr>
+        <w:t>construct</w:t>
+      </w:r>
+      <w:r>
+        <w:rPr>
+          <w:rFonts w:ascii="Bookman Old Style" w:hAnsi="Bookman Old Style"/>
+          <w:sz w:val="22"/>
+          <w:lang w:val="en-US"/>
+        </w:rPr>
+        <w:t xml:space="preserve"> the G</w:t>
+      </w:r>
+      <w:r>
+        <w:rPr>
+          <w:rFonts w:ascii="Bookman Old Style" w:hAnsi="Bookman Old Style"/>
+          <w:sz w:val="22"/>
+          <w:lang w:val="en-US"/>
+        </w:rPr>
+        <w:t xml:space="preserve">oogle authorization </w:t>
+      </w:r>
+      <w:r>
+        <w:rPr>
+          <w:rFonts w:ascii="Bookman Old Style" w:hAnsi="Bookman Old Style"/>
+          <w:sz w:val="22"/>
+          <w:lang w:val="en-US"/>
+        </w:rPr>
+        <w:t>URL</w:t>
+      </w:r>
+      <w:r>
+        <w:rPr>
+          <w:rFonts w:ascii="Bookman Old Style" w:hAnsi="Bookman Old Style"/>
+          <w:sz w:val="22"/>
+          <w:lang w:val="en-US"/>
+        </w:rPr>
+        <w:t xml:space="preserve"> to redirect </w:t>
+      </w:r>
+      <w:r>
+        <w:rPr>
+          <w:rFonts w:ascii="Bookman Old Style" w:hAnsi="Bookman Old Style"/>
+          <w:sz w:val="22"/>
+          <w:lang w:val="en-US"/>
+        </w:rPr>
+        <w:t xml:space="preserve">to </w:t>
       </w:r>
       <w:r>
         <w:rPr>
@@ -1939,74 +2604,6 @@
           <w:lang w:val="en-US"/>
         </w:rPr>
         <w:t>when the user loads the home page of the application</w:t>
-      </w:r>
-    </w:p>
-    <w:p>
-      <w:pPr>
-        <w:rPr>
-          <w:rFonts w:ascii="Bookman Old Style" w:hAnsi="Bookman Old Style"/>
-          <w:sz w:val="22"/>
-          <w:lang w:val="en-US"/>
-        </w:rPr>
-      </w:pPr>
-    </w:p>
-    <w:p>
-      <w:pPr>
-        <w:rPr>
-          <w:rFonts w:ascii="Bookman Old Style" w:hAnsi="Bookman Old Style"/>
-          <w:sz w:val="22"/>
-          <w:lang w:val="en-US"/>
-        </w:rPr>
-      </w:pPr>
-      <w:r>
-        <w:rPr>
-          <w:rFonts w:ascii="Bookman Old Style" w:hAnsi="Bookman Old Style"/>
-          <w:sz w:val="22"/>
-          <w:lang w:val="en-US"/>
-        </w:rPr>
-        <w:t>authUrl session varaibale</w:t>
-      </w:r>
-    </w:p>
-    <w:p>
-      <w:pPr>
-        <w:rPr>
-          <w:rFonts w:ascii="Bookman Old Style" w:hAnsi="Bookman Old Style"/>
-          <w:sz w:val="22"/>
-          <w:lang w:val="en-US"/>
-        </w:rPr>
-      </w:pPr>
-    </w:p>
-    <w:p>
-      <w:pPr>
-        <w:rPr>
-          <w:rFonts w:ascii="Bookman Old Style" w:hAnsi="Bookman Old Style"/>
-          <w:sz w:val="22"/>
-          <w:lang w:val="en-US"/>
-        </w:rPr>
-      </w:pPr>
-      <w:r>
-        <w:rPr>
-          <w:rFonts w:ascii="Bookman Old Style" w:hAnsi="Bookman Old Style"/>
-          <w:sz w:val="22"/>
-          <w:lang w:val="en-US"/>
-        </w:rPr>
-        <w:t xml:space="preserve">Here is what an authorization </w:t>
-      </w:r>
-      <w:r>
-        <w:rPr>
-          <w:rFonts w:ascii="Bookman Old Style" w:hAnsi="Bookman Old Style"/>
-          <w:sz w:val="22"/>
-          <w:lang w:val="en-US"/>
-        </w:rPr>
-        <w:t>URL</w:t>
-      </w:r>
-      <w:r>
-        <w:rPr>
-          <w:rFonts w:ascii="Bookman Old Style" w:hAnsi="Bookman Old Style"/>
-          <w:sz w:val="22"/>
-          <w:lang w:val="en-US"/>
-        </w:rPr>
-        <w:t xml:space="preserve"> looks like</w:t>
       </w:r>
     </w:p>
     <w:p>
@@ -2021,7 +2618,15 @@
           <w:lang w:val="en-US"/>
         </w:rPr>
       </w:pPr>
-      <w:hyperlink r:id="rId15" w:history="1">
+      <w:r>
+        <w:rPr>
+          <w:rFonts w:ascii="Bookman Old Style" w:hAnsi="Bookman Old Style"/>
+          <w:sz w:val="22"/>
+          <w:lang w:val="en-US"/>
+        </w:rPr>
+        <w:t xml:space="preserve">e.g. - </w:t>
+      </w:r>
+      <w:hyperlink r:id="rId20" w:history="1">
         <w:r>
           <w:rPr>
             <w:rStyle w:val="Hyperlink"/>
@@ -2072,7 +2677,28 @@
             <w:szCs w:val="22"/>
             <w:lang w:val="en-US"/>
           </w:rPr>
-          <w:t>=code&amp;client_id=984169855535-rmsfbv11ikina3hrb3n85h0nt93hdb2t.apps.googleusercontent.com&amp;</w:t>
+          <w:t>=code&amp;</w:t>
+        </w:r>
+        <w:r>
+          <w:rPr>
+            <w:rStyle w:val="Hyperlink"/>
+            <w:rFonts w:ascii="Bookman Old Style" w:hAnsi="Bookman Old Style" w:cs="Bookman Old Style"/>
+            <w:sz w:val="22"/>
+            <w:szCs w:val="22"/>
+            <w:highlight w:val="yellow"/>
+            <w:lang w:val="en-US"/>
+          </w:rPr>
+          <w:t>client_id</w:t>
+        </w:r>
+        <w:r>
+          <w:rPr>
+            <w:rStyle w:val="Hyperlink"/>
+            <w:rFonts w:ascii="Bookman Old Style" w:hAnsi="Bookman Old Style" w:cs="Bookman Old Style"/>
+            <w:sz w:val="22"/>
+            <w:szCs w:val="22"/>
+            <w:lang w:val="en-US"/>
+          </w:rPr>
+          <w:t>=984169855535-rmsfbv11ikina3hrb3n85h0nt93hdb2t.apps.googleusercontent.com&amp;</w:t>
         </w:r>
         <w:r>
           <w:rPr>
@@ -2187,13 +2813,335 @@
           <w:lang w:val="en-US"/>
         </w:rPr>
       </w:pPr>
-      <w:r>
-        <w:rPr>
-          <w:rFonts w:ascii="Bookman Old Style" w:hAnsi="Bookman Old Style"/>
-          <w:sz w:val="22"/>
-          <w:lang w:val="en-US"/>
-        </w:rPr>
-        <w:t>Put SS from browser dev tool for showing redirection</w:t>
+    </w:p>
+    <w:p>
+      <w:pPr>
+        <w:rPr>
+          <w:rFonts w:ascii="Bookman Old Style" w:hAnsi="Bookman Old Style"/>
+          <w:sz w:val="22"/>
+          <w:lang w:val="en-US"/>
+        </w:rPr>
+      </w:pPr>
+      <w:proofErr w:type="spellStart"/>
+      <w:proofErr w:type="gramStart"/>
+      <w:r>
+        <w:rPr>
+          <w:rFonts w:ascii="Bookman Old Style" w:hAnsi="Bookman Old Style"/>
+          <w:sz w:val="22"/>
+          <w:lang w:val="en-US"/>
+        </w:rPr>
+        <w:t>authUrl</w:t>
+      </w:r>
+      <w:proofErr w:type="spellEnd"/>
+      <w:proofErr w:type="gramEnd"/>
+      <w:r>
+        <w:rPr>
+          <w:rFonts w:ascii="Bookman Old Style" w:hAnsi="Bookman Old Style"/>
+          <w:sz w:val="22"/>
+          <w:lang w:val="en-US"/>
+        </w:rPr>
+        <w:t xml:space="preserve"> session </w:t>
+      </w:r>
+      <w:r>
+        <w:rPr>
+          <w:rFonts w:ascii="Bookman Old Style" w:hAnsi="Bookman Old Style"/>
+          <w:sz w:val="22"/>
+          <w:lang w:val="en-US"/>
+        </w:rPr>
+        <w:t xml:space="preserve">variable – </w:t>
+      </w:r>
+      <w:r>
+        <w:rPr>
+          <w:rFonts w:ascii="Bookman Old Style" w:hAnsi="Bookman Old Style"/>
+          <w:sz w:val="22"/>
+          <w:lang w:val="en-US"/>
+        </w:rPr>
+        <w:t>c</w:t>
+      </w:r>
+      <w:r>
+        <w:rPr>
+          <w:rFonts w:ascii="Bookman Old Style" w:hAnsi="Bookman Old Style"/>
+          <w:sz w:val="22"/>
+          <w:lang w:val="en-US"/>
+        </w:rPr>
+        <w:t>reate session variable to be accessed in the redirect page.</w:t>
+      </w:r>
+    </w:p>
+    <w:p>
+      <w:pPr>
+        <w:rPr>
+          <w:rFonts w:ascii="Bookman Old Style" w:hAnsi="Bookman Old Style"/>
+          <w:sz w:val="22"/>
+          <w:lang w:val="en-US"/>
+        </w:rPr>
+      </w:pPr>
+    </w:p>
+    <w:p>
+      <w:pPr>
+        <w:rPr>
+          <w:rFonts w:ascii="Bookman Old Style" w:hAnsi="Bookman Old Style"/>
+          <w:sz w:val="22"/>
+          <w:lang w:val="en-US"/>
+        </w:rPr>
+      </w:pPr>
+    </w:p>
+    <w:p>
+      <w:pPr>
+        <w:rPr>
+          <w:rFonts w:ascii="Bookman Old Style" w:hAnsi="Bookman Old Style"/>
+          <w:sz w:val="22"/>
+          <w:lang w:val="en-US"/>
+        </w:rPr>
+      </w:pPr>
+      <w:r>
+        <w:rPr>
+          <w:rFonts w:ascii="Bookman Old Style" w:hAnsi="Bookman Old Style"/>
+          <w:sz w:val="22"/>
+          <w:highlight w:val="yellow"/>
+          <w:lang w:val="en-US"/>
+        </w:rPr>
+        <w:t xml:space="preserve">Note </w:t>
+      </w:r>
+      <w:r>
+        <w:rPr>
+          <w:rFonts w:ascii="Bookman Old Style" w:hAnsi="Bookman Old Style"/>
+          <w:sz w:val="22"/>
+          <w:highlight w:val="yellow"/>
+          <w:lang w:val="en-US"/>
+        </w:rPr>
+        <w:t>–</w:t>
+      </w:r>
+      <w:r>
+        <w:rPr>
+          <w:rFonts w:ascii="Bookman Old Style" w:hAnsi="Bookman Old Style"/>
+          <w:sz w:val="22"/>
+          <w:lang w:val="en-US"/>
+        </w:rPr>
+        <w:t xml:space="preserve"> Instead of doing all that above you can simplify it by hardcoding the authorization URL and then redirecting the user as given below. </w:t>
+      </w:r>
+      <w:r>
+        <w:rPr>
+          <w:rFonts w:ascii="Bookman Old Style" w:hAnsi="Bookman Old Style"/>
+          <w:sz w:val="22"/>
+          <w:lang w:val="en-US"/>
+        </w:rPr>
+        <w:t>However,</w:t>
+      </w:r>
+      <w:r>
+        <w:rPr>
+          <w:rFonts w:ascii="Bookman Old Style" w:hAnsi="Bookman Old Style"/>
+          <w:sz w:val="22"/>
+          <w:lang w:val="en-US"/>
+        </w:rPr>
+        <w:t xml:space="preserve"> hardcoding is not the </w:t>
+      </w:r>
+      <w:r>
+        <w:rPr>
+          <w:rFonts w:ascii="Bookman Old Style" w:hAnsi="Bookman Old Style"/>
+          <w:sz w:val="22"/>
+          <w:lang w:val="en-US"/>
+        </w:rPr>
+        <w:t>recommended</w:t>
+      </w:r>
+      <w:r>
+        <w:rPr>
+          <w:rFonts w:ascii="Bookman Old Style" w:hAnsi="Bookman Old Style"/>
+          <w:sz w:val="22"/>
+          <w:lang w:val="en-US"/>
+        </w:rPr>
+        <w:t xml:space="preserve"> way to program.</w:t>
+      </w:r>
+    </w:p>
+    <w:p>
+      <w:pPr>
+        <w:rPr>
+          <w:rFonts w:ascii="Bookman Old Style" w:hAnsi="Bookman Old Style"/>
+          <w:sz w:val="22"/>
+          <w:lang w:val="en-US"/>
+        </w:rPr>
+      </w:pPr>
+    </w:p>
+    <w:p>
+      <w:pPr>
+        <w:rPr>
+          <w:rFonts w:ascii="Bookman Old Style" w:hAnsi="Bookman Old Style"/>
+          <w:sz w:val="22"/>
+          <w:lang w:val="en-US"/>
+        </w:rPr>
+      </w:pPr>
+      <w:r>
+        <w:rPr>
+          <w:rFonts w:ascii="Bookman Old Style" w:hAnsi="Bookman Old Style"/>
+          <w:sz w:val="22"/>
+          <w:lang w:val="en-US"/>
+        </w:rPr>
+        <w:t xml:space="preserve">String </w:t>
+      </w:r>
+      <w:proofErr w:type="spellStart"/>
+      <w:r>
+        <w:rPr>
+          <w:rFonts w:ascii="Bookman Old Style" w:hAnsi="Bookman Old Style"/>
+          <w:sz w:val="22"/>
+          <w:lang w:val="en-US"/>
+        </w:rPr>
+        <w:t>authorizationUrl</w:t>
+      </w:r>
+      <w:proofErr w:type="spellEnd"/>
+      <w:r>
+        <w:rPr>
+          <w:rFonts w:ascii="Bookman Old Style" w:hAnsi="Bookman Old Style"/>
+          <w:sz w:val="22"/>
+          <w:lang w:val="en-US"/>
+        </w:rPr>
+        <w:t xml:space="preserve"> = </w:t>
+      </w:r>
+      <w:r>
+        <w:rPr>
+          <w:rFonts w:ascii="Bookman Old Style" w:hAnsi="Bookman Old Style"/>
+          <w:sz w:val="22"/>
+          <w:lang w:val="en-US"/>
+        </w:rPr>
+        <w:t>“</w:t>
+      </w:r>
+      <w:hyperlink r:id="rId21" w:history="1">
+        <w:r>
+          <w:rPr>
+            <w:rStyle w:val="Hyperlink"/>
+            <w:rFonts w:ascii="Bookman Old Style" w:hAnsi="Bookman Old Style" w:cs="Bookman Old Style"/>
+            <w:sz w:val="22"/>
+            <w:szCs w:val="22"/>
+            <w:lang w:val="en-US"/>
+          </w:rPr>
+          <w:t>https://accounts.google.com/o/oauth2/auth?access_type=offline&amp;prompt=consent&amp;response_type=code&amp;client_id=984169855535-rmsfbv11ikina3hrb3n85h0nt93hdb2t.apps.googleusercontent.com&amp;redirect_uri=http%3A%2F%2F127.0.0.1%3A8080%2FOAuth%2FOAuthRedirect&amp;scope=https%3A%2F%2Fwww.googleapis.com%2Fauth%2Fplus.login&amp;state=secret898652</w:t>
+        </w:r>
+      </w:hyperlink>
+      <w:r>
+        <w:rPr>
+          <w:rFonts w:ascii="Bookman Old Style" w:hAnsi="Bookman Old Style"/>
+          <w:sz w:val="22"/>
+          <w:lang w:val="en-US"/>
+        </w:rPr>
+        <w:t>”;</w:t>
+      </w:r>
+    </w:p>
+    <w:p>
+      <w:pPr>
+        <w:rPr>
+          <w:rFonts w:ascii="Bookman Old Style" w:hAnsi="Bookman Old Style"/>
+          <w:sz w:val="22"/>
+          <w:lang w:val="en-US"/>
+        </w:rPr>
+      </w:pPr>
+    </w:p>
+    <w:p>
+      <w:pPr>
+        <w:rPr>
+          <w:rFonts w:ascii="Bookman Old Style" w:hAnsi="Bookman Old Style"/>
+          <w:sz w:val="22"/>
+          <w:lang w:val="en-US"/>
+        </w:rPr>
+      </w:pPr>
+      <w:proofErr w:type="spellStart"/>
+      <w:proofErr w:type="gramStart"/>
+      <w:r>
+        <w:rPr>
+          <w:rFonts w:ascii="Bookman Old Style" w:hAnsi="Bookman Old Style"/>
+          <w:sz w:val="22"/>
+          <w:lang w:val="en-US"/>
+        </w:rPr>
+        <w:t>response.sendRedirect</w:t>
+      </w:r>
+      <w:proofErr w:type="spellEnd"/>
+      <w:r>
+        <w:rPr>
+          <w:rFonts w:ascii="Bookman Old Style" w:hAnsi="Bookman Old Style"/>
+          <w:sz w:val="22"/>
+          <w:lang w:val="en-US"/>
+        </w:rPr>
+        <w:t>(</w:t>
+      </w:r>
+      <w:proofErr w:type="spellStart"/>
+      <w:proofErr w:type="gramEnd"/>
+      <w:r>
+        <w:rPr>
+          <w:rFonts w:ascii="Bookman Old Style" w:hAnsi="Bookman Old Style"/>
+          <w:sz w:val="22"/>
+          <w:lang w:val="en-US"/>
+        </w:rPr>
+        <w:t>authorizationUrl</w:t>
+      </w:r>
+      <w:proofErr w:type="spellEnd"/>
+      <w:r>
+        <w:rPr>
+          <w:rFonts w:ascii="Bookman Old Style" w:hAnsi="Bookman Old Style"/>
+          <w:sz w:val="22"/>
+          <w:lang w:val="en-US"/>
+        </w:rPr>
+        <w:t>);</w:t>
+      </w:r>
+    </w:p>
+    <w:p>
+      <w:pPr>
+        <w:rPr>
+          <w:rFonts w:ascii="Bookman Old Style" w:hAnsi="Bookman Old Style"/>
+          <w:sz w:val="22"/>
+          <w:lang w:val="en-US"/>
+        </w:rPr>
+      </w:pPr>
+    </w:p>
+    <w:p>
+      <w:pPr>
+        <w:rPr>
+          <w:rFonts w:ascii="Bookman Old Style" w:hAnsi="Bookman Old Style"/>
+          <w:sz w:val="22"/>
+          <w:lang w:val="en-US"/>
+        </w:rPr>
+      </w:pPr>
+      <w:bookmarkStart w:id="1" w:name="_GoBack"/>
+      <w:bookmarkEnd w:id="1"/>
+    </w:p>
+    <w:p>
+      <w:pPr>
+        <w:rPr>
+          <w:rFonts w:ascii="Bookman Old Style" w:hAnsi="Bookman Old Style"/>
+          <w:sz w:val="22"/>
+          <w:lang w:val="en-US"/>
+        </w:rPr>
+      </w:pPr>
+    </w:p>
+    <w:p>
+      <w:pPr>
+        <w:rPr>
+          <w:rFonts w:ascii="Bookman Old Style" w:hAnsi="Bookman Old Style"/>
+          <w:sz w:val="22"/>
+          <w:lang w:val="en-US"/>
+        </w:rPr>
+      </w:pPr>
+      <w:r>
+        <w:rPr>
+          <w:rFonts w:ascii="Bookman Old Style" w:hAnsi="Bookman Old Style"/>
+          <w:sz w:val="22"/>
+          <w:lang w:val="en-US"/>
+        </w:rPr>
+        <w:t xml:space="preserve">Put SS from browser </w:t>
+      </w:r>
+      <w:proofErr w:type="spellStart"/>
+      <w:r>
+        <w:rPr>
+          <w:rFonts w:ascii="Bookman Old Style" w:hAnsi="Bookman Old Style"/>
+          <w:sz w:val="22"/>
+          <w:lang w:val="en-US"/>
+        </w:rPr>
+        <w:t>dev</w:t>
+      </w:r>
+      <w:proofErr w:type="spellEnd"/>
+      <w:r>
+        <w:rPr>
+          <w:rFonts w:ascii="Bookman Old Style" w:hAnsi="Bookman Old Style"/>
+          <w:sz w:val="22"/>
+          <w:lang w:val="en-US"/>
+        </w:rPr>
+        <w:t xml:space="preserve"> tool for showing redirection</w:t>
       </w:r>
     </w:p>
     <w:p>
@@ -2221,96 +3169,589 @@
           <w:lang w:val="en-US"/>
         </w:rPr>
       </w:pPr>
-    </w:p>
-    <w:p>
-      <w:pPr>
-        <w:rPr>
-          <w:rFonts w:ascii="Bookman Old Style" w:hAnsi="Bookman Old Style"/>
-          <w:b/>
-          <w:sz w:val="22"/>
-          <w:lang w:val="en-US"/>
-        </w:rPr>
-      </w:pPr>
-      <w:r>
-        <w:rPr>
-          <w:rFonts w:ascii="Bookman Old Style" w:hAnsi="Bookman Old Style"/>
-          <w:b/>
-          <w:sz w:val="22"/>
-          <w:lang w:val="en-US"/>
-        </w:rPr>
-        <w:t>Explain redirect.java</w:t>
-      </w:r>
-    </w:p>
-    <w:p>
-      <w:pPr>
-        <w:rPr>
-          <w:rFonts w:ascii="Bookman Old Style" w:hAnsi="Bookman Old Style"/>
-          <w:b/>
-          <w:sz w:val="22"/>
-          <w:lang w:val="en-US"/>
-        </w:rPr>
-      </w:pPr>
-      <w:r>
-        <w:rPr>
-          <w:rFonts w:ascii="Bookman Old Style" w:hAnsi="Bookman Old Style"/>
-          <w:b/>
-          <w:sz w:val="22"/>
-          <w:lang w:val="en-US"/>
-        </w:rPr>
-        <w:t>SS here</w:t>
-      </w:r>
-    </w:p>
-    <w:p>
-      <w:pPr>
-        <w:rPr>
-          <w:rFonts w:ascii="Bookman Old Style" w:hAnsi="Bookman Old Style"/>
-          <w:sz w:val="22"/>
-          <w:lang w:val="en-US"/>
-        </w:rPr>
-      </w:pPr>
-    </w:p>
-    <w:p>
-      <w:pPr>
-        <w:rPr>
-          <w:rFonts w:ascii="Bookman Old Style" w:hAnsi="Bookman Old Style"/>
-          <w:sz w:val="22"/>
-          <w:lang w:val="en-US"/>
-        </w:rPr>
-      </w:pPr>
-      <w:r>
-        <w:rPr>
-          <w:rFonts w:ascii="Bookman Old Style" w:hAnsi="Bookman Old Style"/>
-          <w:sz w:val="22"/>
-          <w:lang w:val="en-US"/>
-        </w:rPr>
-        <w:t xml:space="preserve">Code – </w:t>
-      </w:r>
-      <w:r>
-        <w:rPr>
-          <w:rFonts w:ascii="Bookman Old Style" w:hAnsi="Bookman Old Style"/>
-          <w:sz w:val="22"/>
-          <w:lang w:val="en-US"/>
-        </w:rPr>
-        <w:t>a unique code that Google has sent</w:t>
-      </w:r>
-      <w:bookmarkStart w:id="0" w:name="_GoBack"/>
-      <w:bookmarkEnd w:id="0"/>
-      <w:r>
-        <w:rPr>
-          <w:rFonts w:ascii="Bookman Old Style" w:hAnsi="Bookman Old Style"/>
-          <w:sz w:val="22"/>
-          <w:lang w:val="en-US"/>
-        </w:rPr>
-        <w:t xml:space="preserve">, </w:t>
-      </w:r>
-      <w:r>
-        <w:rPr>
-          <w:rFonts w:ascii="Bookman Old Style" w:hAnsi="Bookman Old Style"/>
-          <w:sz w:val="22"/>
-          <w:lang w:val="en-US"/>
-        </w:rPr>
-        <w:t>take the code from the request</w:t>
-      </w:r>
+      <w:r>
+        <w:rPr>
+          <w:rFonts w:ascii="Bookman Old Style" w:hAnsi="Bookman Old Style"/>
+          <w:sz w:val="22"/>
+          <w:lang w:val="en-US"/>
+        </w:rPr>
+        <w:br w:type="page"/>
+      </w:r>
+    </w:p>
+    <w:p>
+      <w:pPr>
+        <w:rPr>
+          <w:rFonts w:ascii="Bookman Old Style" w:hAnsi="Bookman Old Style"/>
+          <w:sz w:val="22"/>
+          <w:lang w:val="en-US"/>
+        </w:rPr>
+      </w:pPr>
+      <w:r>
+        <w:rPr>
+          <w:rFonts w:ascii="Bookman Old Style" w:hAnsi="Bookman Old Style"/>
+          <w:sz w:val="22"/>
+          <w:lang w:val="en-US"/>
+        </w:rPr>
+        <w:lastRenderedPageBreak/>
+        <w:t>Redirct.java</w:t>
+      </w:r>
+    </w:p>
+    <w:p>
+      <w:pPr>
+        <w:rPr>
+          <w:rFonts w:ascii="Bookman Old Style" w:hAnsi="Bookman Old Style"/>
+          <w:sz w:val="22"/>
+          <w:lang w:val="en-US"/>
+        </w:rPr>
+      </w:pPr>
+      <w:r>
+        <w:rPr>
+          <w:rFonts w:ascii="Bookman Old Style" w:hAnsi="Bookman Old Style"/>
+          <w:sz w:val="22"/>
+          <w:lang w:val="en-US"/>
+        </w:rPr>
+        <w:drawing>
+          <wp:inline distT="0" distB="0" distL="0" distR="0" wp14:anchorId="0909F7DA" wp14:editId="5E7617DF">
+            <wp:extent cx="7220958" cy="4086795"/>
+            <wp:effectExtent l="0" t="0" r="0" b="9525"/>
+            <wp:docPr id="17" name="Picture 17"/>
+            <wp:cNvGraphicFramePr>
+              <a:graphicFrameLocks xmlns:a="http://schemas.openxmlformats.org/drawingml/2006/main" noChangeAspect="1"/>
+            </wp:cNvGraphicFramePr>
+            <a:graphic xmlns:a="http://schemas.openxmlformats.org/drawingml/2006/main">
+              <a:graphicData uri="http://schemas.openxmlformats.org/drawingml/2006/picture">
+                <pic:pic xmlns:pic="http://schemas.openxmlformats.org/drawingml/2006/picture">
+                  <pic:nvPicPr>
+                    <pic:cNvPr id="1" name=""/>
+                    <pic:cNvPicPr/>
+                  </pic:nvPicPr>
+                  <pic:blipFill>
+                    <a:blip r:embed="rId22"/>
+                    <a:stretch>
+                      <a:fillRect/>
+                    </a:stretch>
+                  </pic:blipFill>
+                  <pic:spPr>
+                    <a:xfrm>
+                      <a:off x="0" y="0"/>
+                      <a:ext cx="7220958" cy="4086795"/>
+                    </a:xfrm>
+                    <a:prstGeom prst="rect">
+                      <a:avLst/>
+                    </a:prstGeom>
+                  </pic:spPr>
+                </pic:pic>
+              </a:graphicData>
+            </a:graphic>
+          </wp:inline>
+        </w:drawing>
+      </w:r>
+    </w:p>
+    <w:p>
+      <w:pPr>
+        <w:rPr>
+          <w:rFonts w:ascii="Bookman Old Style" w:hAnsi="Bookman Old Style"/>
+          <w:sz w:val="22"/>
+          <w:lang w:val="en-US"/>
+        </w:rPr>
+      </w:pPr>
+      <w:r>
+        <w:rPr>
+          <w:rFonts w:ascii="Bookman Old Style" w:hAnsi="Bookman Old Style"/>
+          <w:sz w:val="22"/>
+          <w:lang w:val="en-US"/>
+        </w:rPr>
+        <w:drawing>
+          <wp:inline distT="0" distB="0" distL="0" distR="0" wp14:anchorId="779E337B" wp14:editId="0B29FB0F">
+            <wp:extent cx="6868484" cy="5125165"/>
+            <wp:effectExtent l="0" t="0" r="8890" b="0"/>
+            <wp:docPr id="20" name="Picture 20"/>
+            <wp:cNvGraphicFramePr>
+              <a:graphicFrameLocks xmlns:a="http://schemas.openxmlformats.org/drawingml/2006/main" noChangeAspect="1"/>
+            </wp:cNvGraphicFramePr>
+            <a:graphic xmlns:a="http://schemas.openxmlformats.org/drawingml/2006/main">
+              <a:graphicData uri="http://schemas.openxmlformats.org/drawingml/2006/picture">
+                <pic:pic xmlns:pic="http://schemas.openxmlformats.org/drawingml/2006/picture">
+                  <pic:nvPicPr>
+                    <pic:cNvPr id="1" name=""/>
+                    <pic:cNvPicPr/>
+                  </pic:nvPicPr>
+                  <pic:blipFill>
+                    <a:blip r:embed="rId23"/>
+                    <a:stretch>
+                      <a:fillRect/>
+                    </a:stretch>
+                  </pic:blipFill>
+                  <pic:spPr>
+                    <a:xfrm>
+                      <a:off x="0" y="0"/>
+                      <a:ext cx="6868484" cy="5125165"/>
+                    </a:xfrm>
+                    <a:prstGeom prst="rect">
+                      <a:avLst/>
+                    </a:prstGeom>
+                  </pic:spPr>
+                </pic:pic>
+              </a:graphicData>
+            </a:graphic>
+          </wp:inline>
+        </w:drawing>
+      </w:r>
+    </w:p>
+    <w:p>
+      <w:pPr>
+        <w:rPr>
+          <w:rFonts w:ascii="Bookman Old Style" w:hAnsi="Bookman Old Style"/>
+          <w:sz w:val="22"/>
+          <w:lang w:val="en-US"/>
+        </w:rPr>
+      </w:pPr>
+      <w:r>
+        <w:rPr>
+          <w:rFonts w:ascii="Bookman Old Style" w:hAnsi="Bookman Old Style"/>
+          <w:sz w:val="22"/>
+          <w:lang w:val="en-US"/>
+        </w:rPr>
+        <w:drawing>
+          <wp:inline distT="0" distB="0" distL="0" distR="0" wp14:anchorId="3E9599A3" wp14:editId="0C33DADC">
+            <wp:extent cx="4553585" cy="1648055"/>
+            <wp:effectExtent l="0" t="0" r="0" b="9525"/>
+            <wp:docPr id="21" name="Picture 21"/>
+            <wp:cNvGraphicFramePr>
+              <a:graphicFrameLocks xmlns:a="http://schemas.openxmlformats.org/drawingml/2006/main" noChangeAspect="1"/>
+            </wp:cNvGraphicFramePr>
+            <a:graphic xmlns:a="http://schemas.openxmlformats.org/drawingml/2006/main">
+              <a:graphicData uri="http://schemas.openxmlformats.org/drawingml/2006/picture">
+                <pic:pic xmlns:pic="http://schemas.openxmlformats.org/drawingml/2006/picture">
+                  <pic:nvPicPr>
+                    <pic:cNvPr id="1" name=""/>
+                    <pic:cNvPicPr/>
+                  </pic:nvPicPr>
+                  <pic:blipFill>
+                    <a:blip r:embed="rId24"/>
+                    <a:stretch>
+                      <a:fillRect/>
+                    </a:stretch>
+                  </pic:blipFill>
+                  <pic:spPr>
+                    <a:xfrm>
+                      <a:off x="0" y="0"/>
+                      <a:ext cx="4553585" cy="1648055"/>
+                    </a:xfrm>
+                    <a:prstGeom prst="rect">
+                      <a:avLst/>
+                    </a:prstGeom>
+                  </pic:spPr>
+                </pic:pic>
+              </a:graphicData>
+            </a:graphic>
+          </wp:inline>
+        </w:drawing>
+      </w:r>
+    </w:p>
+    <w:p>
+      <w:pPr>
+        <w:rPr>
+          <w:rFonts w:ascii="Bookman Old Style" w:hAnsi="Bookman Old Style"/>
+          <w:sz w:val="22"/>
+          <w:lang w:val="en-US"/>
+        </w:rPr>
+      </w:pPr>
+    </w:p>
+    <w:p>
+      <w:pPr>
+        <w:rPr>
+          <w:rFonts w:ascii="Bookman Old Style" w:hAnsi="Bookman Old Style"/>
+          <w:sz w:val="22"/>
+          <w:lang w:val="en-US"/>
+        </w:rPr>
+      </w:pPr>
+      <w:r>
+        <w:rPr>
+          <w:rFonts w:ascii="Bookman Old Style" w:hAnsi="Bookman Old Style"/>
+          <w:sz w:val="22"/>
+          <w:highlight w:val="yellow"/>
+          <w:lang w:val="en-US"/>
+        </w:rPr>
+        <w:t>Explanation</w:t>
+      </w:r>
+    </w:p>
+    <w:p>
+      <w:pPr>
+        <w:rPr>
+          <w:rFonts w:ascii="Bookman Old Style" w:hAnsi="Bookman Old Style"/>
+          <w:sz w:val="22"/>
+          <w:lang w:val="en-US"/>
+        </w:rPr>
+      </w:pPr>
+    </w:p>
+    <w:p>
+      <w:pPr>
+        <w:rPr>
+          <w:rFonts w:ascii="Bookman Old Style" w:hAnsi="Bookman Old Style"/>
+          <w:sz w:val="22"/>
+          <w:lang w:val="en-US"/>
+        </w:rPr>
+      </w:pPr>
+      <w:r>
+        <w:rPr>
+          <w:rFonts w:ascii="Bookman Old Style" w:hAnsi="Bookman Old Style"/>
+          <w:sz w:val="22"/>
+          <w:lang w:val="en-US"/>
+        </w:rPr>
+        <w:t xml:space="preserve">Code - </w:t>
+      </w:r>
+      <w:r>
+        <w:rPr>
+          <w:rFonts w:ascii="Bookman Old Style" w:hAnsi="Bookman Old Style"/>
+          <w:sz w:val="22"/>
+          <w:lang w:val="en-US"/>
+        </w:rPr>
+        <w:t xml:space="preserve">a unique code that Google has sent, </w:t>
+      </w:r>
+      <w:r>
+        <w:rPr>
+          <w:rFonts w:ascii="Bookman Old Style" w:hAnsi="Bookman Old Style"/>
+          <w:sz w:val="22"/>
+          <w:lang w:val="en-US"/>
+        </w:rPr>
+        <w:t xml:space="preserve">take </w:t>
+      </w:r>
+      <w:r>
+        <w:rPr>
+          <w:rFonts w:ascii="Bookman Old Style" w:hAnsi="Bookman Old Style"/>
+          <w:sz w:val="22"/>
+          <w:lang w:val="en-US"/>
+        </w:rPr>
+        <w:t>it</w:t>
+      </w:r>
+      <w:r>
+        <w:rPr>
+          <w:rFonts w:ascii="Bookman Old Style" w:hAnsi="Bookman Old Style"/>
+          <w:sz w:val="22"/>
+          <w:lang w:val="en-US"/>
+        </w:rPr>
+        <w:t xml:space="preserve"> from the request</w:t>
+      </w:r>
+      <w:r>
+        <w:rPr>
+          <w:rFonts w:ascii="Bookman Old Style" w:hAnsi="Bookman Old Style"/>
+          <w:sz w:val="22"/>
+          <w:lang w:val="en-US"/>
+        </w:rPr>
+        <w:t xml:space="preserve"> parameter</w:t>
+      </w:r>
+    </w:p>
+    <w:p>
+      <w:pPr>
+        <w:ind w:firstLine="720"/>
+        <w:rPr>
+          <w:rFonts w:ascii="Bookman Old Style" w:hAnsi="Bookman Old Style"/>
+          <w:sz w:val="22"/>
+          <w:lang w:val="en-US"/>
+        </w:rPr>
+      </w:pPr>
+      <w:r>
+        <w:rPr>
+          <w:rFonts w:ascii="Bookman Old Style" w:hAnsi="Bookman Old Style"/>
+          <w:sz w:val="22"/>
+          <w:lang w:val="en-US"/>
+        </w:rPr>
+        <w:t xml:space="preserve">e.g. - </w:t>
+      </w:r>
+      <w:r>
+        <w:rPr>
+          <w:rFonts w:ascii="Bookman Old Style" w:hAnsi="Bookman Old Style"/>
+          <w:sz w:val="22"/>
+          <w:lang w:val="en-US"/>
+        </w:rPr>
+        <w:t>Paste code value</w:t>
+      </w:r>
+    </w:p>
+    <w:p>
+      <w:pPr>
+        <w:ind w:firstLine="720"/>
+        <w:rPr>
+          <w:rFonts w:ascii="Bookman Old Style" w:hAnsi="Bookman Old Style"/>
+          <w:sz w:val="22"/>
+          <w:lang w:val="en-US"/>
+        </w:rPr>
+      </w:pPr>
+    </w:p>
+    <w:p>
+      <w:pPr>
+        <w:rPr>
+          <w:rFonts w:ascii="Bookman Old Style" w:hAnsi="Bookman Old Style"/>
+          <w:sz w:val="22"/>
+          <w:lang w:val="en-US"/>
+        </w:rPr>
+      </w:pPr>
+      <w:proofErr w:type="spellStart"/>
+      <w:proofErr w:type="gramStart"/>
+      <w:r>
+        <w:rPr>
+          <w:rFonts w:ascii="Bookman Old Style" w:hAnsi="Bookman Old Style"/>
+          <w:sz w:val="22"/>
+          <w:lang w:val="en-US"/>
+        </w:rPr>
+        <w:t>authUrl</w:t>
+      </w:r>
+      <w:proofErr w:type="spellEnd"/>
+      <w:proofErr w:type="gramEnd"/>
+      <w:r>
+        <w:rPr>
+          <w:rFonts w:ascii="Bookman Old Style" w:hAnsi="Bookman Old Style"/>
+          <w:sz w:val="22"/>
+          <w:lang w:val="en-US"/>
+        </w:rPr>
+        <w:t xml:space="preserve"> session </w:t>
+      </w:r>
+      <w:r>
+        <w:rPr>
+          <w:rFonts w:ascii="Bookman Old Style" w:hAnsi="Bookman Old Style"/>
+          <w:sz w:val="22"/>
+          <w:lang w:val="en-US"/>
+        </w:rPr>
+        <w:t xml:space="preserve">variable - </w:t>
+      </w:r>
+      <w:r>
+        <w:rPr>
+          <w:rFonts w:ascii="Bookman Old Style" w:hAnsi="Bookman Old Style"/>
+          <w:sz w:val="22"/>
+          <w:lang w:val="en-US"/>
+        </w:rPr>
+        <w:t>take session variable from the session</w:t>
+      </w:r>
+      <w:r>
+        <w:rPr>
+          <w:rFonts w:ascii="Bookman Old Style" w:hAnsi="Bookman Old Style"/>
+          <w:sz w:val="22"/>
+          <w:lang w:val="en-US"/>
+        </w:rPr>
+        <w:t xml:space="preserve"> that was created in Home.java</w:t>
+      </w:r>
+    </w:p>
+    <w:p>
+      <w:pPr>
+        <w:rPr>
+          <w:rFonts w:ascii="Bookman Old Style" w:hAnsi="Bookman Old Style"/>
+          <w:sz w:val="22"/>
+          <w:lang w:val="en-US"/>
+        </w:rPr>
+      </w:pPr>
+    </w:p>
+    <w:p>
+      <w:pPr>
+        <w:rPr>
+          <w:rFonts w:ascii="Bookman Old Style" w:hAnsi="Bookman Old Style"/>
+          <w:sz w:val="22"/>
+          <w:lang w:val="en-US"/>
+        </w:rPr>
+      </w:pPr>
+      <w:proofErr w:type="spellStart"/>
+      <w:proofErr w:type="gramStart"/>
+      <w:r>
+        <w:rPr>
+          <w:rFonts w:ascii="Bookman Old Style" w:hAnsi="Bookman Old Style"/>
+          <w:sz w:val="22"/>
+          <w:lang w:val="en-US"/>
+        </w:rPr>
+        <w:t>accessToken</w:t>
+      </w:r>
+      <w:proofErr w:type="spellEnd"/>
+      <w:proofErr w:type="gramEnd"/>
+      <w:r>
+        <w:rPr>
+          <w:rFonts w:ascii="Bookman Old Style" w:hAnsi="Bookman Old Style"/>
+          <w:sz w:val="22"/>
+          <w:lang w:val="en-US"/>
+        </w:rPr>
+        <w:t xml:space="preserve"> - </w:t>
+      </w:r>
+      <w:r>
+        <w:rPr>
+          <w:rFonts w:ascii="Bookman Old Style" w:hAnsi="Bookman Old Style"/>
+          <w:sz w:val="22"/>
+          <w:lang w:val="en-US"/>
+        </w:rPr>
+        <w:t xml:space="preserve">pass the code </w:t>
+      </w:r>
+      <w:r>
+        <w:rPr>
+          <w:rFonts w:ascii="Bookman Old Style" w:hAnsi="Bookman Old Style"/>
+          <w:sz w:val="22"/>
+          <w:lang w:val="en-US"/>
+        </w:rPr>
+        <w:t xml:space="preserve">in the request </w:t>
+      </w:r>
+      <w:r>
+        <w:rPr>
+          <w:rFonts w:ascii="Bookman Old Style" w:hAnsi="Bookman Old Style"/>
+          <w:sz w:val="22"/>
+          <w:lang w:val="en-US"/>
+        </w:rPr>
+        <w:t xml:space="preserve">to get the access token </w:t>
+      </w:r>
+    </w:p>
+    <w:p>
+      <w:pPr>
+        <w:ind w:firstLine="720"/>
+        <w:rPr>
+          <w:rFonts w:ascii="Bookman Old Style" w:hAnsi="Bookman Old Style"/>
+          <w:sz w:val="22"/>
+          <w:lang w:val="en-US"/>
+        </w:rPr>
+      </w:pPr>
+      <w:r>
+        <w:rPr>
+          <w:rFonts w:ascii="Bookman Old Style" w:hAnsi="Bookman Old Style"/>
+          <w:sz w:val="22"/>
+          <w:lang w:val="en-US"/>
+        </w:rPr>
+        <w:t xml:space="preserve">e.g. - </w:t>
+      </w:r>
+      <w:r>
+        <w:rPr>
+          <w:rFonts w:ascii="Bookman Old Style" w:hAnsi="Bookman Old Style"/>
+          <w:sz w:val="22"/>
+          <w:lang w:val="en-US"/>
+        </w:rPr>
+        <w:t>Paste code value</w:t>
+      </w:r>
+    </w:p>
+    <w:p>
+      <w:pPr>
+        <w:rPr>
+          <w:rFonts w:ascii="Bookman Old Style" w:hAnsi="Bookman Old Style"/>
+          <w:sz w:val="22"/>
+          <w:lang w:val="en-US"/>
+        </w:rPr>
+      </w:pPr>
+    </w:p>
+    <w:p>
+      <w:pPr>
+        <w:rPr>
+          <w:rFonts w:ascii="Bookman Old Style" w:hAnsi="Bookman Old Style"/>
+          <w:sz w:val="22"/>
+          <w:lang w:val="en-US"/>
+        </w:rPr>
+      </w:pPr>
+      <w:proofErr w:type="spellStart"/>
+      <w:proofErr w:type="gramStart"/>
+      <w:r>
+        <w:rPr>
+          <w:rFonts w:ascii="Bookman Old Style" w:hAnsi="Bookman Old Style"/>
+          <w:sz w:val="22"/>
+          <w:lang w:val="en-US"/>
+        </w:rPr>
+        <w:t>authRequest</w:t>
+      </w:r>
+      <w:proofErr w:type="spellEnd"/>
+      <w:proofErr w:type="gramEnd"/>
+      <w:r>
+        <w:rPr>
+          <w:rFonts w:ascii="Bookman Old Style" w:hAnsi="Bookman Old Style"/>
+          <w:sz w:val="22"/>
+          <w:lang w:val="en-US"/>
+        </w:rPr>
+        <w:t xml:space="preserve"> - create open</w:t>
+      </w:r>
+      <w:r>
+        <w:rPr>
+          <w:rFonts w:ascii="Bookman Old Style" w:hAnsi="Bookman Old Style"/>
+          <w:sz w:val="22"/>
+          <w:lang w:val="en-US"/>
+        </w:rPr>
+        <w:t>-</w:t>
+      </w:r>
+      <w:proofErr w:type="spellStart"/>
+      <w:r>
+        <w:rPr>
+          <w:rFonts w:ascii="Bookman Old Style" w:hAnsi="Bookman Old Style"/>
+          <w:sz w:val="22"/>
+          <w:lang w:val="en-US"/>
+        </w:rPr>
+        <w:t>auth</w:t>
+      </w:r>
+      <w:proofErr w:type="spellEnd"/>
+      <w:r>
+        <w:rPr>
+          <w:rFonts w:ascii="Bookman Old Style" w:hAnsi="Bookman Old Style"/>
+          <w:sz w:val="22"/>
+          <w:lang w:val="en-US"/>
+        </w:rPr>
+        <w:t xml:space="preserve"> request to access users information and specify the resource </w:t>
+      </w:r>
+      <w:proofErr w:type="spellStart"/>
+      <w:r>
+        <w:rPr>
+          <w:rFonts w:ascii="Bookman Old Style" w:hAnsi="Bookman Old Style"/>
+          <w:sz w:val="22"/>
+          <w:lang w:val="en-US"/>
+        </w:rPr>
+        <w:t>url</w:t>
+      </w:r>
+      <w:proofErr w:type="spellEnd"/>
+      <w:r>
+        <w:rPr>
+          <w:rFonts w:ascii="Bookman Old Style" w:hAnsi="Bookman Old Style"/>
+          <w:sz w:val="22"/>
+          <w:lang w:val="en-US"/>
+        </w:rPr>
+        <w:t xml:space="preserve"> and the method. Pass the </w:t>
+      </w:r>
+      <w:proofErr w:type="spellStart"/>
+      <w:r>
+        <w:rPr>
+          <w:rFonts w:ascii="Bookman Old Style" w:hAnsi="Bookman Old Style"/>
+          <w:sz w:val="22"/>
+          <w:lang w:val="en-US"/>
+        </w:rPr>
+        <w:t>accesstoken</w:t>
+      </w:r>
+      <w:proofErr w:type="spellEnd"/>
+      <w:r>
+        <w:rPr>
+          <w:rFonts w:ascii="Bookman Old Style" w:hAnsi="Bookman Old Style"/>
+          <w:sz w:val="22"/>
+          <w:lang w:val="en-US"/>
+        </w:rPr>
+        <w:t xml:space="preserve"> to get the user</w:t>
+      </w:r>
+      <w:r>
+        <w:rPr>
+          <w:rFonts w:ascii="Bookman Old Style" w:hAnsi="Bookman Old Style"/>
+          <w:sz w:val="22"/>
+          <w:lang w:val="en-US"/>
+        </w:rPr>
+        <w:t>’</w:t>
+      </w:r>
+      <w:r>
+        <w:rPr>
+          <w:rFonts w:ascii="Bookman Old Style" w:hAnsi="Bookman Old Style"/>
+          <w:sz w:val="22"/>
+          <w:lang w:val="en-US"/>
+        </w:rPr>
+        <w:t>s information.</w:t>
+      </w:r>
+      <w:r>
+        <w:rPr>
+          <w:rFonts w:ascii="Bookman Old Style" w:hAnsi="Bookman Old Style"/>
+          <w:sz w:val="22"/>
+          <w:lang w:val="en-US"/>
+        </w:rPr>
+        <w:t xml:space="preserve"> Without valid </w:t>
+      </w:r>
+      <w:proofErr w:type="gramStart"/>
+      <w:r>
+        <w:rPr>
+          <w:rFonts w:ascii="Bookman Old Style" w:hAnsi="Bookman Old Style"/>
+          <w:sz w:val="22"/>
+          <w:lang w:val="en-US"/>
+        </w:rPr>
+        <w:t>access</w:t>
+      </w:r>
+      <w:proofErr w:type="gramEnd"/>
       <w:r>
         <w:rPr>
           <w:rFonts w:ascii="Bookman Old Style" w:hAnsi="Bookman Old Style"/>
@@ -2325,160 +3766,88 @@
           <w:sz w:val="22"/>
           <w:lang w:val="en-US"/>
         </w:rPr>
-        <w:t>parameter</w:t>
-      </w:r>
-    </w:p>
-    <w:p>
-      <w:pPr>
-        <w:rPr>
-          <w:rFonts w:ascii="Bookman Old Style" w:hAnsi="Bookman Old Style"/>
-          <w:sz w:val="22"/>
-          <w:lang w:val="en-US"/>
-        </w:rPr>
-      </w:pPr>
-      <w:r>
-        <w:rPr>
-          <w:rFonts w:ascii="Bookman Old Style" w:hAnsi="Bookman Old Style"/>
-          <w:sz w:val="22"/>
-          <w:lang w:val="en-US"/>
-        </w:rPr>
-        <w:t>Paste code value</w:t>
-      </w:r>
-    </w:p>
-    <w:p>
-      <w:pPr>
-        <w:rPr>
-          <w:rFonts w:ascii="Bookman Old Style" w:hAnsi="Bookman Old Style"/>
-          <w:sz w:val="22"/>
-          <w:lang w:val="en-US"/>
-        </w:rPr>
-      </w:pPr>
-      <w:r>
-        <w:rPr>
-          <w:rFonts w:ascii="Bookman Old Style" w:hAnsi="Bookman Old Style"/>
-          <w:sz w:val="22"/>
-          <w:lang w:val="en-US"/>
-        </w:rPr>
-        <w:t>authUrl session varaibale</w:t>
-      </w:r>
-    </w:p>
-    <w:p>
-      <w:pPr>
-        <w:rPr>
-          <w:rFonts w:ascii="Bookman Old Style" w:hAnsi="Bookman Old Style"/>
-          <w:sz w:val="22"/>
-          <w:lang w:val="en-US"/>
-        </w:rPr>
-      </w:pPr>
-    </w:p>
-    <w:p>
-      <w:pPr>
-        <w:rPr>
-          <w:rFonts w:ascii="Bookman Old Style" w:hAnsi="Bookman Old Style"/>
-          <w:sz w:val="22"/>
-          <w:lang w:val="en-US"/>
-        </w:rPr>
-      </w:pPr>
-      <w:r>
-        <w:rPr>
-          <w:rFonts w:ascii="Bookman Old Style" w:hAnsi="Bookman Old Style"/>
-          <w:sz w:val="22"/>
-          <w:lang w:val="en-US"/>
-        </w:rPr>
-        <w:t xml:space="preserve">Till this point we haven’t accessed the users information yet we have just got his consent to access the information. </w:t>
-      </w:r>
-      <w:r>
-        <w:rPr>
-          <w:rFonts w:ascii="Bookman Old Style" w:hAnsi="Bookman Old Style"/>
-          <w:sz w:val="22"/>
-          <w:lang w:val="en-US"/>
-        </w:rPr>
-        <w:sym w:font="Wingdings" w:char="F04A"/>
-      </w:r>
-    </w:p>
-    <w:p>
-      <w:pPr>
-        <w:rPr>
-          <w:rFonts w:ascii="Bookman Old Style" w:hAnsi="Bookman Old Style"/>
-          <w:sz w:val="22"/>
-          <w:lang w:val="en-US"/>
-        </w:rPr>
-      </w:pPr>
-      <w:r>
-        <w:rPr>
-          <w:rFonts w:ascii="Bookman Old Style" w:hAnsi="Bookman Old Style"/>
-          <w:sz w:val="22"/>
-          <w:lang w:val="en-US"/>
-        </w:rPr>
-        <w:t>accessToken</w:t>
-      </w:r>
-      <w:r>
-        <w:rPr>
-          <w:rFonts w:ascii="Bookman Old Style" w:hAnsi="Bookman Old Style"/>
-          <w:sz w:val="22"/>
-          <w:lang w:val="en-US"/>
-        </w:rPr>
-        <w:t xml:space="preserve">  -pass the code to get the access token which will be used to get </w:t>
-      </w:r>
-    </w:p>
-    <w:p>
-      <w:pPr>
-        <w:rPr>
-          <w:rFonts w:ascii="Bookman Old Style" w:hAnsi="Bookman Old Style"/>
-          <w:sz w:val="22"/>
-          <w:lang w:val="en-US"/>
-        </w:rPr>
-      </w:pPr>
-      <w:r>
-        <w:rPr>
-          <w:rFonts w:ascii="Bookman Old Style" w:hAnsi="Bookman Old Style"/>
-          <w:sz w:val="22"/>
-          <w:lang w:val="en-US"/>
-        </w:rPr>
-        <w:t>authRequest</w:t>
-      </w:r>
-      <w:r>
-        <w:rPr>
-          <w:rFonts w:ascii="Bookman Old Style" w:hAnsi="Bookman Old Style"/>
-          <w:sz w:val="22"/>
-          <w:lang w:val="en-US"/>
-        </w:rPr>
-        <w:t xml:space="preserve">  - create openauth request to access users information and specify the protected resource url and the method. Pass the </w:t>
-      </w:r>
-      <w:r>
-        <w:rPr>
-          <w:rFonts w:ascii="Bookman Old Style" w:hAnsi="Bookman Old Style"/>
-          <w:sz w:val="22"/>
-          <w:lang w:val="en-US"/>
-        </w:rPr>
-        <w:t>accesstoken to get the users information.</w:t>
-      </w:r>
-    </w:p>
-    <w:p>
-      <w:pPr>
-        <w:rPr>
-          <w:rFonts w:ascii="Bookman Old Style" w:hAnsi="Bookman Old Style"/>
-          <w:sz w:val="22"/>
-          <w:lang w:val="en-US"/>
-        </w:rPr>
-      </w:pPr>
-    </w:p>
-    <w:p>
-      <w:pPr>
-        <w:rPr>
-          <w:rFonts w:ascii="Bookman Old Style" w:hAnsi="Bookman Old Style"/>
-          <w:sz w:val="22"/>
-          <w:lang w:val="en-US"/>
-        </w:rPr>
-      </w:pPr>
-      <w:r>
-        <w:rPr>
-          <w:rFonts w:ascii="Bookman Old Style" w:hAnsi="Bookman Old Style"/>
-          <w:sz w:val="22"/>
-          <w:lang w:val="en-US"/>
-        </w:rPr>
-        <w:t>Try to access username and email address and display the same back to the user.</w:t>
-      </w:r>
+        <w:t>token user information cannot be accessed.</w:t>
+      </w:r>
+    </w:p>
+    <w:p>
+      <w:pPr>
+        <w:rPr>
+          <w:rFonts w:ascii="Bookman Old Style" w:hAnsi="Bookman Old Style"/>
+          <w:sz w:val="22"/>
+          <w:lang w:val="en-US"/>
+        </w:rPr>
+      </w:pPr>
+    </w:p>
+    <w:p>
+      <w:pPr>
+        <w:rPr>
+          <w:rFonts w:ascii="Bookman Old Style" w:hAnsi="Bookman Old Style"/>
+          <w:sz w:val="22"/>
+          <w:lang w:val="en-US"/>
+        </w:rPr>
+      </w:pPr>
+      <w:r>
+        <w:rPr>
+          <w:rFonts w:ascii="Bookman Old Style" w:hAnsi="Bookman Old Style"/>
+          <w:sz w:val="22"/>
+          <w:lang w:val="en-US"/>
+        </w:rPr>
+        <w:t xml:space="preserve">Try to access </w:t>
+      </w:r>
+      <w:proofErr w:type="gramStart"/>
+      <w:r>
+        <w:rPr>
+          <w:rFonts w:ascii="Bookman Old Style" w:hAnsi="Bookman Old Style"/>
+          <w:sz w:val="22"/>
+          <w:lang w:val="en-US"/>
+        </w:rPr>
+        <w:t>username and email address</w:t>
+      </w:r>
+      <w:proofErr w:type="gramEnd"/>
+      <w:r>
+        <w:rPr>
+          <w:rFonts w:ascii="Bookman Old Style" w:hAnsi="Bookman Old Style"/>
+          <w:sz w:val="22"/>
+          <w:lang w:val="en-US"/>
+        </w:rPr>
+        <w:t xml:space="preserve"> and display the same back to the user.</w:t>
+      </w:r>
+    </w:p>
+    <w:p>
+      <w:pPr>
+        <w:rPr>
+          <w:rFonts w:ascii="Bookman Old Style" w:hAnsi="Bookman Old Style"/>
+          <w:sz w:val="22"/>
+          <w:lang w:val="en-US"/>
+        </w:rPr>
+      </w:pPr>
+    </w:p>
+    <w:p>
+      <w:pPr>
+        <w:rPr>
+          <w:rFonts w:ascii="Bookman Old Style" w:hAnsi="Bookman Old Style"/>
+          <w:sz w:val="22"/>
+          <w:lang w:val="en-US"/>
+        </w:rPr>
+      </w:pPr>
+    </w:p>
+    <w:p>
+      <w:pPr>
+        <w:rPr>
+          <w:rFonts w:ascii="Bookman Old Style" w:hAnsi="Bookman Old Style"/>
+          <w:sz w:val="22"/>
+          <w:lang w:val="en-US"/>
+        </w:rPr>
+      </w:pPr>
+    </w:p>
+    <w:p>
+      <w:pPr>
+        <w:rPr>
+          <w:rFonts w:ascii="Bookman Old Style" w:hAnsi="Bookman Old Style"/>
+          <w:sz w:val="22"/>
+          <w:lang w:val="en-US"/>
+        </w:rPr>
+      </w:pPr>
     </w:p>
     <w:p>
       <w:pPr>
@@ -3301,6 +4670,18 @@
       <w:u w:val="single"/>
     </w:rPr>
   </w:style>
+  <w:style w:type="character" w:styleId="FollowedHyperlink">
+    <w:name w:val="FollowedHyperlink"/>
+    <w:basedOn w:val="DefaultParagraphFont"/>
+    <w:uiPriority w:val="99"/>
+    <w:semiHidden/>
+    <w:unhideWhenUsed/>
+    <w:rsid w:val="00DE0628"/>
+    <w:rPr>
+      <w:color w:val="954F72" w:themeColor="followedHyperlink"/>
+      <w:u w:val="single"/>
+    </w:rPr>
+  </w:style>
 </w:styles>
 </file>
 
@@ -3570,7 +4951,7 @@
 </file>
 
 <file path=customXml/itemProps1.xml><?xml version="1.0" encoding="utf-8"?>
-<ds:datastoreItem xmlns:ds="http://schemas.openxmlformats.org/officeDocument/2006/customXml" ds:itemID="{2C98A571-12E6-4A37-939C-535EBCA782FF}">
+<ds:datastoreItem xmlns:ds="http://schemas.openxmlformats.org/officeDocument/2006/customXml" ds:itemID="{E7BA6141-29EB-437B-BEA2-31C9F85F90D2}">
   <ds:schemaRefs>
     <ds:schemaRef ds:uri="http://schemas.openxmlformats.org/officeDocument/2006/bibliography"/>
   </ds:schemaRefs>

</xml_diff>

<commit_message>
Completed document. Added files via upload.
</commit_message>
<xml_diff>
--- a/OAuthArtifacts/Implementing OAuth in J2EE.docx
+++ b/OAuthArtifacts/Implementing OAuth in J2EE.docx
@@ -34,7 +34,15 @@
           <w:sz w:val="22"/>
           <w:lang w:val="en-US"/>
         </w:rPr>
-        <w:t xml:space="preserve"> (O</w:t>
+        <w:t xml:space="preserve"> (</w:t>
+      </w:r>
+      <w:r>
+        <w:rPr>
+          <w:rFonts w:ascii="Bookman Old Style" w:hAnsi="Bookman Old Style"/>
+          <w:sz w:val="22"/>
+          <w:lang w:val="en-US"/>
+        </w:rPr>
+        <w:t>O</w:t>
       </w:r>
       <w:r>
         <w:rPr>
@@ -74,15 +82,23 @@
           <w:sz w:val="22"/>
           <w:lang w:val="en-US"/>
         </w:rPr>
-        <w:t>ation)</w:t>
-      </w:r>
-      <w:r>
-        <w:rPr>
-          <w:rFonts w:ascii="Bookman Old Style" w:hAnsi="Bookman Old Style"/>
-          <w:sz w:val="22"/>
-          <w:lang w:val="en-US"/>
-        </w:rPr>
-        <w:t xml:space="preserve"> in Java Web Application</w:t>
+        <w:t>ation</w:t>
+      </w:r>
+      <w:r>
+        <w:rPr>
+          <w:rFonts w:ascii="Bookman Old Style" w:hAnsi="Bookman Old Style"/>
+          <w:sz w:val="22"/>
+          <w:lang w:val="en-US"/>
+        </w:rPr>
+        <w:t xml:space="preserve">) In </w:t>
+      </w:r>
+      <w:r>
+        <w:rPr>
+          <w:rFonts w:ascii="Bookman Old Style" w:hAnsi="Bookman Old Style"/>
+          <w:sz w:val="22"/>
+          <w:lang w:val="en-US"/>
+        </w:rPr>
+        <w:t>Java Web Application</w:t>
       </w:r>
     </w:p>
     <w:p>
@@ -337,7 +353,15 @@
           <w:sz w:val="22"/>
           <w:lang w:val="en-US"/>
         </w:rPr>
-        <w:t xml:space="preserve">party application (Client application) – </w:t>
+        <w:t>party application (c</w:t>
+      </w:r>
+      <w:r>
+        <w:rPr>
+          <w:rFonts w:ascii="Bookman Old Style" w:hAnsi="Bookman Old Style"/>
+          <w:sz w:val="22"/>
+          <w:lang w:val="en-US"/>
+        </w:rPr>
+        <w:t xml:space="preserve">lient application) – </w:t>
       </w:r>
       <w:r>
         <w:rPr>
@@ -491,37 +515,64 @@
           <w:lang w:val="en-US"/>
         </w:rPr>
       </w:pPr>
-      <w:r>
-        <w:rPr>
-          <w:rFonts w:ascii="Bookman Old Style" w:hAnsi="Bookman Old Style"/>
-          <w:sz w:val="22"/>
-          <w:lang w:val="en-US"/>
-        </w:rPr>
-        <w:t xml:space="preserve">Before a </w:t>
-      </w:r>
-      <w:r>
-        <w:rPr>
-          <w:rFonts w:ascii="Bookman Old Style" w:hAnsi="Bookman Old Style"/>
-          <w:sz w:val="22"/>
-          <w:lang w:val="en-US"/>
-        </w:rPr>
-        <w:t>third-</w:t>
-      </w:r>
-      <w:r>
-        <w:rPr>
-          <w:rFonts w:ascii="Bookman Old Style" w:hAnsi="Bookman Old Style"/>
-          <w:sz w:val="22"/>
-          <w:lang w:val="en-US"/>
-        </w:rPr>
-        <w:t xml:space="preserve">party application can access </w:t>
-      </w:r>
-      <w:r>
-        <w:rPr>
-          <w:rFonts w:ascii="Bookman Old Style" w:hAnsi="Bookman Old Style"/>
-          <w:sz w:val="22"/>
-          <w:lang w:val="en-US"/>
-        </w:rPr>
-        <w:t>user’s</w:t>
+    </w:p>
+    <w:p>
+      <w:pPr>
+        <w:rPr>
+          <w:rFonts w:ascii="Bookman Old Style" w:hAnsi="Bookman Old Style"/>
+          <w:sz w:val="22"/>
+          <w:lang w:val="en-US"/>
+        </w:rPr>
+      </w:pPr>
+      <w:r>
+        <w:rPr>
+          <w:rFonts w:ascii="Bookman Old Style" w:hAnsi="Bookman Old Style"/>
+          <w:sz w:val="22"/>
+          <w:lang w:val="en-US"/>
+        </w:rPr>
+        <w:t>Let us</w:t>
+      </w:r>
+      <w:r>
+        <w:rPr>
+          <w:rFonts w:ascii="Bookman Old Style" w:hAnsi="Bookman Old Style"/>
+          <w:sz w:val="22"/>
+          <w:lang w:val="en-US"/>
+        </w:rPr>
+        <w:t xml:space="preserve"> take an example to see the end-to-end process where a third party application (client application) - “</w:t>
+      </w:r>
+      <w:proofErr w:type="spellStart"/>
+      <w:r>
+        <w:rPr>
+          <w:rFonts w:ascii="Bookman Old Style" w:hAnsi="Bookman Old Style"/>
+          <w:sz w:val="22"/>
+          <w:lang w:val="en-US"/>
+        </w:rPr>
+        <w:t>OAuth</w:t>
+      </w:r>
+      <w:proofErr w:type="spellEnd"/>
+      <w:r>
+        <w:rPr>
+          <w:rFonts w:ascii="Bookman Old Style" w:hAnsi="Bookman Old Style"/>
+          <w:sz w:val="22"/>
+          <w:lang w:val="en-US"/>
+        </w:rPr>
+        <w:t xml:space="preserve"> client</w:t>
+      </w:r>
+      <w:r>
+        <w:rPr>
+          <w:rFonts w:ascii="Bookman Old Style" w:hAnsi="Bookman Old Style"/>
+          <w:sz w:val="22"/>
+          <w:lang w:val="en-US"/>
+        </w:rPr>
+        <w:t xml:space="preserve">” wants to access </w:t>
+      </w:r>
+      <w:r>
+        <w:rPr>
+          <w:rFonts w:ascii="Bookman Old Style" w:hAnsi="Bookman Old Style"/>
+          <w:sz w:val="22"/>
+          <w:lang w:val="en-US"/>
+        </w:rPr>
+        <w:t>name and email address</w:t>
       </w:r>
       <w:r>
         <w:rPr>
@@ -537,32 +588,84 @@
           <w:sz w:val="22"/>
           <w:lang w:val="en-US"/>
         </w:rPr>
-        <w:t>data</w:t>
-      </w:r>
-      <w:r>
-        <w:rPr>
-          <w:rFonts w:ascii="Bookman Old Style" w:hAnsi="Bookman Old Style"/>
-          <w:sz w:val="22"/>
-          <w:lang w:val="en-US"/>
-        </w:rPr>
-        <w:t>,</w:t>
-      </w:r>
-      <w:r>
-        <w:rPr>
-          <w:rFonts w:ascii="Bookman Old Style" w:hAnsi="Bookman Old Style"/>
-          <w:sz w:val="22"/>
-          <w:lang w:val="en-US"/>
-        </w:rPr>
-        <w:t xml:space="preserve"> it </w:t>
+        <w:t xml:space="preserve">of a user </w:t>
+      </w:r>
+      <w:r>
+        <w:rPr>
+          <w:rFonts w:ascii="Bookman Old Style" w:hAnsi="Bookman Old Style"/>
+          <w:sz w:val="22"/>
+          <w:lang w:val="en-US"/>
+        </w:rPr>
+        <w:t xml:space="preserve">from </w:t>
+      </w:r>
+      <w:r>
+        <w:rPr>
+          <w:rFonts w:ascii="Bookman Old Style" w:hAnsi="Bookman Old Style"/>
+          <w:sz w:val="22"/>
+          <w:lang w:val="en-US"/>
+        </w:rPr>
+        <w:t>G</w:t>
+      </w:r>
+      <w:r>
+        <w:rPr>
+          <w:rFonts w:ascii="Bookman Old Style" w:hAnsi="Bookman Old Style"/>
+          <w:sz w:val="22"/>
+          <w:lang w:val="en-US"/>
+        </w:rPr>
+        <w:t>oogle</w:t>
+      </w:r>
+      <w:r>
+        <w:rPr>
+          <w:rFonts w:ascii="Bookman Old Style" w:hAnsi="Bookman Old Style"/>
+          <w:sz w:val="22"/>
+          <w:lang w:val="en-US"/>
+        </w:rPr>
+        <w:t xml:space="preserve"> account</w:t>
+      </w:r>
+      <w:r>
+        <w:rPr>
+          <w:rFonts w:ascii="Bookman Old Style" w:hAnsi="Bookman Old Style"/>
+          <w:sz w:val="22"/>
+          <w:lang w:val="en-US"/>
+        </w:rPr>
+        <w:t>.</w:t>
+      </w:r>
+    </w:p>
+    <w:p>
+      <w:pPr>
+        <w:rPr>
+          <w:rFonts w:ascii="Bookman Old Style" w:hAnsi="Bookman Old Style"/>
+          <w:sz w:val="22"/>
+          <w:lang w:val="en-US"/>
+        </w:rPr>
+      </w:pPr>
+    </w:p>
+    <w:p>
+      <w:pPr>
+        <w:rPr>
+          <w:rFonts w:ascii="Bookman Old Style" w:hAnsi="Bookman Old Style"/>
+          <w:sz w:val="22"/>
+          <w:lang w:val="en-US"/>
+        </w:rPr>
+      </w:pPr>
+      <w:r>
+        <w:rPr>
+          <w:rFonts w:ascii="Bookman Old Style" w:hAnsi="Bookman Old Style"/>
+          <w:sz w:val="22"/>
+          <w:highlight w:val="yellow"/>
+          <w:lang w:val="en-US"/>
+        </w:rPr>
+        <w:t xml:space="preserve">Step </w:t>
       </w:r>
       <w:proofErr w:type="gramStart"/>
       <w:r>
         <w:rPr>
           <w:rFonts w:ascii="Bookman Old Style" w:hAnsi="Bookman Old Style"/>
           <w:sz w:val="22"/>
-          <w:lang w:val="en-US"/>
-        </w:rPr>
-        <w:t>must be registered</w:t>
+          <w:highlight w:val="yellow"/>
+          <w:lang w:val="en-US"/>
+        </w:rPr>
+        <w:t>1</w:t>
       </w:r>
       <w:proofErr w:type="gramEnd"/>
       <w:r>
@@ -571,41 +674,23 @@
           <w:sz w:val="22"/>
           <w:lang w:val="en-US"/>
         </w:rPr>
-        <w:t xml:space="preserve"> with the service provider.</w:t>
-      </w:r>
-    </w:p>
-    <w:p>
-      <w:pPr>
-        <w:rPr>
-          <w:rFonts w:ascii="Bookman Old Style" w:hAnsi="Bookman Old Style"/>
-          <w:sz w:val="22"/>
-          <w:lang w:val="en-US"/>
-        </w:rPr>
-      </w:pPr>
-    </w:p>
-    <w:p>
-      <w:pPr>
-        <w:rPr>
-          <w:rFonts w:ascii="Bookman Old Style" w:hAnsi="Bookman Old Style"/>
-          <w:sz w:val="22"/>
-          <w:lang w:val="en-US"/>
-        </w:rPr>
-      </w:pPr>
-      <w:r>
-        <w:rPr>
-          <w:rFonts w:ascii="Bookman Old Style" w:hAnsi="Bookman Old Style"/>
-          <w:sz w:val="22"/>
-          <w:lang w:val="en-US"/>
-        </w:rPr>
-        <w:t>Let us</w:t>
-      </w:r>
-      <w:r>
-        <w:rPr>
-          <w:rFonts w:ascii="Bookman Old Style" w:hAnsi="Bookman Old Style"/>
-          <w:sz w:val="22"/>
-          <w:lang w:val="en-US"/>
-        </w:rPr>
-        <w:t xml:space="preserve"> take an example to see the end-to-end process where a third party application (client application) - “</w:t>
+        <w:t xml:space="preserve"> – Register </w:t>
+      </w:r>
+      <w:r>
+        <w:rPr>
+          <w:rFonts w:ascii="Bookman Old Style" w:hAnsi="Bookman Old Style"/>
+          <w:sz w:val="22"/>
+          <w:lang w:val="en-US"/>
+        </w:rPr>
+        <w:t xml:space="preserve">third-party application </w:t>
+      </w:r>
+      <w:r>
+        <w:rPr>
+          <w:rFonts w:ascii="Bookman Old Style" w:hAnsi="Bookman Old Style"/>
+          <w:sz w:val="22"/>
+          <w:lang w:val="en-US"/>
+        </w:rPr>
+        <w:t>“</w:t>
       </w:r>
       <w:proofErr w:type="spellStart"/>
       <w:r>
@@ -631,143 +716,15 @@
           <w:sz w:val="22"/>
           <w:lang w:val="en-US"/>
         </w:rPr>
-        <w:t xml:space="preserve">” wants to access </w:t>
-      </w:r>
-      <w:r>
-        <w:rPr>
-          <w:rFonts w:ascii="Bookman Old Style" w:hAnsi="Bookman Old Style"/>
-          <w:sz w:val="22"/>
-          <w:lang w:val="en-US"/>
-        </w:rPr>
-        <w:t>name and email address</w:t>
-      </w:r>
-      <w:r>
-        <w:rPr>
-          <w:rFonts w:ascii="Bookman Old Style" w:hAnsi="Bookman Old Style"/>
-          <w:sz w:val="22"/>
-          <w:lang w:val="en-US"/>
-        </w:rPr>
-        <w:t xml:space="preserve"> from </w:t>
-      </w:r>
-      <w:r>
-        <w:rPr>
-          <w:rFonts w:ascii="Bookman Old Style" w:hAnsi="Bookman Old Style"/>
-          <w:sz w:val="22"/>
-          <w:lang w:val="en-US"/>
-        </w:rPr>
-        <w:t>G</w:t>
-      </w:r>
-      <w:r>
-        <w:rPr>
-          <w:rFonts w:ascii="Bookman Old Style" w:hAnsi="Bookman Old Style"/>
-          <w:sz w:val="22"/>
-          <w:lang w:val="en-US"/>
-        </w:rPr>
-        <w:t>oogle</w:t>
-      </w:r>
-      <w:r>
-        <w:rPr>
-          <w:rFonts w:ascii="Bookman Old Style" w:hAnsi="Bookman Old Style"/>
-          <w:sz w:val="22"/>
-          <w:lang w:val="en-US"/>
-        </w:rPr>
-        <w:t xml:space="preserve"> account</w:t>
-      </w:r>
-      <w:r>
-        <w:rPr>
-          <w:rFonts w:ascii="Bookman Old Style" w:hAnsi="Bookman Old Style"/>
-          <w:sz w:val="22"/>
-          <w:lang w:val="en-US"/>
-        </w:rPr>
-        <w:t>.</w:t>
-      </w:r>
-    </w:p>
-    <w:p>
-      <w:pPr>
-        <w:rPr>
-          <w:rFonts w:ascii="Bookman Old Style" w:hAnsi="Bookman Old Style"/>
-          <w:sz w:val="22"/>
-          <w:lang w:val="en-US"/>
-        </w:rPr>
-      </w:pPr>
-    </w:p>
-    <w:p>
-      <w:pPr>
-        <w:rPr>
-          <w:rFonts w:ascii="Bookman Old Style" w:hAnsi="Bookman Old Style"/>
-          <w:sz w:val="22"/>
-          <w:lang w:val="en-US"/>
-        </w:rPr>
-      </w:pPr>
-      <w:r>
-        <w:rPr>
-          <w:rFonts w:ascii="Bookman Old Style" w:hAnsi="Bookman Old Style"/>
-          <w:b/>
-          <w:sz w:val="22"/>
-          <w:lang w:val="en-US"/>
-        </w:rPr>
-        <w:t xml:space="preserve">Step </w:t>
-      </w:r>
-      <w:proofErr w:type="gramStart"/>
-      <w:r>
-        <w:rPr>
-          <w:rFonts w:ascii="Bookman Old Style" w:hAnsi="Bookman Old Style"/>
-          <w:b/>
-          <w:sz w:val="22"/>
-          <w:lang w:val="en-US"/>
-        </w:rPr>
-        <w:t>1</w:t>
-      </w:r>
-      <w:proofErr w:type="gramEnd"/>
-      <w:r>
-        <w:rPr>
-          <w:rFonts w:ascii="Bookman Old Style" w:hAnsi="Bookman Old Style"/>
-          <w:sz w:val="22"/>
-          <w:lang w:val="en-US"/>
-        </w:rPr>
-        <w:t xml:space="preserve"> – Register </w:t>
-      </w:r>
-      <w:r>
-        <w:rPr>
-          <w:rFonts w:ascii="Bookman Old Style" w:hAnsi="Bookman Old Style"/>
-          <w:sz w:val="22"/>
-          <w:lang w:val="en-US"/>
-        </w:rPr>
-        <w:t xml:space="preserve">third-party application </w:t>
-      </w:r>
-      <w:r>
-        <w:rPr>
-          <w:rFonts w:ascii="Bookman Old Style" w:hAnsi="Bookman Old Style"/>
-          <w:sz w:val="22"/>
-          <w:lang w:val="en-US"/>
-        </w:rPr>
-        <w:t>“</w:t>
-      </w:r>
-      <w:proofErr w:type="spellStart"/>
-      <w:r>
-        <w:rPr>
-          <w:rFonts w:ascii="Bookman Old Style" w:hAnsi="Bookman Old Style"/>
-          <w:sz w:val="22"/>
-          <w:lang w:val="en-US"/>
-        </w:rPr>
-        <w:t>OAuth</w:t>
-      </w:r>
-      <w:proofErr w:type="spellEnd"/>
-      <w:r>
-        <w:rPr>
-          <w:rFonts w:ascii="Bookman Old Style" w:hAnsi="Bookman Old Style"/>
-          <w:sz w:val="22"/>
-          <w:lang w:val="en-US"/>
-        </w:rPr>
-        <w:t xml:space="preserve"> client</w:t>
-      </w:r>
-      <w:r>
-        <w:rPr>
-          <w:rFonts w:ascii="Bookman Old Style" w:hAnsi="Bookman Old Style"/>
-          <w:sz w:val="22"/>
-          <w:lang w:val="en-US"/>
-        </w:rPr>
-        <w:t>” with google.</w:t>
+        <w:t>” with G</w:t>
+      </w:r>
+      <w:r>
+        <w:rPr>
+          <w:rFonts w:ascii="Bookman Old Style" w:hAnsi="Bookman Old Style"/>
+          <w:sz w:val="22"/>
+          <w:lang w:val="en-US"/>
+        </w:rPr>
+        <w:t>oogle.</w:t>
       </w:r>
     </w:p>
     <w:p>
@@ -832,15 +789,6 @@
           <w:t>https://console.developers.google.com/projectselector/apis/dashboard?authuser=1&amp;organizationId=0</w:t>
         </w:r>
       </w:hyperlink>
-    </w:p>
-    <w:p>
-      <w:pPr>
-        <w:rPr>
-          <w:rFonts w:ascii="Bookman Old Style" w:hAnsi="Bookman Old Style"/>
-          <w:sz w:val="22"/>
-          <w:lang w:val="en-US"/>
-        </w:rPr>
-      </w:pPr>
     </w:p>
     <w:p>
       <w:pPr>
@@ -928,6 +876,8 @@
         </w:rPr>
         <w:t>Project name can be anything but project id has to be unique</w:t>
       </w:r>
+      <w:bookmarkStart w:id="0" w:name="_GoBack"/>
+      <w:bookmarkEnd w:id="0"/>
     </w:p>
     <w:p>
       <w:pPr>
@@ -1027,28 +977,60 @@
       <w:r>
         <w:rPr>
           <w:rFonts w:ascii="Bookman Old Style" w:hAnsi="Bookman Old Style"/>
-          <w:sz w:val="22"/>
-          <w:highlight w:val="yellow"/>
-          <w:lang w:val="en-US"/>
-        </w:rPr>
-        <w:t xml:space="preserve">consent screen </w:t>
-      </w:r>
-      <w:r>
-        <w:rPr>
-          <w:rFonts w:ascii="Bookman Old Style" w:hAnsi="Bookman Old Style"/>
-          <w:sz w:val="22"/>
-          <w:lang w:val="en-US"/>
-        </w:rPr>
-        <w:t xml:space="preserve">(screen shown to the user asking for permission to access his account information), </w:t>
-      </w:r>
-      <w:r>
-        <w:rPr>
-          <w:rFonts w:ascii="Bookman Old Style" w:hAnsi="Bookman Old Style"/>
-          <w:sz w:val="22"/>
-          <w:highlight w:val="yellow"/>
-          <w:lang w:val="en-US"/>
-        </w:rPr>
-        <w:t xml:space="preserve">name of web application </w:t>
+          <w:b/>
+          <w:sz w:val="22"/>
+          <w:lang w:val="en-US"/>
+        </w:rPr>
+        <w:t>consent screen</w:t>
+      </w:r>
+      <w:r>
+        <w:rPr>
+          <w:rFonts w:ascii="Bookman Old Style" w:hAnsi="Bookman Old Style"/>
+          <w:sz w:val="22"/>
+          <w:lang w:val="en-US"/>
+        </w:rPr>
+        <w:t xml:space="preserve"> </w:t>
+      </w:r>
+      <w:r>
+        <w:rPr>
+          <w:rFonts w:ascii="Bookman Old Style" w:hAnsi="Bookman Old Style"/>
+          <w:sz w:val="22"/>
+          <w:lang w:val="en-US"/>
+        </w:rPr>
+        <w:t xml:space="preserve">(screen </w:t>
+      </w:r>
+      <w:r>
+        <w:rPr>
+          <w:rFonts w:ascii="Bookman Old Style" w:hAnsi="Bookman Old Style"/>
+          <w:sz w:val="22"/>
+          <w:lang w:val="en-US"/>
+        </w:rPr>
+        <w:t>presented</w:t>
+      </w:r>
+      <w:r>
+        <w:rPr>
+          <w:rFonts w:ascii="Bookman Old Style" w:hAnsi="Bookman Old Style"/>
+          <w:sz w:val="22"/>
+          <w:lang w:val="en-US"/>
+        </w:rPr>
+        <w:t xml:space="preserve"> to the user asking for permission to access his account information), </w:t>
+      </w:r>
+      <w:r>
+        <w:rPr>
+          <w:rFonts w:ascii="Bookman Old Style" w:hAnsi="Bookman Old Style"/>
+          <w:b/>
+          <w:sz w:val="22"/>
+          <w:lang w:val="en-US"/>
+        </w:rPr>
+        <w:t>name of web application</w:t>
+      </w:r>
+      <w:r>
+        <w:rPr>
+          <w:rFonts w:ascii="Bookman Old Style" w:hAnsi="Bookman Old Style"/>
+          <w:sz w:val="22"/>
+          <w:lang w:val="en-US"/>
+        </w:rPr>
+        <w:t xml:space="preserve"> </w:t>
       </w:r>
       <w:r>
         <w:rPr>
@@ -1061,28 +1043,25 @@
       <w:r>
         <w:rPr>
           <w:rFonts w:ascii="Bookman Old Style" w:hAnsi="Bookman Old Style"/>
-          <w:sz w:val="22"/>
-          <w:highlight w:val="yellow"/>
+          <w:b/>
+          <w:sz w:val="22"/>
           <w:lang w:val="en-US"/>
         </w:rPr>
         <w:t xml:space="preserve">redirect </w:t>
       </w:r>
-      <w:proofErr w:type="spellStart"/>
-      <w:r>
-        <w:rPr>
-          <w:rFonts w:ascii="Bookman Old Style" w:hAnsi="Bookman Old Style"/>
-          <w:sz w:val="22"/>
-          <w:highlight w:val="yellow"/>
-          <w:lang w:val="en-US"/>
-        </w:rPr>
-        <w:t>uri</w:t>
-      </w:r>
-      <w:proofErr w:type="spellEnd"/>
-      <w:r>
-        <w:rPr>
-          <w:rFonts w:ascii="Bookman Old Style" w:hAnsi="Bookman Old Style"/>
-          <w:sz w:val="22"/>
-          <w:highlight w:val="yellow"/>
+      <w:r>
+        <w:rPr>
+          <w:rFonts w:ascii="Bookman Old Style" w:hAnsi="Bookman Old Style"/>
+          <w:b/>
+          <w:sz w:val="22"/>
+          <w:lang w:val="en-US"/>
+        </w:rPr>
+        <w:t>URI</w:t>
+      </w:r>
+      <w:r>
+        <w:rPr>
+          <w:rFonts w:ascii="Bookman Old Style" w:hAnsi="Bookman Old Style"/>
+          <w:sz w:val="22"/>
           <w:lang w:val="en-US"/>
         </w:rPr>
         <w:t xml:space="preserve"> </w:t>
@@ -1095,16 +1074,14 @@
         </w:rPr>
         <w:t>(</w:t>
       </w:r>
-      <w:proofErr w:type="spellStart"/>
-      <w:r>
-        <w:rPr>
-          <w:rFonts w:ascii="Bookman Old Style" w:hAnsi="Bookman Old Style"/>
-          <w:sz w:val="22"/>
-          <w:lang w:val="en-US"/>
-        </w:rPr>
-        <w:t>uri</w:t>
-      </w:r>
-      <w:proofErr w:type="spellEnd"/>
+      <w:r>
+        <w:rPr>
+          <w:rFonts w:ascii="Bookman Old Style" w:hAnsi="Bookman Old Style"/>
+          <w:sz w:val="22"/>
+          <w:lang w:val="en-US"/>
+        </w:rPr>
+        <w:t>URI</w:t>
+      </w:r>
       <w:r>
         <w:rPr>
           <w:rFonts w:ascii="Bookman Old Style" w:hAnsi="Bookman Old Style"/>
@@ -1239,8 +1216,37 @@
           <w:sz w:val="22"/>
           <w:lang w:val="en-US"/>
         </w:rPr>
-        <w:t>Configure the consent screen</w:t>
-      </w:r>
+        <w:t xml:space="preserve">Configure the </w:t>
+      </w:r>
+      <w:hyperlink w:anchor="consentScreen" w:history="1">
+        <w:r>
+          <w:rPr>
+            <w:rStyle w:val="Hyperlink"/>
+            <w:rFonts w:ascii="Bookman Old Style" w:hAnsi="Bookman Old Style"/>
+            <w:sz w:val="22"/>
+            <w:lang w:val="en-US"/>
+          </w:rPr>
+          <w:t>co</w:t>
+        </w:r>
+        <w:r>
+          <w:rPr>
+            <w:rStyle w:val="Hyperlink"/>
+            <w:rFonts w:ascii="Bookman Old Style" w:hAnsi="Bookman Old Style"/>
+            <w:sz w:val="22"/>
+            <w:lang w:val="en-US"/>
+          </w:rPr>
+          <w:t>n</w:t>
+        </w:r>
+        <w:r>
+          <w:rPr>
+            <w:rStyle w:val="Hyperlink"/>
+            <w:rFonts w:ascii="Bookman Old Style" w:hAnsi="Bookman Old Style"/>
+            <w:sz w:val="22"/>
+            <w:lang w:val="en-US"/>
+          </w:rPr>
+          <w:t>sent screen</w:t>
+        </w:r>
+      </w:hyperlink>
     </w:p>
     <w:p>
       <w:pPr>
@@ -1373,6 +1379,15 @@
           <w:lang w:val="en-US"/>
         </w:rPr>
       </w:pPr>
+    </w:p>
+    <w:p>
+      <w:pPr>
+        <w:rPr>
+          <w:rFonts w:ascii="Bookman Old Style" w:hAnsi="Bookman Old Style"/>
+          <w:sz w:val="22"/>
+          <w:lang w:val="en-US"/>
+        </w:rPr>
+      </w:pPr>
       <w:r>
         <w:rPr>
           <w:rFonts w:ascii="Bookman Old Style" w:hAnsi="Bookman Old Style"/>
@@ -1478,16 +1493,14 @@
         <w:lastRenderedPageBreak/>
         <w:t xml:space="preserve">Once done with above steps you can see your client id, client secret and redirect </w:t>
       </w:r>
-      <w:proofErr w:type="spellStart"/>
-      <w:r>
-        <w:rPr>
-          <w:rFonts w:ascii="Bookman Old Style" w:hAnsi="Bookman Old Style"/>
-          <w:sz w:val="22"/>
-          <w:lang w:val="en-US"/>
-        </w:rPr>
-        <w:t>uri</w:t>
-      </w:r>
-      <w:proofErr w:type="spellEnd"/>
+      <w:r>
+        <w:rPr>
+          <w:rFonts w:ascii="Bookman Old Style" w:hAnsi="Bookman Old Style"/>
+          <w:sz w:val="22"/>
+          <w:lang w:val="en-US"/>
+        </w:rPr>
+        <w:t>URI</w:t>
+      </w:r>
       <w:r>
         <w:rPr>
           <w:rFonts w:ascii="Bookman Old Style" w:hAnsi="Bookman Old Style"/>
@@ -1496,7 +1509,7 @@
         </w:rPr>
         <w:t>. Make sure to keep your client secret confidential else someone can impersonate your application</w:t>
       </w:r>
-      <w:bookmarkStart w:id="0" w:name="clinetId"/>
+      <w:bookmarkStart w:id="1" w:name="clinetId"/>
       <w:r>
         <w:rPr>
           <w:rFonts w:ascii="Bookman Old Style" w:hAnsi="Bookman Old Style"/>
@@ -1568,67 +1581,58 @@
           </wp:inline>
         </w:drawing>
       </w:r>
-      <w:bookmarkEnd w:id="0"/>
-    </w:p>
-    <w:p>
-      <w:pPr>
-        <w:rPr>
-          <w:rFonts w:ascii="Bookman Old Style" w:hAnsi="Bookman Old Style"/>
-          <w:sz w:val="22"/>
-          <w:lang w:val="en-US"/>
-        </w:rPr>
-      </w:pPr>
-    </w:p>
-    <w:p>
-      <w:pPr>
-        <w:rPr>
-          <w:rFonts w:ascii="Bookman Old Style" w:hAnsi="Bookman Old Style"/>
-          <w:sz w:val="22"/>
-          <w:lang w:val="en-US"/>
-        </w:rPr>
-      </w:pPr>
-    </w:p>
-    <w:p>
-      <w:pPr>
-        <w:rPr>
-          <w:rFonts w:ascii="Bookman Old Style" w:hAnsi="Bookman Old Style"/>
-          <w:sz w:val="22"/>
-          <w:lang w:val="en-US"/>
-        </w:rPr>
-      </w:pPr>
-      <w:r>
-        <w:rPr>
-          <w:rFonts w:ascii="Bookman Old Style" w:hAnsi="Bookman Old Style"/>
-          <w:sz w:val="22"/>
-          <w:lang w:val="en-US"/>
-        </w:rPr>
-        <w:br w:type="page"/>
-      </w:r>
-    </w:p>
-    <w:p>
-      <w:pPr>
-        <w:rPr>
-          <w:rFonts w:ascii="Bookman Old Style" w:hAnsi="Bookman Old Style"/>
-          <w:sz w:val="22"/>
-          <w:lang w:val="en-US"/>
-        </w:rPr>
-      </w:pPr>
-      <w:r>
-        <w:rPr>
-          <w:rFonts w:ascii="Bookman Old Style" w:hAnsi="Bookman Old Style"/>
-          <w:b/>
-          <w:sz w:val="22"/>
-          <w:lang w:val="en-US"/>
-        </w:rPr>
-        <w:lastRenderedPageBreak/>
+      <w:bookmarkEnd w:id="1"/>
+    </w:p>
+    <w:p>
+      <w:pPr>
+        <w:rPr>
+          <w:rFonts w:ascii="Bookman Old Style" w:hAnsi="Bookman Old Style"/>
+          <w:sz w:val="22"/>
+          <w:lang w:val="en-US"/>
+        </w:rPr>
+      </w:pPr>
+    </w:p>
+    <w:p>
+      <w:pPr>
+        <w:rPr>
+          <w:rFonts w:ascii="Bookman Old Style" w:hAnsi="Bookman Old Style"/>
+          <w:sz w:val="22"/>
+          <w:lang w:val="en-US"/>
+        </w:rPr>
+      </w:pPr>
+    </w:p>
+    <w:p>
+      <w:pPr>
+        <w:rPr>
+          <w:rFonts w:ascii="Bookman Old Style" w:hAnsi="Bookman Old Style"/>
+          <w:sz w:val="22"/>
+          <w:lang w:val="en-US"/>
+        </w:rPr>
+      </w:pPr>
+    </w:p>
+    <w:p>
+      <w:pPr>
+        <w:rPr>
+          <w:rFonts w:ascii="Bookman Old Style" w:hAnsi="Bookman Old Style"/>
+          <w:sz w:val="22"/>
+          <w:lang w:val="en-US"/>
+        </w:rPr>
+      </w:pPr>
+      <w:r>
+        <w:rPr>
+          <w:rFonts w:ascii="Bookman Old Style" w:hAnsi="Bookman Old Style"/>
+          <w:sz w:val="22"/>
+          <w:highlight w:val="yellow"/>
+          <w:lang w:val="en-US"/>
+        </w:rPr>
         <w:t xml:space="preserve">Step </w:t>
       </w:r>
       <w:proofErr w:type="gramStart"/>
       <w:r>
         <w:rPr>
           <w:rFonts w:ascii="Bookman Old Style" w:hAnsi="Bookman Old Style"/>
-          <w:b/>
-          <w:sz w:val="22"/>
+          <w:sz w:val="22"/>
+          <w:highlight w:val="yellow"/>
           <w:lang w:val="en-US"/>
         </w:rPr>
         <w:t>2</w:t>
@@ -1640,229 +1644,113 @@
           <w:sz w:val="22"/>
           <w:lang w:val="en-US"/>
         </w:rPr>
-        <w:t xml:space="preserve"> </w:t>
-      </w:r>
-      <w:r>
-        <w:rPr>
-          <w:rFonts w:ascii="Bookman Old Style" w:hAnsi="Bookman Old Style"/>
-          <w:sz w:val="22"/>
-          <w:lang w:val="en-US"/>
-        </w:rPr>
-        <w:t>–</w:t>
-      </w:r>
-      <w:r>
-        <w:rPr>
-          <w:rFonts w:ascii="Bookman Old Style" w:hAnsi="Bookman Old Style"/>
-          <w:sz w:val="22"/>
-          <w:lang w:val="en-US"/>
-        </w:rPr>
-        <w:t xml:space="preserve"> </w:t>
-      </w:r>
-      <w:r>
-        <w:rPr>
-          <w:rFonts w:ascii="Bookman Old Style" w:hAnsi="Bookman Old Style"/>
-          <w:sz w:val="22"/>
-          <w:lang w:val="en-US"/>
-        </w:rPr>
-        <w:t xml:space="preserve">Create a web application to access </w:t>
-      </w:r>
-      <w:r>
-        <w:rPr>
-          <w:rFonts w:ascii="Bookman Old Style" w:hAnsi="Bookman Old Style"/>
-          <w:sz w:val="22"/>
-          <w:lang w:val="en-US"/>
-        </w:rPr>
-        <w:t>a user’s</w:t>
-      </w:r>
-      <w:r>
-        <w:rPr>
-          <w:rFonts w:ascii="Bookman Old Style" w:hAnsi="Bookman Old Style"/>
-          <w:sz w:val="22"/>
-          <w:lang w:val="en-US"/>
-        </w:rPr>
-        <w:t xml:space="preserve"> basic info</w:t>
-      </w:r>
-      <w:r>
-        <w:rPr>
-          <w:rFonts w:ascii="Bookman Old Style" w:hAnsi="Bookman Old Style"/>
-          <w:sz w:val="22"/>
-          <w:lang w:val="en-US"/>
-        </w:rPr>
-        <w:t xml:space="preserve"> (name and email address)</w:t>
-      </w:r>
-      <w:r>
-        <w:rPr>
-          <w:rFonts w:ascii="Bookman Old Style" w:hAnsi="Bookman Old Style"/>
-          <w:sz w:val="22"/>
-          <w:lang w:val="en-US"/>
-        </w:rPr>
-        <w:t xml:space="preserve"> and di</w:t>
-      </w:r>
-      <w:r>
-        <w:rPr>
-          <w:rFonts w:ascii="Bookman Old Style" w:hAnsi="Bookman Old Style"/>
-          <w:sz w:val="22"/>
-          <w:lang w:val="en-US"/>
-        </w:rPr>
-        <w:t>s</w:t>
-      </w:r>
-      <w:r>
-        <w:rPr>
-          <w:rFonts w:ascii="Bookman Old Style" w:hAnsi="Bookman Old Style"/>
-          <w:sz w:val="22"/>
-          <w:lang w:val="en-US"/>
-        </w:rPr>
-        <w:t>play it back to the end user.</w:t>
-      </w:r>
-      <w:r>
-        <w:rPr>
-          <w:rFonts w:ascii="Bookman Old Style" w:hAnsi="Bookman Old Style"/>
-          <w:sz w:val="22"/>
-          <w:lang w:val="en-US"/>
-        </w:rPr>
-        <w:t xml:space="preserve"> </w:t>
-      </w:r>
-      <w:r>
-        <w:rPr>
-          <w:rFonts w:ascii="Bookman Old Style" w:hAnsi="Bookman Old Style"/>
-          <w:sz w:val="22"/>
-          <w:lang w:val="en-US"/>
-        </w:rPr>
-        <w:t>I am using s</w:t>
-      </w:r>
-      <w:r>
-        <w:rPr>
-          <w:rFonts w:ascii="Bookman Old Style" w:hAnsi="Bookman Old Style"/>
-          <w:sz w:val="22"/>
-          <w:lang w:val="en-US"/>
-        </w:rPr>
-        <w:t>c</w:t>
-      </w:r>
-      <w:r>
-        <w:rPr>
-          <w:rFonts w:ascii="Bookman Old Style" w:hAnsi="Bookman Old Style"/>
-          <w:sz w:val="22"/>
-          <w:lang w:val="en-US"/>
-        </w:rPr>
-        <w:t>ribe java library</w:t>
-      </w:r>
-      <w:r>
-        <w:rPr>
-          <w:rFonts w:ascii="Bookman Old Style" w:hAnsi="Bookman Old Style"/>
-          <w:sz w:val="22"/>
-          <w:lang w:val="en-US"/>
-        </w:rPr>
-        <w:t xml:space="preserve"> </w:t>
-      </w:r>
-      <w:hyperlink r:id="rId14" w:history="1">
-        <w:r>
-          <w:rPr>
-            <w:rStyle w:val="Hyperlink"/>
-            <w:rFonts w:ascii="Bookman Old Style" w:hAnsi="Bookman Old Style"/>
-            <w:sz w:val="22"/>
-            <w:lang w:val="en-US"/>
-          </w:rPr>
-          <w:t>scribe java library</w:t>
-        </w:r>
-      </w:hyperlink>
-      <w:r>
-        <w:rPr>
-          <w:rFonts w:ascii="Bookman Old Style" w:hAnsi="Bookman Old Style"/>
-          <w:sz w:val="22"/>
-          <w:lang w:val="en-US"/>
-        </w:rPr>
-        <w:t xml:space="preserve"> </w:t>
-      </w:r>
-      <w:r>
-        <w:rPr>
-          <w:rFonts w:ascii="Bookman Old Style" w:hAnsi="Bookman Old Style"/>
-          <w:sz w:val="22"/>
-          <w:lang w:val="en-US"/>
-        </w:rPr>
-        <w:t xml:space="preserve">to implement </w:t>
-      </w:r>
-      <w:proofErr w:type="spellStart"/>
-      <w:r>
-        <w:rPr>
-          <w:rFonts w:ascii="Bookman Old Style" w:hAnsi="Bookman Old Style"/>
-          <w:sz w:val="22"/>
-          <w:lang w:val="en-US"/>
-        </w:rPr>
-        <w:t>OA</w:t>
-      </w:r>
-      <w:r>
-        <w:rPr>
-          <w:rFonts w:ascii="Bookman Old Style" w:hAnsi="Bookman Old Style"/>
-          <w:sz w:val="22"/>
-          <w:lang w:val="en-US"/>
-        </w:rPr>
-        <w:t>uth</w:t>
-      </w:r>
-      <w:proofErr w:type="spellEnd"/>
-      <w:r>
-        <w:rPr>
-          <w:rFonts w:ascii="Bookman Old Style" w:hAnsi="Bookman Old Style"/>
-          <w:sz w:val="22"/>
-          <w:lang w:val="en-US"/>
-        </w:rPr>
-        <w:t>.</w:t>
-      </w:r>
-    </w:p>
-    <w:p>
-      <w:pPr>
-        <w:rPr>
-          <w:rFonts w:ascii="Bookman Old Style" w:hAnsi="Bookman Old Style"/>
-          <w:sz w:val="22"/>
-          <w:lang w:val="en-US"/>
-        </w:rPr>
-      </w:pPr>
-    </w:p>
-    <w:p>
-      <w:pPr>
-        <w:rPr>
-          <w:rFonts w:ascii="Bookman Old Style" w:hAnsi="Bookman Old Style"/>
-          <w:sz w:val="22"/>
-          <w:lang w:val="en-US"/>
-        </w:rPr>
-      </w:pPr>
-      <w:r>
-        <w:rPr>
-          <w:rFonts w:ascii="Bookman Old Style" w:hAnsi="Bookman Old Style"/>
-          <w:sz w:val="22"/>
-          <w:lang w:val="en-US"/>
-        </w:rPr>
-        <w:t>Project structure</w:t>
-      </w:r>
-    </w:p>
-    <w:p>
-      <w:pPr>
-        <w:rPr>
-          <w:rFonts w:ascii="Bookman Old Style" w:hAnsi="Bookman Old Style"/>
-          <w:sz w:val="22"/>
-          <w:lang w:val="en-US"/>
-        </w:rPr>
-      </w:pPr>
-    </w:p>
-    <w:p>
-      <w:pPr>
-        <w:rPr>
-          <w:rFonts w:ascii="Bookman Old Style" w:hAnsi="Bookman Old Style"/>
-          <w:sz w:val="22"/>
-          <w:lang w:val="en-US"/>
-        </w:rPr>
-      </w:pPr>
-      <w:r>
-        <w:rPr>
-          <w:rFonts w:ascii="Bookman Old Style" w:hAnsi="Bookman Old Style"/>
-          <w:noProof/>
+        <w:t xml:space="preserve"> – </w:t>
+      </w:r>
+      <w:r>
+        <w:rPr>
+          <w:rFonts w:ascii="Bookman Old Style" w:hAnsi="Bookman Old Style"/>
+          <w:sz w:val="22"/>
+          <w:lang w:val="en-US"/>
+        </w:rPr>
+        <w:t>Go to API dashboard and e</w:t>
+      </w:r>
+      <w:r>
+        <w:rPr>
+          <w:rFonts w:ascii="Bookman Old Style" w:hAnsi="Bookman Old Style"/>
+          <w:sz w:val="22"/>
+          <w:lang w:val="en-US"/>
+        </w:rPr>
+        <w:t>nable API access</w:t>
+      </w:r>
+    </w:p>
+    <w:p>
+      <w:pPr>
+        <w:rPr>
+          <w:rFonts w:ascii="Bookman Old Style" w:hAnsi="Bookman Old Style"/>
+          <w:sz w:val="22"/>
+          <w:lang w:val="en-US"/>
+        </w:rPr>
+      </w:pPr>
+    </w:p>
+    <w:p>
+      <w:pPr>
+        <w:rPr>
+          <w:rFonts w:ascii="Bookman Old Style" w:hAnsi="Bookman Old Style"/>
+          <w:sz w:val="22"/>
+          <w:lang w:val="en-US"/>
+        </w:rPr>
+      </w:pPr>
+      <w:r>
+        <w:rPr>
+          <w:rFonts w:ascii="Bookman Old Style" w:hAnsi="Bookman Old Style"/>
           <w:sz w:val="22"/>
           <w:lang w:val="en-US"/>
         </w:rPr>
         <w:drawing>
-          <wp:inline distT="0" distB="0" distL="0" distR="0" wp14:anchorId="3EBB57DB" wp14:editId="34264D4B">
-            <wp:extent cx="3096057" cy="4182059"/>
-            <wp:effectExtent l="0" t="0" r="9525" b="9525"/>
-            <wp:docPr id="1" name="Picture 1"/>
+          <wp:inline distT="0" distB="0" distL="0" distR="0" wp14:anchorId="47E7547C" wp14:editId="10A0E88D">
+            <wp:extent cx="6058746" cy="3753374"/>
+            <wp:effectExtent l="0" t="0" r="0" b="0"/>
+            <wp:docPr id="16" name="Picture 16"/>
+            <wp:cNvGraphicFramePr>
+              <a:graphicFrameLocks xmlns:a="http://schemas.openxmlformats.org/drawingml/2006/main" noChangeAspect="1"/>
+            </wp:cNvGraphicFramePr>
+            <a:graphic xmlns:a="http://schemas.openxmlformats.org/drawingml/2006/main">
+              <a:graphicData uri="http://schemas.openxmlformats.org/drawingml/2006/picture">
+                <pic:pic xmlns:pic="http://schemas.openxmlformats.org/drawingml/2006/picture">
+                  <pic:nvPicPr>
+                    <pic:cNvPr id="1" name=""/>
+                    <pic:cNvPicPr/>
+                  </pic:nvPicPr>
+                  <pic:blipFill>
+                    <a:blip r:embed="rId14"/>
+                    <a:stretch>
+                      <a:fillRect/>
+                    </a:stretch>
+                  </pic:blipFill>
+                  <pic:spPr>
+                    <a:xfrm>
+                      <a:off x="0" y="0"/>
+                      <a:ext cx="6058746" cy="3753374"/>
+                    </a:xfrm>
+                    <a:prstGeom prst="rect">
+                      <a:avLst/>
+                    </a:prstGeom>
+                  </pic:spPr>
+                </pic:pic>
+              </a:graphicData>
+            </a:graphic>
+          </wp:inline>
+        </w:drawing>
+      </w:r>
+    </w:p>
+    <w:p>
+      <w:pPr>
+        <w:rPr>
+          <w:rFonts w:ascii="Bookman Old Style" w:hAnsi="Bookman Old Style"/>
+          <w:sz w:val="22"/>
+          <w:lang w:val="en-US"/>
+        </w:rPr>
+      </w:pPr>
+    </w:p>
+    <w:p>
+      <w:pPr>
+        <w:rPr>
+          <w:rFonts w:ascii="Bookman Old Style" w:hAnsi="Bookman Old Style"/>
+          <w:sz w:val="22"/>
+          <w:lang w:val="en-US"/>
+        </w:rPr>
+      </w:pPr>
+      <w:r>
+        <w:rPr>
+          <w:rFonts w:ascii="Bookman Old Style" w:hAnsi="Bookman Old Style"/>
+          <w:sz w:val="22"/>
+          <w:lang w:val="en-US"/>
+        </w:rPr>
+        <w:drawing>
+          <wp:inline distT="0" distB="0" distL="0" distR="0" wp14:anchorId="16891672" wp14:editId="242EDC79">
+            <wp:extent cx="5668166" cy="3038899"/>
+            <wp:effectExtent l="0" t="0" r="8890" b="9525"/>
+            <wp:docPr id="17" name="Picture 17"/>
             <wp:cNvGraphicFramePr>
               <a:graphicFrameLocks xmlns:a="http://schemas.openxmlformats.org/drawingml/2006/main" noChangeAspect="1"/>
             </wp:cNvGraphicFramePr>
@@ -1882,7 +1770,7 @@
                   <pic:spPr>
                     <a:xfrm>
                       <a:off x="0" y="0"/>
-                      <a:ext cx="3096057" cy="4182059"/>
+                      <a:ext cx="5668166" cy="3038899"/>
                     </a:xfrm>
                     <a:prstGeom prst="rect">
                       <a:avLst/>
@@ -1912,45 +1800,18 @@
           <w:lang w:val="en-US"/>
         </w:rPr>
       </w:pPr>
-    </w:p>
-    <w:p>
-      <w:pPr>
-        <w:rPr>
-          <w:rFonts w:ascii="Bookman Old Style" w:hAnsi="Bookman Old Style"/>
-          <w:sz w:val="22"/>
-          <w:lang w:val="en-US"/>
-        </w:rPr>
-      </w:pPr>
-      <w:r>
-        <w:rPr>
-          <w:rFonts w:ascii="Bookman Old Style" w:hAnsi="Bookman Old Style"/>
-          <w:sz w:val="22"/>
-          <w:lang w:val="en-US"/>
-        </w:rPr>
-        <w:t>Home.java</w:t>
-      </w:r>
-    </w:p>
-    <w:p>
-      <w:pPr>
-        <w:rPr>
-          <w:rFonts w:ascii="Bookman Old Style" w:hAnsi="Bookman Old Style"/>
-          <w:b/>
-          <w:sz w:val="22"/>
-          <w:lang w:val="en-US"/>
-        </w:rPr>
-      </w:pPr>
-      <w:r>
-        <w:rPr>
-          <w:rFonts w:ascii="Bookman Old Style" w:hAnsi="Bookman Old Style"/>
-          <w:b/>
-          <w:sz w:val="22"/>
-          <w:lang w:val="en-US"/>
-        </w:rPr>
+      <w:r>
+        <w:rPr>
+          <w:rFonts w:ascii="Bookman Old Style" w:hAnsi="Bookman Old Style"/>
+          <w:sz w:val="22"/>
+          <w:lang w:val="en-US"/>
+        </w:rPr>
+        <w:lastRenderedPageBreak/>
         <w:drawing>
-          <wp:inline distT="0" distB="0" distL="0" distR="0" wp14:anchorId="442FD715" wp14:editId="0ED62290">
-            <wp:extent cx="7315200" cy="3082925"/>
-            <wp:effectExtent l="0" t="0" r="0" b="3175"/>
-            <wp:docPr id="15" name="Picture 15"/>
+          <wp:inline distT="0" distB="0" distL="0" distR="0" wp14:anchorId="40ABE872" wp14:editId="1E013442">
+            <wp:extent cx="5287113" cy="2743583"/>
+            <wp:effectExtent l="0" t="0" r="8890" b="0"/>
+            <wp:docPr id="18" name="Picture 18"/>
             <wp:cNvGraphicFramePr>
               <a:graphicFrameLocks xmlns:a="http://schemas.openxmlformats.org/drawingml/2006/main" noChangeAspect="1"/>
             </wp:cNvGraphicFramePr>
@@ -1970,7 +1831,7 @@
                   <pic:spPr>
                     <a:xfrm>
                       <a:off x="0" y="0"/>
-                      <a:ext cx="7315200" cy="3082925"/>
+                      <a:ext cx="5287113" cy="2743583"/>
                     </a:xfrm>
                     <a:prstGeom prst="rect">
                       <a:avLst/>
@@ -1987,33 +1848,287 @@
       <w:pPr>
         <w:rPr>
           <w:rFonts w:ascii="Bookman Old Style" w:hAnsi="Bookman Old Style"/>
-          <w:b/>
-          <w:sz w:val="22"/>
-          <w:lang w:val="en-US"/>
-        </w:rPr>
-      </w:pPr>
-    </w:p>
-    <w:p>
-      <w:pPr>
-        <w:rPr>
-          <w:rFonts w:ascii="Bookman Old Style" w:hAnsi="Bookman Old Style"/>
-          <w:b/>
-          <w:sz w:val="22"/>
-          <w:lang w:val="en-US"/>
-        </w:rPr>
-      </w:pPr>
-      <w:r>
-        <w:rPr>
-          <w:rFonts w:ascii="Bookman Old Style" w:hAnsi="Bookman Old Style"/>
-          <w:b/>
+          <w:sz w:val="22"/>
+          <w:lang w:val="en-US"/>
+        </w:rPr>
+      </w:pPr>
+    </w:p>
+    <w:p>
+      <w:pPr>
+        <w:rPr>
+          <w:rFonts w:ascii="Bookman Old Style" w:hAnsi="Bookman Old Style"/>
+          <w:sz w:val="22"/>
+          <w:lang w:val="en-US"/>
+        </w:rPr>
+      </w:pPr>
+      <w:r>
+        <w:rPr>
+          <w:rFonts w:ascii="Bookman Old Style" w:hAnsi="Bookman Old Style"/>
+          <w:sz w:val="22"/>
+          <w:lang w:val="en-US"/>
+        </w:rPr>
+        <w:br w:type="page"/>
+      </w:r>
+    </w:p>
+    <w:p>
+      <w:pPr>
+        <w:rPr>
+          <w:rFonts w:ascii="Bookman Old Style" w:hAnsi="Bookman Old Style"/>
+          <w:sz w:val="22"/>
+          <w:lang w:val="en-US"/>
+        </w:rPr>
+      </w:pPr>
+      <w:r>
+        <w:rPr>
+          <w:rFonts w:ascii="Bookman Old Style" w:hAnsi="Bookman Old Style"/>
+          <w:sz w:val="22"/>
+          <w:highlight w:val="yellow"/>
+          <w:lang w:val="en-US"/>
+        </w:rPr>
+        <w:lastRenderedPageBreak/>
+        <w:t>Step</w:t>
+      </w:r>
+      <w:r>
+        <w:rPr>
+          <w:rFonts w:ascii="Bookman Old Style" w:hAnsi="Bookman Old Style"/>
+          <w:sz w:val="22"/>
+          <w:highlight w:val="yellow"/>
+          <w:lang w:val="en-US"/>
+        </w:rPr>
+        <w:t xml:space="preserve"> </w:t>
+      </w:r>
+      <w:proofErr w:type="gramStart"/>
+      <w:r>
+        <w:rPr>
+          <w:rFonts w:ascii="Bookman Old Style" w:hAnsi="Bookman Old Style"/>
+          <w:sz w:val="22"/>
+          <w:highlight w:val="yellow"/>
+          <w:lang w:val="en-US"/>
+        </w:rPr>
+        <w:t>3</w:t>
+      </w:r>
+      <w:proofErr w:type="gramEnd"/>
+      <w:r>
+        <w:rPr>
+          <w:rFonts w:ascii="Bookman Old Style" w:hAnsi="Bookman Old Style"/>
+          <w:sz w:val="22"/>
+          <w:lang w:val="en-US"/>
+        </w:rPr>
+        <w:t xml:space="preserve"> </w:t>
+      </w:r>
+      <w:r>
+        <w:rPr>
+          <w:rFonts w:ascii="Bookman Old Style" w:hAnsi="Bookman Old Style"/>
+          <w:sz w:val="22"/>
+          <w:lang w:val="en-US"/>
+        </w:rPr>
+        <w:t>–</w:t>
+      </w:r>
+      <w:r>
+        <w:rPr>
+          <w:rFonts w:ascii="Bookman Old Style" w:hAnsi="Bookman Old Style"/>
+          <w:sz w:val="22"/>
+          <w:lang w:val="en-US"/>
+        </w:rPr>
+        <w:t xml:space="preserve"> </w:t>
+      </w:r>
+      <w:r>
+        <w:rPr>
+          <w:rFonts w:ascii="Bookman Old Style" w:hAnsi="Bookman Old Style"/>
+          <w:sz w:val="22"/>
+          <w:lang w:val="en-US"/>
+        </w:rPr>
+        <w:t xml:space="preserve">Create a web application to access </w:t>
+      </w:r>
+      <w:r>
+        <w:rPr>
+          <w:rFonts w:ascii="Bookman Old Style" w:hAnsi="Bookman Old Style"/>
+          <w:sz w:val="22"/>
+          <w:lang w:val="en-US"/>
+        </w:rPr>
+        <w:t>a user’s</w:t>
+      </w:r>
+      <w:r>
+        <w:rPr>
+          <w:rFonts w:ascii="Bookman Old Style" w:hAnsi="Bookman Old Style"/>
+          <w:sz w:val="22"/>
+          <w:lang w:val="en-US"/>
+        </w:rPr>
+        <w:t xml:space="preserve"> basic info</w:t>
+      </w:r>
+      <w:r>
+        <w:rPr>
+          <w:rFonts w:ascii="Bookman Old Style" w:hAnsi="Bookman Old Style"/>
+          <w:sz w:val="22"/>
+          <w:lang w:val="en-US"/>
+        </w:rPr>
+        <w:t xml:space="preserve"> (name and email address)</w:t>
+      </w:r>
+      <w:r>
+        <w:rPr>
+          <w:rFonts w:ascii="Bookman Old Style" w:hAnsi="Bookman Old Style"/>
+          <w:sz w:val="22"/>
+          <w:lang w:val="en-US"/>
+        </w:rPr>
+        <w:t xml:space="preserve"> and di</w:t>
+      </w:r>
+      <w:r>
+        <w:rPr>
+          <w:rFonts w:ascii="Bookman Old Style" w:hAnsi="Bookman Old Style"/>
+          <w:sz w:val="22"/>
+          <w:lang w:val="en-US"/>
+        </w:rPr>
+        <w:t>s</w:t>
+      </w:r>
+      <w:r>
+        <w:rPr>
+          <w:rFonts w:ascii="Bookman Old Style" w:hAnsi="Bookman Old Style"/>
+          <w:sz w:val="22"/>
+          <w:lang w:val="en-US"/>
+        </w:rPr>
+        <w:t>play it back to the end user.</w:t>
+      </w:r>
+      <w:r>
+        <w:rPr>
+          <w:rFonts w:ascii="Bookman Old Style" w:hAnsi="Bookman Old Style"/>
+          <w:sz w:val="22"/>
+          <w:lang w:val="en-US"/>
+        </w:rPr>
+        <w:t xml:space="preserve"> </w:t>
+      </w:r>
+      <w:r>
+        <w:rPr>
+          <w:rFonts w:ascii="Bookman Old Style" w:hAnsi="Bookman Old Style"/>
+          <w:sz w:val="22"/>
+          <w:lang w:val="en-US"/>
+        </w:rPr>
+        <w:t>I am using s</w:t>
+      </w:r>
+      <w:r>
+        <w:rPr>
+          <w:rFonts w:ascii="Bookman Old Style" w:hAnsi="Bookman Old Style"/>
+          <w:sz w:val="22"/>
+          <w:lang w:val="en-US"/>
+        </w:rPr>
+        <w:t>c</w:t>
+      </w:r>
+      <w:r>
+        <w:rPr>
+          <w:rFonts w:ascii="Bookman Old Style" w:hAnsi="Bookman Old Style"/>
+          <w:sz w:val="22"/>
+          <w:lang w:val="en-US"/>
+        </w:rPr>
+        <w:t>ribe java library</w:t>
+      </w:r>
+      <w:r>
+        <w:rPr>
+          <w:rFonts w:ascii="Bookman Old Style" w:hAnsi="Bookman Old Style"/>
+          <w:sz w:val="22"/>
+          <w:lang w:val="en-US"/>
+        </w:rPr>
+        <w:t xml:space="preserve"> </w:t>
+      </w:r>
+      <w:hyperlink r:id="rId17" w:history="1">
+        <w:r>
+          <w:rPr>
+            <w:rStyle w:val="Hyperlink"/>
+            <w:rFonts w:ascii="Bookman Old Style" w:hAnsi="Bookman Old Style"/>
+            <w:sz w:val="22"/>
+            <w:lang w:val="en-US"/>
+          </w:rPr>
+          <w:t>scribe java library</w:t>
+        </w:r>
+      </w:hyperlink>
+      <w:r>
+        <w:rPr>
+          <w:rFonts w:ascii="Bookman Old Style" w:hAnsi="Bookman Old Style"/>
+          <w:sz w:val="22"/>
+          <w:lang w:val="en-US"/>
+        </w:rPr>
+        <w:t xml:space="preserve"> </w:t>
+      </w:r>
+      <w:r>
+        <w:rPr>
+          <w:rFonts w:ascii="Bookman Old Style" w:hAnsi="Bookman Old Style"/>
+          <w:sz w:val="22"/>
+          <w:lang w:val="en-US"/>
+        </w:rPr>
+        <w:t xml:space="preserve">to implement </w:t>
+      </w:r>
+      <w:proofErr w:type="spellStart"/>
+      <w:r>
+        <w:rPr>
+          <w:rFonts w:ascii="Bookman Old Style" w:hAnsi="Bookman Old Style"/>
+          <w:sz w:val="22"/>
+          <w:lang w:val="en-US"/>
+        </w:rPr>
+        <w:t>OAuth</w:t>
+      </w:r>
+      <w:proofErr w:type="spellEnd"/>
+      <w:r>
+        <w:rPr>
+          <w:rFonts w:ascii="Bookman Old Style" w:hAnsi="Bookman Old Style"/>
+          <w:sz w:val="22"/>
+          <w:lang w:val="en-US"/>
+        </w:rPr>
+        <w:t>.</w:t>
+      </w:r>
+    </w:p>
+    <w:p>
+      <w:pPr>
+        <w:rPr>
+          <w:rFonts w:ascii="Bookman Old Style" w:hAnsi="Bookman Old Style"/>
+          <w:sz w:val="22"/>
+          <w:lang w:val="en-US"/>
+        </w:rPr>
+      </w:pPr>
+    </w:p>
+    <w:p>
+      <w:pPr>
+        <w:rPr>
+          <w:rFonts w:ascii="Bookman Old Style" w:hAnsi="Bookman Old Style"/>
+          <w:sz w:val="22"/>
+          <w:lang w:val="en-US"/>
+        </w:rPr>
+      </w:pPr>
+      <w:r>
+        <w:rPr>
+          <w:rFonts w:ascii="Bookman Old Style" w:hAnsi="Bookman Old Style"/>
+          <w:sz w:val="22"/>
+          <w:lang w:val="en-US"/>
+        </w:rPr>
+        <w:t>Project structure</w:t>
+      </w:r>
+    </w:p>
+    <w:p>
+      <w:pPr>
+        <w:rPr>
+          <w:rFonts w:ascii="Bookman Old Style" w:hAnsi="Bookman Old Style"/>
+          <w:sz w:val="22"/>
+          <w:lang w:val="en-US"/>
+        </w:rPr>
+      </w:pPr>
+    </w:p>
+    <w:p>
+      <w:pPr>
+        <w:rPr>
+          <w:rFonts w:ascii="Bookman Old Style" w:hAnsi="Bookman Old Style"/>
+          <w:sz w:val="22"/>
+          <w:lang w:val="en-US"/>
+        </w:rPr>
+      </w:pPr>
+      <w:r>
+        <w:rPr>
+          <w:rFonts w:ascii="Bookman Old Style" w:hAnsi="Bookman Old Style"/>
+          <w:noProof/>
           <w:sz w:val="22"/>
           <w:lang w:val="en-US"/>
         </w:rPr>
         <w:drawing>
-          <wp:inline distT="0" distB="0" distL="0" distR="0" wp14:anchorId="479D912A" wp14:editId="2593EE98">
-            <wp:extent cx="7315200" cy="3120390"/>
-            <wp:effectExtent l="0" t="0" r="0" b="3810"/>
-            <wp:docPr id="16" name="Picture 16"/>
+          <wp:inline distT="0" distB="0" distL="0" distR="0" wp14:anchorId="3EBB57DB" wp14:editId="34264D4B">
+            <wp:extent cx="3096057" cy="4182059"/>
+            <wp:effectExtent l="0" t="0" r="9525" b="9525"/>
+            <wp:docPr id="1" name="Picture 1"/>
             <wp:cNvGraphicFramePr>
               <a:graphicFrameLocks xmlns:a="http://schemas.openxmlformats.org/drawingml/2006/main" noChangeAspect="1"/>
             </wp:cNvGraphicFramePr>
@@ -2025,7 +2140,7 @@
                     <pic:cNvPicPr/>
                   </pic:nvPicPr>
                   <pic:blipFill>
-                    <a:blip r:embed="rId17"/>
+                    <a:blip r:embed="rId18"/>
                     <a:stretch>
                       <a:fillRect/>
                     </a:stretch>
@@ -2033,7 +2148,7 @@
                   <pic:spPr>
                     <a:xfrm>
                       <a:off x="0" y="0"/>
-                      <a:ext cx="7315200" cy="3120390"/>
+                      <a:ext cx="3096057" cy="4182059"/>
                     </a:xfrm>
                     <a:prstGeom prst="rect">
                       <a:avLst/>
@@ -2063,6 +2178,141 @@
           <w:lang w:val="en-US"/>
         </w:rPr>
       </w:pPr>
+    </w:p>
+    <w:p>
+      <w:pPr>
+        <w:rPr>
+          <w:rFonts w:ascii="Bookman Old Style" w:hAnsi="Bookman Old Style"/>
+          <w:sz w:val="22"/>
+          <w:lang w:val="en-US"/>
+        </w:rPr>
+      </w:pPr>
+      <w:r>
+        <w:rPr>
+          <w:rFonts w:ascii="Bookman Old Style" w:hAnsi="Bookman Old Style"/>
+          <w:sz w:val="22"/>
+          <w:lang w:val="en-US"/>
+        </w:rPr>
+        <w:t>Home.java</w:t>
+      </w:r>
+    </w:p>
+    <w:p>
+      <w:pPr>
+        <w:rPr>
+          <w:rFonts w:ascii="Bookman Old Style" w:hAnsi="Bookman Old Style"/>
+          <w:b/>
+          <w:noProof/>
+          <w:sz w:val="22"/>
+          <w:lang w:val="en-US"/>
+        </w:rPr>
+      </w:pPr>
+      <w:r>
+        <w:rPr>
+          <w:rFonts w:ascii="Bookman Old Style" w:hAnsi="Bookman Old Style"/>
+          <w:b/>
+          <w:noProof/>
+          <w:sz w:val="22"/>
+          <w:lang w:val="en-US"/>
+        </w:rPr>
+        <w:drawing>
+          <wp:inline distT="0" distB="0" distL="0" distR="0" wp14:anchorId="513DEA7A" wp14:editId="0E3CD58C">
+            <wp:extent cx="7315200" cy="2511425"/>
+            <wp:effectExtent l="0" t="0" r="0" b="3175"/>
+            <wp:docPr id="2" name="Picture 2"/>
+            <wp:cNvGraphicFramePr>
+              <a:graphicFrameLocks xmlns:a="http://schemas.openxmlformats.org/drawingml/2006/main" noChangeAspect="1"/>
+            </wp:cNvGraphicFramePr>
+            <a:graphic xmlns:a="http://schemas.openxmlformats.org/drawingml/2006/main">
+              <a:graphicData uri="http://schemas.openxmlformats.org/drawingml/2006/picture">
+                <pic:pic xmlns:pic="http://schemas.openxmlformats.org/drawingml/2006/picture">
+                  <pic:nvPicPr>
+                    <pic:cNvPr id="1" name=""/>
+                    <pic:cNvPicPr/>
+                  </pic:nvPicPr>
+                  <pic:blipFill>
+                    <a:blip r:embed="rId19"/>
+                    <a:stretch>
+                      <a:fillRect/>
+                    </a:stretch>
+                  </pic:blipFill>
+                  <pic:spPr>
+                    <a:xfrm>
+                      <a:off x="0" y="0"/>
+                      <a:ext cx="7315200" cy="2511425"/>
+                    </a:xfrm>
+                    <a:prstGeom prst="rect">
+                      <a:avLst/>
+                    </a:prstGeom>
+                  </pic:spPr>
+                </pic:pic>
+              </a:graphicData>
+            </a:graphic>
+          </wp:inline>
+        </w:drawing>
+      </w:r>
+      <w:r>
+        <w:rPr>
+          <w:rFonts w:ascii="Bookman Old Style" w:hAnsi="Bookman Old Style"/>
+          <w:b/>
+          <w:noProof/>
+          <w:sz w:val="22"/>
+          <w:lang w:val="en-US"/>
+        </w:rPr>
+        <w:drawing>
+          <wp:inline distT="0" distB="0" distL="0" distR="0" wp14:anchorId="1493CF9D" wp14:editId="71486BC8">
+            <wp:extent cx="7315200" cy="3143885"/>
+            <wp:effectExtent l="0" t="0" r="0" b="0"/>
+            <wp:docPr id="15" name="Picture 15"/>
+            <wp:cNvGraphicFramePr>
+              <a:graphicFrameLocks xmlns:a="http://schemas.openxmlformats.org/drawingml/2006/main" noChangeAspect="1"/>
+            </wp:cNvGraphicFramePr>
+            <a:graphic xmlns:a="http://schemas.openxmlformats.org/drawingml/2006/main">
+              <a:graphicData uri="http://schemas.openxmlformats.org/drawingml/2006/picture">
+                <pic:pic xmlns:pic="http://schemas.openxmlformats.org/drawingml/2006/picture">
+                  <pic:nvPicPr>
+                    <pic:cNvPr id="1" name=""/>
+                    <pic:cNvPicPr/>
+                  </pic:nvPicPr>
+                  <pic:blipFill>
+                    <a:blip r:embed="rId20"/>
+                    <a:stretch>
+                      <a:fillRect/>
+                    </a:stretch>
+                  </pic:blipFill>
+                  <pic:spPr>
+                    <a:xfrm>
+                      <a:off x="0" y="0"/>
+                      <a:ext cx="7315200" cy="3143885"/>
+                    </a:xfrm>
+                    <a:prstGeom prst="rect">
+                      <a:avLst/>
+                    </a:prstGeom>
+                  </pic:spPr>
+                </pic:pic>
+              </a:graphicData>
+            </a:graphic>
+          </wp:inline>
+        </w:drawing>
+      </w:r>
+    </w:p>
+    <w:p>
+      <w:pPr>
+        <w:rPr>
+          <w:rFonts w:ascii="Bookman Old Style" w:hAnsi="Bookman Old Style"/>
+          <w:sz w:val="22"/>
+          <w:highlight w:val="yellow"/>
+          <w:lang w:val="en-US"/>
+        </w:rPr>
+      </w:pPr>
+    </w:p>
+    <w:p>
+      <w:pPr>
+        <w:rPr>
+          <w:rFonts w:ascii="Bookman Old Style" w:hAnsi="Bookman Old Style"/>
+          <w:sz w:val="22"/>
+          <w:lang w:val="en-US"/>
+        </w:rPr>
+      </w:pPr>
       <w:r>
         <w:rPr>
           <w:rFonts w:ascii="Bookman Old Style" w:hAnsi="Bookman Old Style"/>
@@ -2108,34 +2358,7 @@
             <w:sz w:val="22"/>
             <w:lang w:val="en-US"/>
           </w:rPr>
-          <w:t>cli</w:t>
-        </w:r>
-        <w:r>
-          <w:rPr>
-            <w:rStyle w:val="Hyperlink"/>
-            <w:rFonts w:ascii="Bookman Old Style" w:hAnsi="Bookman Old Style"/>
-            <w:sz w:val="22"/>
-            <w:lang w:val="en-US"/>
-          </w:rPr>
-          <w:t>n</w:t>
-        </w:r>
-        <w:r>
-          <w:rPr>
-            <w:rStyle w:val="Hyperlink"/>
-            <w:rFonts w:ascii="Bookman Old Style" w:hAnsi="Bookman Old Style"/>
-            <w:sz w:val="22"/>
-            <w:lang w:val="en-US"/>
-          </w:rPr>
-          <w:t>e</w:t>
-        </w:r>
-        <w:r>
-          <w:rPr>
-            <w:rStyle w:val="Hyperlink"/>
-            <w:rFonts w:ascii="Bookman Old Style" w:hAnsi="Bookman Old Style"/>
-            <w:sz w:val="22"/>
-            <w:lang w:val="en-US"/>
-          </w:rPr>
-          <w:t>tId</w:t>
+          <w:t>clinetId</w:t>
         </w:r>
         <w:proofErr w:type="spellEnd"/>
         <w:proofErr w:type="gramEnd"/>
@@ -2184,25 +2407,7 @@
             <w:sz w:val="22"/>
             <w:lang w:val="en-US"/>
           </w:rPr>
-          <w:t>clinet</w:t>
-        </w:r>
-        <w:r>
-          <w:rPr>
-            <w:rStyle w:val="Hyperlink"/>
-            <w:rFonts w:ascii="Bookman Old Style" w:hAnsi="Bookman Old Style"/>
-            <w:sz w:val="22"/>
-            <w:lang w:val="en-US"/>
-          </w:rPr>
-          <w:t>S</w:t>
-        </w:r>
-        <w:r>
-          <w:rPr>
-            <w:rStyle w:val="Hyperlink"/>
-            <w:rFonts w:ascii="Bookman Old Style" w:hAnsi="Bookman Old Style"/>
-            <w:sz w:val="22"/>
-            <w:lang w:val="en-US"/>
-          </w:rPr>
-          <w:t>ecret</w:t>
+          <w:t>clinetSecret</w:t>
         </w:r>
         <w:proofErr w:type="spellEnd"/>
         <w:proofErr w:type="gramEnd"/>
@@ -2277,16 +2482,7 @@
             <w:sz w:val="22"/>
             <w:lang w:val="en-US"/>
           </w:rPr>
-          <w:t>U</w:t>
-        </w:r>
-        <w:r>
-          <w:rPr>
-            <w:rStyle w:val="Hyperlink"/>
-            <w:rFonts w:ascii="Bookman Old Style" w:hAnsi="Bookman Old Style"/>
-            <w:sz w:val="22"/>
-            <w:lang w:val="en-US"/>
-          </w:rPr>
-          <w:t>ri</w:t>
+          <w:t>URI</w:t>
         </w:r>
         <w:proofErr w:type="spellEnd"/>
         <w:proofErr w:type="gramEnd"/>
@@ -2299,24 +2495,14 @@
         </w:rPr>
         <w:t xml:space="preserve"> – redirect </w:t>
       </w:r>
-      <w:proofErr w:type="spellStart"/>
-      <w:r>
-        <w:rPr>
-          <w:rFonts w:ascii="Bookman Old Style" w:hAnsi="Bookman Old Style"/>
-          <w:sz w:val="22"/>
-          <w:lang w:val="en-US"/>
-        </w:rPr>
-        <w:t>ur</w:t>
-      </w:r>
-      <w:r>
-        <w:rPr>
-          <w:rFonts w:ascii="Bookman Old Style" w:hAnsi="Bookman Old Style"/>
-          <w:sz w:val="22"/>
-          <w:lang w:val="en-US"/>
-        </w:rPr>
-        <w:t>i</w:t>
-      </w:r>
-      <w:proofErr w:type="spellEnd"/>
+      <w:r>
+        <w:rPr>
+          <w:rFonts w:ascii="Bookman Old Style" w:hAnsi="Bookman Old Style"/>
+          <w:sz w:val="22"/>
+          <w:lang w:val="en-US"/>
+        </w:rPr>
+        <w:t>URI</w:t>
+      </w:r>
       <w:r>
         <w:rPr>
           <w:rFonts w:ascii="Bookman Old Style" w:hAnsi="Bookman Old Style"/>
@@ -2401,16 +2587,14 @@
         </w:rPr>
         <w:t xml:space="preserve">. </w:t>
       </w:r>
-      <w:proofErr w:type="gramStart"/>
-      <w:r>
-        <w:rPr>
-          <w:rFonts w:ascii="Bookman Old Style" w:hAnsi="Bookman Old Style"/>
-          <w:sz w:val="22"/>
-          <w:lang w:val="en-US"/>
-        </w:rPr>
-        <w:t>E.g.</w:t>
-      </w:r>
-      <w:proofErr w:type="gramEnd"/>
+      <w:r>
+        <w:rPr>
+          <w:rFonts w:ascii="Bookman Old Style" w:hAnsi="Bookman Old Style"/>
+          <w:sz w:val="22"/>
+          <w:lang w:val="en-US"/>
+        </w:rPr>
+        <w:t>E.g.,</w:t>
+      </w:r>
       <w:r>
         <w:rPr>
           <w:rFonts w:ascii="Bookman Old Style" w:hAnsi="Bookman Old Style"/>
@@ -2419,7 +2603,7 @@
         </w:rPr>
         <w:t xml:space="preserve"> email address, name and age range etc. Try </w:t>
       </w:r>
-      <w:hyperlink r:id="rId18" w:history="1">
+      <w:hyperlink r:id="rId21" w:history="1">
         <w:r>
           <w:rPr>
             <w:rStyle w:val="Hyperlink"/>
@@ -2492,7 +2676,7 @@
         </w:rPr>
         <w:t xml:space="preserve"> – a random string to prevent </w:t>
       </w:r>
-      <w:hyperlink r:id="rId19" w:history="1">
+      <w:hyperlink r:id="rId22" w:history="1">
         <w:r>
           <w:rPr>
             <w:rStyle w:val="Hyperlink"/>
@@ -2511,6 +2695,97 @@
         </w:rPr>
         <w:t>, it will be verified later</w:t>
       </w:r>
+      <w:r>
+        <w:rPr>
+          <w:rFonts w:ascii="Bookman Old Style" w:hAnsi="Bookman Old Style"/>
+          <w:sz w:val="22"/>
+          <w:lang w:val="en-US"/>
+        </w:rPr>
+        <w:t xml:space="preserve"> to ensure that the user actually wants to perform the intended operation.</w:t>
+      </w:r>
+    </w:p>
+    <w:p>
+      <w:pPr>
+        <w:rPr>
+          <w:rFonts w:ascii="Bookman Old Style" w:hAnsi="Bookman Old Style"/>
+          <w:sz w:val="22"/>
+          <w:lang w:val="en-US"/>
+        </w:rPr>
+      </w:pPr>
+    </w:p>
+    <w:p>
+      <w:pPr>
+        <w:rPr>
+          <w:rFonts w:ascii="Bookman Old Style" w:hAnsi="Bookman Old Style"/>
+          <w:sz w:val="22"/>
+          <w:lang w:val="en-US"/>
+        </w:rPr>
+      </w:pPr>
+      <w:hyperlink w:anchor="refresh_token" w:history="1">
+        <w:proofErr w:type="spellStart"/>
+        <w:r>
+          <w:rPr>
+            <w:rStyle w:val="Hyperlink"/>
+            <w:rFonts w:ascii="Bookman Old Style" w:hAnsi="Bookman Old Style"/>
+            <w:sz w:val="22"/>
+            <w:lang w:val="en-US"/>
+          </w:rPr>
+          <w:t>acce</w:t>
+        </w:r>
+        <w:r>
+          <w:rPr>
+            <w:rStyle w:val="Hyperlink"/>
+            <w:rFonts w:ascii="Bookman Old Style" w:hAnsi="Bookman Old Style"/>
+            <w:sz w:val="22"/>
+            <w:lang w:val="en-US"/>
+          </w:rPr>
+          <w:t>s</w:t>
+        </w:r>
+        <w:r>
+          <w:rPr>
+            <w:rStyle w:val="Hyperlink"/>
+            <w:rFonts w:ascii="Bookman Old Style" w:hAnsi="Bookman Old Style"/>
+            <w:sz w:val="22"/>
+            <w:lang w:val="en-US"/>
+          </w:rPr>
+          <w:t>s_type</w:t>
+        </w:r>
+        <w:proofErr w:type="spellEnd"/>
+      </w:hyperlink>
+      <w:r>
+        <w:rPr>
+          <w:rFonts w:ascii="Bookman Old Style" w:hAnsi="Bookman Old Style"/>
+          <w:sz w:val="22"/>
+          <w:lang w:val="en-US"/>
+        </w:rPr>
+        <w:t xml:space="preserve"> = </w:t>
+      </w:r>
+      <w:r>
+        <w:rPr>
+          <w:rFonts w:ascii="Bookman Old Style" w:hAnsi="Bookman Old Style"/>
+          <w:sz w:val="22"/>
+          <w:lang w:val="en-US"/>
+        </w:rPr>
+        <w:t xml:space="preserve">“offline”. It means you will get a refresh token from Google, which </w:t>
+      </w:r>
+      <w:proofErr w:type="gramStart"/>
+      <w:r>
+        <w:rPr>
+          <w:rFonts w:ascii="Bookman Old Style" w:hAnsi="Bookman Old Style"/>
+          <w:sz w:val="22"/>
+          <w:lang w:val="en-US"/>
+        </w:rPr>
+        <w:t>can be exchanged</w:t>
+      </w:r>
+      <w:proofErr w:type="gramEnd"/>
+      <w:r>
+        <w:rPr>
+          <w:rFonts w:ascii="Bookman Old Style" w:hAnsi="Bookman Old Style"/>
+          <w:sz w:val="22"/>
+          <w:lang w:val="en-US"/>
+        </w:rPr>
+        <w:t xml:space="preserve"> to get an access token. This is used to access user’s information when he is offline.</w:t>
+      </w:r>
     </w:p>
     <w:p>
       <w:pPr>
@@ -2537,7 +2812,15 @@
           <w:sz w:val="22"/>
           <w:lang w:val="en-US"/>
         </w:rPr>
-        <w:t>authUrl</w:t>
+        <w:t>auth</w:t>
+      </w:r>
+      <w:r>
+        <w:rPr>
+          <w:rFonts w:ascii="Bookman Old Style" w:hAnsi="Bookman Old Style"/>
+          <w:sz w:val="22"/>
+          <w:lang w:val="en-US"/>
+        </w:rPr>
+        <w:t>URL</w:t>
       </w:r>
       <w:proofErr w:type="spellEnd"/>
       <w:proofErr w:type="gramEnd"/>
@@ -2603,7 +2886,23 @@
           <w:sz w:val="22"/>
           <w:lang w:val="en-US"/>
         </w:rPr>
-        <w:t>when the user loads the home page of the application</w:t>
+        <w:t xml:space="preserve">when the user </w:t>
+      </w:r>
+      <w:r>
+        <w:rPr>
+          <w:rFonts w:ascii="Bookman Old Style" w:hAnsi="Bookman Old Style"/>
+          <w:sz w:val="22"/>
+          <w:lang w:val="en-US"/>
+        </w:rPr>
+        <w:t>tries to access</w:t>
+      </w:r>
+      <w:r>
+        <w:rPr>
+          <w:rFonts w:ascii="Bookman Old Style" w:hAnsi="Bookman Old Style"/>
+          <w:sz w:val="22"/>
+          <w:lang w:val="en-US"/>
+        </w:rPr>
+        <w:t xml:space="preserve"> the home page of the application</w:t>
       </w:r>
     </w:p>
     <w:p>
@@ -2613,6 +2912,7 @@
         <w:adjustRightInd w:val="0"/>
         <w:rPr>
           <w:rFonts w:ascii="Bookman Old Style" w:hAnsi="Bookman Old Style" w:cs="Bookman Old Style"/>
+          <w:color w:val="000000"/>
           <w:sz w:val="22"/>
           <w:szCs w:val="22"/>
           <w:lang w:val="en-US"/>
@@ -2626,7 +2926,7 @@
         </w:rPr>
         <w:t xml:space="preserve">e.g. - </w:t>
       </w:r>
-      <w:hyperlink r:id="rId20" w:history="1">
+      <w:hyperlink r:id="rId23" w:history="1">
         <w:r>
           <w:rPr>
             <w:rStyle w:val="Hyperlink"/>
@@ -2635,7 +2935,7 @@
             <w:szCs w:val="22"/>
             <w:lang w:val="en-US"/>
           </w:rPr>
-          <w:t>https://accounts.google.com/o/oauth2/auth?</w:t>
+          <w:t>https://accounts.google.com/o/</w:t>
         </w:r>
         <w:r>
           <w:rPr>
@@ -2643,7 +2943,27 @@
             <w:rFonts w:ascii="Bookman Old Style" w:hAnsi="Bookman Old Style" w:cs="Bookman Old Style"/>
             <w:sz w:val="22"/>
             <w:szCs w:val="22"/>
-            <w:highlight w:val="yellow"/>
+            <w:lang w:val="en-US"/>
+          </w:rPr>
+          <w:t>OAuth</w:t>
+        </w:r>
+        <w:r>
+          <w:rPr>
+            <w:rStyle w:val="Hyperlink"/>
+            <w:rFonts w:ascii="Bookman Old Style" w:hAnsi="Bookman Old Style" w:cs="Bookman Old Style"/>
+            <w:sz w:val="22"/>
+            <w:szCs w:val="22"/>
+            <w:lang w:val="en-US"/>
+          </w:rPr>
+          <w:t>2/auth?</w:t>
+        </w:r>
+        <w:r>
+          <w:rPr>
+            <w:rStyle w:val="Hyperlink"/>
+            <w:rFonts w:ascii="Bookman Old Style" w:hAnsi="Bookman Old Style" w:cs="Bookman Old Style"/>
+            <w:b/>
+            <w:sz w:val="22"/>
+            <w:szCs w:val="22"/>
             <w:lang w:val="en-US"/>
           </w:rPr>
           <w:t>access_type</w:t>
@@ -2656,18 +2976,18 @@
             <w:szCs w:val="22"/>
             <w:lang w:val="en-US"/>
           </w:rPr>
-          <w:t>=offline&amp;prompt=consent&amp;</w:t>
+          <w:t>=offline&amp;</w:t>
         </w:r>
         <w:r>
           <w:rPr>
             <w:rStyle w:val="Hyperlink"/>
             <w:rFonts w:ascii="Bookman Old Style" w:hAnsi="Bookman Old Style" w:cs="Bookman Old Style"/>
+            <w:b/>
             <w:sz w:val="22"/>
             <w:szCs w:val="22"/>
-            <w:highlight w:val="yellow"/>
             <w:lang w:val="en-US"/>
           </w:rPr>
-          <w:t>response_type</w:t>
+          <w:t>prompt</w:t>
         </w:r>
         <w:r>
           <w:rPr>
@@ -2677,7 +2997,40 @@
             <w:szCs w:val="22"/>
             <w:lang w:val="en-US"/>
           </w:rPr>
-          <w:t>=code&amp;</w:t>
+          <w:t>=consent&amp;</w:t>
+        </w:r>
+        <w:r>
+          <w:rPr>
+            <w:rStyle w:val="Hyperlink"/>
+            <w:rFonts w:ascii="Bookman Old Style" w:hAnsi="Bookman Old Style" w:cs="Bookman Old Style"/>
+            <w:b/>
+            <w:sz w:val="22"/>
+            <w:szCs w:val="22"/>
+            <w:lang w:val="en-US"/>
+          </w:rPr>
+          <w:t>re</w:t>
+        </w:r>
+        <w:r>
+          <w:rPr>
+            <w:rStyle w:val="Hyperlink"/>
+            <w:rFonts w:ascii="Bookman Old Style" w:hAnsi="Bookman Old Style" w:cs="Bookman Old Style"/>
+            <w:b/>
+            <w:sz w:val="22"/>
+            <w:szCs w:val="22"/>
+            <w:lang w:val="en-US"/>
+          </w:rPr>
+          <w:t>s</w:t>
+        </w:r>
+        <w:r>
+          <w:rPr>
+            <w:rStyle w:val="Hyperlink"/>
+            <w:rFonts w:ascii="Bookman Old Style" w:hAnsi="Bookman Old Style" w:cs="Bookman Old Style"/>
+            <w:b/>
+            <w:sz w:val="22"/>
+            <w:szCs w:val="22"/>
+            <w:lang w:val="en-US"/>
+          </w:rPr>
+          <w:t>ponse_type</w:t>
         </w:r>
         <w:r>
           <w:rPr>
@@ -2685,7 +3038,27 @@
             <w:rFonts w:ascii="Bookman Old Style" w:hAnsi="Bookman Old Style" w:cs="Bookman Old Style"/>
             <w:sz w:val="22"/>
             <w:szCs w:val="22"/>
-            <w:highlight w:val="yellow"/>
+            <w:lang w:val="en-US"/>
+          </w:rPr>
+          <w:t>=</w:t>
+        </w:r>
+        <w:r>
+          <w:rPr>
+            <w:rStyle w:val="Hyperlink"/>
+            <w:rFonts w:ascii="Bookman Old Style" w:hAnsi="Bookman Old Style" w:cs="Bookman Old Style"/>
+            <w:sz w:val="22"/>
+            <w:szCs w:val="22"/>
+            <w:lang w:val="en-US"/>
+          </w:rPr>
+          <w:t>code&amp;</w:t>
+        </w:r>
+        <w:r>
+          <w:rPr>
+            <w:rStyle w:val="Hyperlink"/>
+            <w:rFonts w:ascii="Bookman Old Style" w:hAnsi="Bookman Old Style" w:cs="Bookman Old Style"/>
+            <w:b/>
+            <w:sz w:val="22"/>
+            <w:szCs w:val="22"/>
             <w:lang w:val="en-US"/>
           </w:rPr>
           <w:t>client_id</w:t>
@@ -2704,9 +3077,9 @@
           <w:rPr>
             <w:rStyle w:val="Hyperlink"/>
             <w:rFonts w:ascii="Bookman Old Style" w:hAnsi="Bookman Old Style" w:cs="Bookman Old Style"/>
+            <w:b/>
             <w:sz w:val="22"/>
             <w:szCs w:val="22"/>
-            <w:highlight w:val="yellow"/>
             <w:lang w:val="en-US"/>
           </w:rPr>
           <w:t>redirect_uri</w:t>
@@ -2719,7 +3092,7 @@
             <w:szCs w:val="22"/>
             <w:lang w:val="en-US"/>
           </w:rPr>
-          <w:t>=http%3A%2F%2F127.0.0.1%3A8080%2FOAuth%2FOAuthRedirect&amp;</w:t>
+          <w:t>=http%3A%2F%2F127.0.0.1%3A8080%2F</w:t>
         </w:r>
         <w:r>
           <w:rPr>
@@ -2727,7 +3100,27 @@
             <w:rFonts w:ascii="Bookman Old Style" w:hAnsi="Bookman Old Style" w:cs="Bookman Old Style"/>
             <w:sz w:val="22"/>
             <w:szCs w:val="22"/>
-            <w:highlight w:val="yellow"/>
+            <w:lang w:val="en-US"/>
+          </w:rPr>
+          <w:t>OAuth</w:t>
+        </w:r>
+        <w:r>
+          <w:rPr>
+            <w:rStyle w:val="Hyperlink"/>
+            <w:rFonts w:ascii="Bookman Old Style" w:hAnsi="Bookman Old Style" w:cs="Bookman Old Style"/>
+            <w:sz w:val="22"/>
+            <w:szCs w:val="22"/>
+            <w:lang w:val="en-US"/>
+          </w:rPr>
+          <w:t>%2Fredirect&amp;</w:t>
+        </w:r>
+        <w:r>
+          <w:rPr>
+            <w:rStyle w:val="Hyperlink"/>
+            <w:rFonts w:ascii="Bookman Old Style" w:hAnsi="Bookman Old Style" w:cs="Bookman Old Style"/>
+            <w:b/>
+            <w:sz w:val="22"/>
+            <w:szCs w:val="22"/>
             <w:lang w:val="en-US"/>
           </w:rPr>
           <w:t>scope</w:t>
@@ -2740,18 +3133,7 @@
             <w:szCs w:val="22"/>
             <w:lang w:val="en-US"/>
           </w:rPr>
-          <w:t>=https%3A%2F%2Fwww.googleapis.com%2Fauth%2Fplus.</w:t>
-        </w:r>
-        <w:r>
-          <w:rPr>
-            <w:rStyle w:val="Hyperlink"/>
-            <w:rFonts w:ascii="Bookman Old Style" w:hAnsi="Bookman Old Style" w:cs="Bookman Old Style"/>
-            <w:sz w:val="22"/>
-            <w:szCs w:val="22"/>
-            <w:highlight w:val="yellow"/>
-            <w:lang w:val="en-US"/>
-          </w:rPr>
-          <w:t>login</w:t>
+          <w:t>=https%3A%2F%2Fwww.googleapis.com%2Fauth%2Fuserinfo.e</w:t>
         </w:r>
         <w:r>
           <w:rPr>
@@ -2761,15 +3143,16 @@
             <w:szCs w:val="22"/>
             <w:lang w:val="en-US"/>
           </w:rPr>
-          <w:t>&amp;</w:t>
+          <w:lastRenderedPageBreak/>
+          <w:t>mail%20https%3A%2F%2Fwww.googleapis.com%2Fauth%2Fplus.login&amp;</w:t>
         </w:r>
         <w:r>
           <w:rPr>
             <w:rStyle w:val="Hyperlink"/>
             <w:rFonts w:ascii="Bookman Old Style" w:hAnsi="Bookman Old Style" w:cs="Bookman Old Style"/>
+            <w:b/>
             <w:sz w:val="22"/>
             <w:szCs w:val="22"/>
-            <w:highlight w:val="yellow"/>
             <w:lang w:val="en-US"/>
           </w:rPr>
           <w:t>state</w:t>
@@ -2782,7 +3165,7 @@
             <w:szCs w:val="22"/>
             <w:lang w:val="en-US"/>
           </w:rPr>
-          <w:t>=secret898652</w:t>
+          <w:t>=ou0af6lnfdnhu1ssd7na1onvqm</w:t>
         </w:r>
       </w:hyperlink>
       <w:r>
@@ -2793,7 +3176,37 @@
           <w:szCs w:val="22"/>
           <w:lang w:val="en-US"/>
         </w:rPr>
-        <w:t xml:space="preserve"> (URL encoded)</w:t>
+        <w:t xml:space="preserve"> </w:t>
+      </w:r>
+      <w:r>
+        <w:rPr>
+          <w:rFonts w:ascii="Bookman Old Style" w:hAnsi="Bookman Old Style" w:cs="Bookman Old Style"/>
+          <w:color w:val="000000"/>
+          <w:sz w:val="22"/>
+          <w:szCs w:val="22"/>
+          <w:lang w:val="en-US"/>
+        </w:rPr>
+        <w:t>(</w:t>
+      </w:r>
+      <w:r>
+        <w:rPr>
+          <w:rFonts w:ascii="Bookman Old Style" w:hAnsi="Bookman Old Style" w:cs="Bookman Old Style"/>
+          <w:color w:val="000000"/>
+          <w:sz w:val="22"/>
+          <w:szCs w:val="22"/>
+          <w:lang w:val="en-US"/>
+        </w:rPr>
+        <w:t>URL</w:t>
+      </w:r>
+      <w:r>
+        <w:rPr>
+          <w:rFonts w:ascii="Bookman Old Style" w:hAnsi="Bookman Old Style" w:cs="Bookman Old Style"/>
+          <w:color w:val="000000"/>
+          <w:sz w:val="22"/>
+          <w:szCs w:val="22"/>
+          <w:lang w:val="en-US"/>
+        </w:rPr>
+        <w:t xml:space="preserve"> encoded)</w:t>
       </w:r>
     </w:p>
     <w:p>
@@ -2830,7 +3243,15 @@
           <w:sz w:val="22"/>
           <w:lang w:val="en-US"/>
         </w:rPr>
-        <w:t>authUrl</w:t>
+        <w:t>auth</w:t>
+      </w:r>
+      <w:r>
+        <w:rPr>
+          <w:rFonts w:ascii="Bookman Old Style" w:hAnsi="Bookman Old Style"/>
+          <w:sz w:val="22"/>
+          <w:lang w:val="en-US"/>
+        </w:rPr>
+        <w:t>URL</w:t>
       </w:r>
       <w:proofErr w:type="spellEnd"/>
       <w:proofErr w:type="gramEnd"/>
@@ -2864,7 +3285,15 @@
           <w:sz w:val="22"/>
           <w:lang w:val="en-US"/>
         </w:rPr>
-        <w:t>reate session variable to be accessed in the redirect page.</w:t>
+        <w:t>reate session variable to be accessed in the redirect page</w:t>
+      </w:r>
+      <w:r>
+        <w:rPr>
+          <w:rFonts w:ascii="Bookman Old Style" w:hAnsi="Bookman Old Style"/>
+          <w:sz w:val="22"/>
+          <w:lang w:val="en-US"/>
+        </w:rPr>
+        <w:t xml:space="preserve"> (Redirect.java)</w:t>
       </w:r>
     </w:p>
     <w:p>
@@ -2917,7 +3346,39 @@
           <w:sz w:val="22"/>
           <w:lang w:val="en-US"/>
         </w:rPr>
-        <w:t xml:space="preserve"> Instead of doing all that above you can simplify it by hardcoding the authorization URL and then redirecting the user as given below. </w:t>
+        <w:t xml:space="preserve"> Instead of doing all that above you can simplify it by hardcoding the authorization </w:t>
+      </w:r>
+      <w:r>
+        <w:rPr>
+          <w:rFonts w:ascii="Bookman Old Style" w:hAnsi="Bookman Old Style"/>
+          <w:sz w:val="22"/>
+          <w:lang w:val="en-US"/>
+        </w:rPr>
+        <w:t>URL</w:t>
+      </w:r>
+      <w:r>
+        <w:rPr>
+          <w:rFonts w:ascii="Bookman Old Style" w:hAnsi="Bookman Old Style"/>
+          <w:sz w:val="22"/>
+          <w:lang w:val="en-US"/>
+        </w:rPr>
+        <w:t xml:space="preserve"> and then redirecting the user </w:t>
+      </w:r>
+      <w:r>
+        <w:rPr>
+          <w:rFonts w:ascii="Bookman Old Style" w:hAnsi="Bookman Old Style"/>
+          <w:sz w:val="22"/>
+          <w:lang w:val="en-US"/>
+        </w:rPr>
+        <w:t xml:space="preserve">to that URL </w:t>
+      </w:r>
+      <w:r>
+        <w:rPr>
+          <w:rFonts w:ascii="Bookman Old Style" w:hAnsi="Bookman Old Style"/>
+          <w:sz w:val="22"/>
+          <w:lang w:val="en-US"/>
+        </w:rPr>
+        <w:t xml:space="preserve">as given below. </w:t>
       </w:r>
       <w:r>
         <w:rPr>
@@ -2964,8 +3425,10 @@
     <w:p>
       <w:pPr>
         <w:rPr>
-          <w:rFonts w:ascii="Bookman Old Style" w:hAnsi="Bookman Old Style"/>
-          <w:sz w:val="22"/>
+          <w:rFonts w:ascii="Bookman Old Style" w:hAnsi="Bookman Old Style" w:cs="Bookman Old Style"/>
+          <w:color w:val="000000"/>
+          <w:sz w:val="22"/>
+          <w:szCs w:val="22"/>
           <w:lang w:val="en-US"/>
         </w:rPr>
       </w:pPr>
@@ -2984,7 +3447,15 @@
           <w:sz w:val="22"/>
           <w:lang w:val="en-US"/>
         </w:rPr>
-        <w:t>authorizationUrl</w:t>
+        <w:t>authorization</w:t>
+      </w:r>
+      <w:r>
+        <w:rPr>
+          <w:rFonts w:ascii="Bookman Old Style" w:hAnsi="Bookman Old Style"/>
+          <w:sz w:val="22"/>
+          <w:lang w:val="en-US"/>
+        </w:rPr>
+        <w:t>URL</w:t>
       </w:r>
       <w:proofErr w:type="spellEnd"/>
       <w:r>
@@ -3003,7 +3474,7 @@
         </w:rPr>
         <w:t>“</w:t>
       </w:r>
-      <w:hyperlink r:id="rId21" w:history="1">
+      <w:hyperlink r:id="rId24" w:history="1">
         <w:r>
           <w:rPr>
             <w:rStyle w:val="Hyperlink"/>
@@ -3012,13 +3483,55 @@
             <w:szCs w:val="22"/>
             <w:lang w:val="en-US"/>
           </w:rPr>
-          <w:t>https://accounts.google.com/o/oauth2/auth?access_type=offline&amp;prompt=consent&amp;response_type=code&amp;client_id=984169855535-rmsfbv11ikina3hrb3n85h0nt93hdb2t.apps.googleusercontent.com&amp;redirect_uri=http%3A%2F%2F127.0.0.1%3A8080%2FOAuth%2FOAuthRedirect&amp;scope=https%3A%2F%2Fwww.googleapis.com%2Fauth%2Fplus.login&amp;state=secret898652</w:t>
+          <w:t>https://accounts.google.com/o/</w:t>
+        </w:r>
+        <w:r>
+          <w:rPr>
+            <w:rStyle w:val="Hyperlink"/>
+            <w:rFonts w:ascii="Bookman Old Style" w:hAnsi="Bookman Old Style" w:cs="Bookman Old Style"/>
+            <w:sz w:val="22"/>
+            <w:szCs w:val="22"/>
+            <w:lang w:val="en-US"/>
+          </w:rPr>
+          <w:t>OAuth</w:t>
+        </w:r>
+        <w:r>
+          <w:rPr>
+            <w:rStyle w:val="Hyperlink"/>
+            <w:rFonts w:ascii="Bookman Old Style" w:hAnsi="Bookman Old Style" w:cs="Bookman Old Style"/>
+            <w:sz w:val="22"/>
+            <w:szCs w:val="22"/>
+            <w:lang w:val="en-US"/>
+          </w:rPr>
+          <w:t>2/auth?access_type=offline&amp;prompt=consent&amp;response_type=code&amp;client_id=984169855535-rmsfbv11ikina3hrb3n85h0nt93hdb2t.apps.googleusercontent.com&amp;redirect_uri=http%3A%2F%2F127.0.0.1%3A8080%2F</w:t>
+        </w:r>
+        <w:r>
+          <w:rPr>
+            <w:rStyle w:val="Hyperlink"/>
+            <w:rFonts w:ascii="Bookman Old Style" w:hAnsi="Bookman Old Style" w:cs="Bookman Old Style"/>
+            <w:sz w:val="22"/>
+            <w:szCs w:val="22"/>
+            <w:lang w:val="en-US"/>
+          </w:rPr>
+          <w:t>OAuth</w:t>
+        </w:r>
+        <w:r>
+          <w:rPr>
+            <w:rStyle w:val="Hyperlink"/>
+            <w:rFonts w:ascii="Bookman Old Style" w:hAnsi="Bookman Old Style" w:cs="Bookman Old Style"/>
+            <w:sz w:val="22"/>
+            <w:szCs w:val="22"/>
+            <w:lang w:val="en-US"/>
+          </w:rPr>
+          <w:t>%2Fredirect&amp;scope=https%3A%2F%2Fwww.googleapis.com%2Fauth%2Fuserinfo.email%20https%3A%2F%2Fwww.googleapis.com%2Fauth%2Fplus.login&amp;state=ou0af6lnfdnhu1ssd7na1onvqm</w:t>
         </w:r>
       </w:hyperlink>
       <w:r>
         <w:rPr>
-          <w:rFonts w:ascii="Bookman Old Style" w:hAnsi="Bookman Old Style"/>
-          <w:sz w:val="22"/>
+          <w:rFonts w:ascii="Bookman Old Style" w:hAnsi="Bookman Old Style" w:cs="Bookman Old Style"/>
+          <w:color w:val="000000"/>
+          <w:sz w:val="22"/>
+          <w:szCs w:val="22"/>
           <w:lang w:val="en-US"/>
         </w:rPr>
         <w:t>”;</w:t>
@@ -3041,125 +3554,80 @@
           <w:lang w:val="en-US"/>
         </w:rPr>
       </w:pPr>
-      <w:proofErr w:type="spellStart"/>
-      <w:proofErr w:type="gramStart"/>
-      <w:r>
-        <w:rPr>
-          <w:rFonts w:ascii="Bookman Old Style" w:hAnsi="Bookman Old Style"/>
-          <w:sz w:val="22"/>
-          <w:lang w:val="en-US"/>
-        </w:rPr>
-        <w:t>response.sendRedirect</w:t>
-      </w:r>
-      <w:proofErr w:type="spellEnd"/>
-      <w:r>
-        <w:rPr>
-          <w:rFonts w:ascii="Bookman Old Style" w:hAnsi="Bookman Old Style"/>
-          <w:sz w:val="22"/>
-          <w:lang w:val="en-US"/>
-        </w:rPr>
-        <w:t>(</w:t>
-      </w:r>
-      <w:proofErr w:type="spellStart"/>
-      <w:proofErr w:type="gramEnd"/>
-      <w:r>
-        <w:rPr>
-          <w:rFonts w:ascii="Bookman Old Style" w:hAnsi="Bookman Old Style"/>
-          <w:sz w:val="22"/>
-          <w:lang w:val="en-US"/>
-        </w:rPr>
-        <w:t>authorizationUrl</w:t>
-      </w:r>
-      <w:proofErr w:type="spellEnd"/>
-      <w:r>
-        <w:rPr>
-          <w:rFonts w:ascii="Bookman Old Style" w:hAnsi="Bookman Old Style"/>
-          <w:sz w:val="22"/>
-          <w:lang w:val="en-US"/>
-        </w:rPr>
-        <w:t>);</w:t>
-      </w:r>
-    </w:p>
-    <w:p>
-      <w:pPr>
-        <w:rPr>
-          <w:rFonts w:ascii="Bookman Old Style" w:hAnsi="Bookman Old Style"/>
-          <w:sz w:val="22"/>
-          <w:lang w:val="en-US"/>
-        </w:rPr>
-      </w:pPr>
-    </w:p>
-    <w:p>
-      <w:pPr>
-        <w:rPr>
-          <w:rFonts w:ascii="Bookman Old Style" w:hAnsi="Bookman Old Style"/>
-          <w:sz w:val="22"/>
-          <w:lang w:val="en-US"/>
-        </w:rPr>
-      </w:pPr>
-      <w:bookmarkStart w:id="1" w:name="_GoBack"/>
-      <w:bookmarkEnd w:id="1"/>
-    </w:p>
-    <w:p>
-      <w:pPr>
-        <w:rPr>
-          <w:rFonts w:ascii="Bookman Old Style" w:hAnsi="Bookman Old Style"/>
-          <w:sz w:val="22"/>
-          <w:lang w:val="en-US"/>
-        </w:rPr>
-      </w:pPr>
-    </w:p>
-    <w:p>
-      <w:pPr>
-        <w:rPr>
-          <w:rFonts w:ascii="Bookman Old Style" w:hAnsi="Bookman Old Style"/>
-          <w:sz w:val="22"/>
-          <w:lang w:val="en-US"/>
-        </w:rPr>
-      </w:pPr>
-      <w:r>
-        <w:rPr>
-          <w:rFonts w:ascii="Bookman Old Style" w:hAnsi="Bookman Old Style"/>
-          <w:sz w:val="22"/>
-          <w:lang w:val="en-US"/>
-        </w:rPr>
-        <w:t xml:space="preserve">Put SS from browser </w:t>
-      </w:r>
-      <w:proofErr w:type="spellStart"/>
-      <w:r>
-        <w:rPr>
-          <w:rFonts w:ascii="Bookman Old Style" w:hAnsi="Bookman Old Style"/>
-          <w:sz w:val="22"/>
-          <w:lang w:val="en-US"/>
-        </w:rPr>
-        <w:t>dev</w:t>
-      </w:r>
-      <w:proofErr w:type="spellEnd"/>
-      <w:r>
-        <w:rPr>
-          <w:rFonts w:ascii="Bookman Old Style" w:hAnsi="Bookman Old Style"/>
-          <w:sz w:val="22"/>
-          <w:lang w:val="en-US"/>
-        </w:rPr>
-        <w:t xml:space="preserve"> tool for showing redirection</w:t>
-      </w:r>
-    </w:p>
-    <w:p>
-      <w:pPr>
-        <w:rPr>
-          <w:rFonts w:ascii="Bookman Old Style" w:hAnsi="Bookman Old Style"/>
-          <w:sz w:val="22"/>
-          <w:lang w:val="en-US"/>
-        </w:rPr>
-      </w:pPr>
-      <w:r>
-        <w:rPr>
-          <w:rFonts w:ascii="Bookman Old Style" w:hAnsi="Bookman Old Style"/>
-          <w:sz w:val="22"/>
-          <w:lang w:val="en-US"/>
-        </w:rPr>
-        <w:t>Consent SS</w:t>
-      </w:r>
+    </w:p>
+    <w:p>
+      <w:pPr>
+        <w:rPr>
+          <w:rFonts w:ascii="Bookman Old Style" w:hAnsi="Bookman Old Style"/>
+          <w:sz w:val="22"/>
+          <w:lang w:val="en-US"/>
+        </w:rPr>
+      </w:pPr>
+      <w:hyperlink w:anchor="redirect" w:history="1">
+        <w:proofErr w:type="spellStart"/>
+        <w:proofErr w:type="gramStart"/>
+        <w:r>
+          <w:rPr>
+            <w:rFonts w:ascii="Bookman Old Style" w:hAnsi="Bookman Old Style"/>
+            <w:sz w:val="22"/>
+            <w:lang w:val="en-US"/>
+          </w:rPr>
+          <w:t>res</w:t>
+        </w:r>
+        <w:r>
+          <w:rPr>
+            <w:rFonts w:ascii="Bookman Old Style" w:hAnsi="Bookman Old Style"/>
+            <w:sz w:val="22"/>
+            <w:lang w:val="en-US"/>
+          </w:rPr>
+          <w:t>ponse.sendRedirect</w:t>
+        </w:r>
+        <w:proofErr w:type="spellEnd"/>
+        <w:r>
+          <w:rPr>
+            <w:rFonts w:ascii="Bookman Old Style" w:hAnsi="Bookman Old Style"/>
+            <w:sz w:val="22"/>
+            <w:lang w:val="en-US"/>
+          </w:rPr>
+          <w:t>(</w:t>
+        </w:r>
+        <w:proofErr w:type="spellStart"/>
+        <w:proofErr w:type="gramEnd"/>
+        <w:r>
+          <w:rPr>
+            <w:rFonts w:ascii="Bookman Old Style" w:hAnsi="Bookman Old Style"/>
+            <w:sz w:val="22"/>
+            <w:lang w:val="en-US"/>
+          </w:rPr>
+          <w:t>authorization</w:t>
+        </w:r>
+        <w:r>
+          <w:rPr>
+            <w:rFonts w:ascii="Bookman Old Style" w:hAnsi="Bookman Old Style"/>
+            <w:sz w:val="22"/>
+            <w:lang w:val="en-US"/>
+          </w:rPr>
+          <w:t>URL</w:t>
+        </w:r>
+        <w:proofErr w:type="spellEnd"/>
+        <w:r>
+          <w:rPr>
+            <w:rFonts w:ascii="Bookman Old Style" w:hAnsi="Bookman Old Style"/>
+            <w:sz w:val="22"/>
+            <w:lang w:val="en-US"/>
+          </w:rPr>
+          <w:t>);</w:t>
+        </w:r>
+      </w:hyperlink>
+    </w:p>
+    <w:p>
+      <w:pPr>
+        <w:rPr>
+          <w:rFonts w:ascii="Bookman Old Style" w:hAnsi="Bookman Old Style"/>
+          <w:sz w:val="22"/>
+          <w:lang w:val="en-US"/>
+        </w:rPr>
+      </w:pPr>
     </w:p>
     <w:p>
       <w:pPr>
@@ -3186,35 +3654,43 @@
           <w:lang w:val="en-US"/>
         </w:rPr>
       </w:pPr>
-      <w:r>
-        <w:rPr>
-          <w:rFonts w:ascii="Bookman Old Style" w:hAnsi="Bookman Old Style"/>
-          <w:sz w:val="22"/>
-          <w:lang w:val="en-US"/>
-        </w:rPr>
-        <w:lastRenderedPageBreak/>
+    </w:p>
+    <w:p>
+      <w:pPr>
+        <w:rPr>
+          <w:rFonts w:ascii="Bookman Old Style" w:hAnsi="Bookman Old Style"/>
+          <w:sz w:val="22"/>
+          <w:lang w:val="en-US"/>
+        </w:rPr>
+      </w:pPr>
+      <w:r>
+        <w:rPr>
+          <w:rFonts w:ascii="Bookman Old Style" w:hAnsi="Bookman Old Style"/>
+          <w:sz w:val="22"/>
+          <w:lang w:val="en-US"/>
+        </w:rPr>
         <w:t>Redirct.java</w:t>
       </w:r>
     </w:p>
     <w:p>
       <w:pPr>
         <w:rPr>
-          <w:rFonts w:ascii="Bookman Old Style" w:hAnsi="Bookman Old Style"/>
-          <w:sz w:val="22"/>
-          <w:lang w:val="en-US"/>
-        </w:rPr>
-      </w:pPr>
-      <w:r>
-        <w:rPr>
-          <w:rFonts w:ascii="Bookman Old Style" w:hAnsi="Bookman Old Style"/>
+          <w:noProof/>
+          <w:lang w:val="en-US"/>
+        </w:rPr>
+      </w:pPr>
+      <w:r>
+        <w:rPr>
+          <w:rFonts w:ascii="Bookman Old Style" w:hAnsi="Bookman Old Style"/>
+          <w:noProof/>
           <w:sz w:val="22"/>
           <w:lang w:val="en-US"/>
         </w:rPr>
         <w:drawing>
-          <wp:inline distT="0" distB="0" distL="0" distR="0" wp14:anchorId="0909F7DA" wp14:editId="5E7617DF">
-            <wp:extent cx="7220958" cy="4086795"/>
-            <wp:effectExtent l="0" t="0" r="0" b="9525"/>
-            <wp:docPr id="17" name="Picture 17"/>
+          <wp:inline distT="0" distB="0" distL="0" distR="0" wp14:anchorId="772E37F9" wp14:editId="43263734">
+            <wp:extent cx="7192379" cy="3724795"/>
+            <wp:effectExtent l="0" t="0" r="8890" b="9525"/>
+            <wp:docPr id="22" name="Picture 22"/>
             <wp:cNvGraphicFramePr>
               <a:graphicFrameLocks xmlns:a="http://schemas.openxmlformats.org/drawingml/2006/main" noChangeAspect="1"/>
             </wp:cNvGraphicFramePr>
@@ -3226,7 +3702,7 @@
                     <pic:cNvPicPr/>
                   </pic:nvPicPr>
                   <pic:blipFill>
-                    <a:blip r:embed="rId22"/>
+                    <a:blip r:embed="rId25"/>
                     <a:stretch>
                       <a:fillRect/>
                     </a:stretch>
@@ -3234,7 +3710,7 @@
                   <pic:spPr>
                     <a:xfrm>
                       <a:off x="0" y="0"/>
-                      <a:ext cx="7220958" cy="4086795"/>
+                      <a:ext cx="7192379" cy="3724795"/>
                     </a:xfrm>
                     <a:prstGeom prst="rect">
                       <a:avLst/>
@@ -3246,26 +3722,25 @@
           </wp:inline>
         </w:drawing>
       </w:r>
-    </w:p>
-    <w:p>
-      <w:pPr>
-        <w:rPr>
-          <w:rFonts w:ascii="Bookman Old Style" w:hAnsi="Bookman Old Style"/>
-          <w:sz w:val="22"/>
-          <w:lang w:val="en-US"/>
-        </w:rPr>
-      </w:pPr>
-      <w:r>
-        <w:rPr>
-          <w:rFonts w:ascii="Bookman Old Style" w:hAnsi="Bookman Old Style"/>
+      <w:r>
+        <w:rPr>
+          <w:noProof/>
+          <w:lang w:val="en-US"/>
+        </w:rPr>
+        <w:t xml:space="preserve"> </w:t>
+      </w:r>
+      <w:r>
+        <w:rPr>
+          <w:rFonts w:ascii="Bookman Old Style" w:hAnsi="Bookman Old Style"/>
+          <w:noProof/>
           <w:sz w:val="22"/>
           <w:lang w:val="en-US"/>
         </w:rPr>
         <w:drawing>
-          <wp:inline distT="0" distB="0" distL="0" distR="0" wp14:anchorId="779E337B" wp14:editId="0B29FB0F">
-            <wp:extent cx="6868484" cy="5125165"/>
-            <wp:effectExtent l="0" t="0" r="8890" b="0"/>
-            <wp:docPr id="20" name="Picture 20"/>
+          <wp:inline distT="0" distB="0" distL="0" distR="0" wp14:anchorId="718C380B" wp14:editId="2B4EF150">
+            <wp:extent cx="6954220" cy="4525006"/>
+            <wp:effectExtent l="0" t="0" r="0" b="9525"/>
+            <wp:docPr id="23" name="Picture 23"/>
             <wp:cNvGraphicFramePr>
               <a:graphicFrameLocks xmlns:a="http://schemas.openxmlformats.org/drawingml/2006/main" noChangeAspect="1"/>
             </wp:cNvGraphicFramePr>
@@ -3277,7 +3752,7 @@
                     <pic:cNvPicPr/>
                   </pic:nvPicPr>
                   <pic:blipFill>
-                    <a:blip r:embed="rId23"/>
+                    <a:blip r:embed="rId26"/>
                     <a:stretch>
                       <a:fillRect/>
                     </a:stretch>
@@ -3285,7 +3760,7 @@
                   <pic:spPr>
                     <a:xfrm>
                       <a:off x="0" y="0"/>
-                      <a:ext cx="6868484" cy="5125165"/>
+                      <a:ext cx="6954220" cy="4525006"/>
                     </a:xfrm>
                     <a:prstGeom prst="rect">
                       <a:avLst/>
@@ -3297,26 +3772,25 @@
           </wp:inline>
         </w:drawing>
       </w:r>
-    </w:p>
-    <w:p>
-      <w:pPr>
-        <w:rPr>
-          <w:rFonts w:ascii="Bookman Old Style" w:hAnsi="Bookman Old Style"/>
-          <w:sz w:val="22"/>
-          <w:lang w:val="en-US"/>
-        </w:rPr>
-      </w:pPr>
-      <w:r>
-        <w:rPr>
-          <w:rFonts w:ascii="Bookman Old Style" w:hAnsi="Bookman Old Style"/>
+      <w:r>
+        <w:rPr>
+          <w:noProof/>
+          <w:lang w:val="en-US"/>
+        </w:rPr>
+        <w:t xml:space="preserve"> </w:t>
+      </w:r>
+      <w:r>
+        <w:rPr>
+          <w:rFonts w:ascii="Bookman Old Style" w:hAnsi="Bookman Old Style"/>
+          <w:noProof/>
           <w:sz w:val="22"/>
           <w:lang w:val="en-US"/>
         </w:rPr>
         <w:drawing>
-          <wp:inline distT="0" distB="0" distL="0" distR="0" wp14:anchorId="3E9599A3" wp14:editId="0C33DADC">
-            <wp:extent cx="4553585" cy="1648055"/>
-            <wp:effectExtent l="0" t="0" r="0" b="9525"/>
-            <wp:docPr id="21" name="Picture 21"/>
+          <wp:inline distT="0" distB="0" distL="0" distR="0" wp14:anchorId="4B122310" wp14:editId="11D8074A">
+            <wp:extent cx="4906060" cy="2181529"/>
+            <wp:effectExtent l="0" t="0" r="8890" b="9525"/>
+            <wp:docPr id="24" name="Picture 24"/>
             <wp:cNvGraphicFramePr>
               <a:graphicFrameLocks xmlns:a="http://schemas.openxmlformats.org/drawingml/2006/main" noChangeAspect="1"/>
             </wp:cNvGraphicFramePr>
@@ -3328,7 +3802,7 @@
                     <pic:cNvPicPr/>
                   </pic:nvPicPr>
                   <pic:blipFill>
-                    <a:blip r:embed="rId24"/>
+                    <a:blip r:embed="rId27"/>
                     <a:stretch>
                       <a:fillRect/>
                     </a:stretch>
@@ -3336,7 +3810,7 @@
                   <pic:spPr>
                     <a:xfrm>
                       <a:off x="0" y="0"/>
-                      <a:ext cx="4553585" cy="1648055"/>
+                      <a:ext cx="4906060" cy="2181529"/>
                     </a:xfrm>
                     <a:prstGeom prst="rect">
                       <a:avLst/>
@@ -3461,11 +3935,83 @@
       </w:r>
       <w:r>
         <w:rPr>
-          <w:rFonts w:ascii="Bookman Old Style" w:hAnsi="Bookman Old Style"/>
-          <w:sz w:val="22"/>
-          <w:lang w:val="en-US"/>
-        </w:rPr>
-        <w:t>Paste code value</w:t>
+          <w:rFonts w:ascii="Bookman Old Style" w:hAnsi="Bookman Old Style" w:cs="Bookman Old Style"/>
+          <w:color w:val="000000"/>
+          <w:sz w:val="22"/>
+          <w:szCs w:val="22"/>
+          <w:lang w:val="en-US"/>
+        </w:rPr>
+        <w:t>4/</w:t>
+      </w:r>
+      <w:r>
+        <w:rPr>
+          <w:rFonts w:ascii="Bookman Old Style" w:hAnsi="Bookman Old Style" w:cs="Bookman Old Style"/>
+          <w:color w:val="000000"/>
+          <w:sz w:val="22"/>
+          <w:szCs w:val="22"/>
+          <w:lang w:val="en-US"/>
+        </w:rPr>
+        <w:t>sdf</w:t>
+      </w:r>
+      <w:r>
+        <w:rPr>
+          <w:rFonts w:ascii="Bookman Old Style" w:hAnsi="Bookman Old Style" w:cs="Bookman Old Style"/>
+          <w:color w:val="000000"/>
+          <w:sz w:val="22"/>
+          <w:szCs w:val="22"/>
+          <w:lang w:val="en-US"/>
+        </w:rPr>
+        <w:t>JnfetXGuylu15</w:t>
+      </w:r>
+      <w:r>
+        <w:rPr>
+          <w:rFonts w:ascii="Bookman Old Style" w:hAnsi="Bookman Old Style" w:cs="Bookman Old Style"/>
+          <w:color w:val="000000"/>
+          <w:sz w:val="22"/>
+          <w:szCs w:val="22"/>
+          <w:lang w:val="en-US"/>
+        </w:rPr>
+        <w:t>sdf</w:t>
+      </w:r>
+      <w:r>
+        <w:rPr>
+          <w:rFonts w:ascii="Bookman Old Style" w:hAnsi="Bookman Old Style" w:cs="Bookman Old Style"/>
+          <w:color w:val="000000"/>
+          <w:sz w:val="22"/>
+          <w:szCs w:val="22"/>
+          <w:lang w:val="en-US"/>
+        </w:rPr>
+        <w:t>IE37P3</w:t>
+      </w:r>
+      <w:r>
+        <w:rPr>
+          <w:rFonts w:ascii="Bookman Old Style" w:hAnsi="Bookman Old Style" w:cs="Bookman Old Style"/>
+          <w:color w:val="000000"/>
+          <w:sz w:val="22"/>
+          <w:szCs w:val="22"/>
+          <w:lang w:val="en-US"/>
+        </w:rPr>
+        <w:t>xsdf</w:t>
+      </w:r>
+      <w:r>
+        <w:rPr>
+          <w:rFonts w:ascii="Bookman Old Style" w:hAnsi="Bookman Old Style" w:cs="Bookman Old Style"/>
+          <w:color w:val="000000"/>
+          <w:sz w:val="22"/>
+          <w:szCs w:val="22"/>
+          <w:lang w:val="en-US"/>
+        </w:rPr>
+        <w:t>PVW5</w:t>
+      </w:r>
+      <w:r>
+        <w:rPr>
+          <w:rFonts w:ascii="Bookman Old Style" w:hAnsi="Bookman Old Style" w:cs="Bookman Old Style"/>
+          <w:color w:val="000000"/>
+          <w:sz w:val="22"/>
+          <w:szCs w:val="22"/>
+          <w:lang w:val="en-US"/>
+        </w:rPr>
+        <w:t>sdfsdsdf</w:t>
       </w:r>
     </w:p>
     <w:p>
@@ -3494,7 +4040,15 @@
           <w:sz w:val="22"/>
           <w:lang w:val="en-US"/>
         </w:rPr>
-        <w:t>authUrl</w:t>
+        <w:t>auth</w:t>
+      </w:r>
+      <w:r>
+        <w:rPr>
+          <w:rFonts w:ascii="Bookman Old Style" w:hAnsi="Bookman Old Style"/>
+          <w:sz w:val="22"/>
+          <w:lang w:val="en-US"/>
+        </w:rPr>
+        <w:t>URL</w:t>
       </w:r>
       <w:proofErr w:type="spellEnd"/>
       <w:proofErr w:type="gramEnd"/>
@@ -3595,7 +4149,15 @@
     </w:p>
     <w:p>
       <w:pPr>
-        <w:ind w:firstLine="720"/>
+        <w:rPr>
+          <w:rFonts w:ascii="Bookman Old Style" w:hAnsi="Bookman Old Style"/>
+          <w:sz w:val="22"/>
+          <w:lang w:val="en-US"/>
+        </w:rPr>
+      </w:pPr>
+    </w:p>
+    <w:p>
+      <w:pPr>
         <w:rPr>
           <w:rFonts w:ascii="Bookman Old Style" w:hAnsi="Bookman Old Style"/>
           <w:sz w:val="22"/>
@@ -3612,11 +4174,205 @@
       </w:r>
       <w:r>
         <w:rPr>
-          <w:rFonts w:ascii="Bookman Old Style" w:hAnsi="Bookman Old Style"/>
-          <w:sz w:val="22"/>
-          <w:lang w:val="en-US"/>
-        </w:rPr>
-        <w:t>Paste code value</w:t>
+          <w:rFonts w:ascii="Bookman Old Style" w:hAnsi="Bookman Old Style" w:cs="Bookman Old Style"/>
+          <w:color w:val="000000"/>
+          <w:sz w:val="22"/>
+          <w:szCs w:val="22"/>
+          <w:lang w:val="en-US"/>
+        </w:rPr>
+        <w:t>GoogleToken{</w:t>
+      </w:r>
+      <w:r>
+        <w:rPr>
+          <w:rFonts w:ascii="Bookman Old Style" w:hAnsi="Bookman Old Style" w:cs="Bookman Old Style"/>
+          <w:b/>
+          <w:color w:val="000000"/>
+          <w:sz w:val="22"/>
+          <w:szCs w:val="22"/>
+          <w:lang w:val="en-US"/>
+        </w:rPr>
+        <w:t>access_token</w:t>
+      </w:r>
+      <w:r>
+        <w:rPr>
+          <w:rFonts w:ascii="Bookman Old Style" w:hAnsi="Bookman Old Style" w:cs="Bookman Old Style"/>
+          <w:color w:val="000000"/>
+          <w:sz w:val="22"/>
+          <w:szCs w:val="22"/>
+          <w:lang w:val="en-US"/>
+        </w:rPr>
+        <w:t>=ya29.Glu8BAJrFxW-xGEaKG66</w:t>
+      </w:r>
+      <w:r>
+        <w:rPr>
+          <w:rFonts w:ascii="Bookman Old Style" w:hAnsi="Bookman Old Style" w:cs="Bookman Old Style"/>
+          <w:color w:val="000000"/>
+          <w:sz w:val="22"/>
+          <w:szCs w:val="22"/>
+          <w:lang w:val="en-US"/>
+        </w:rPr>
+        <w:t>sdfs</w:t>
+      </w:r>
+      <w:r>
+        <w:rPr>
+          <w:rFonts w:ascii="Bookman Old Style" w:hAnsi="Bookman Old Style" w:cs="Bookman Old Style"/>
+          <w:color w:val="000000"/>
+          <w:sz w:val="22"/>
+          <w:szCs w:val="22"/>
+          <w:lang w:val="en-US"/>
+        </w:rPr>
+        <w:t>q3lgozYUQsZwSoaYn5mPPE</w:t>
+      </w:r>
+      <w:r>
+        <w:rPr>
+          <w:rFonts w:ascii="Bookman Old Style" w:hAnsi="Bookman Old Style" w:cs="Bookman Old Style"/>
+          <w:color w:val="000000"/>
+          <w:sz w:val="22"/>
+          <w:szCs w:val="22"/>
+          <w:lang w:val="en-US"/>
+        </w:rPr>
+        <w:t>sdf</w:t>
+      </w:r>
+      <w:r>
+        <w:rPr>
+          <w:rFonts w:ascii="Bookman Old Style" w:hAnsi="Bookman Old Style" w:cs="Bookman Old Style"/>
+          <w:color w:val="000000"/>
+          <w:sz w:val="22"/>
+          <w:szCs w:val="22"/>
+          <w:lang w:val="en-US"/>
+        </w:rPr>
+        <w:t>or04eOnCzr3rR3fgI</w:t>
+      </w:r>
+      <w:r>
+        <w:rPr>
+          <w:rFonts w:ascii="Bookman Old Style" w:hAnsi="Bookman Old Style" w:cs="Bookman Old Style"/>
+          <w:color w:val="000000"/>
+          <w:sz w:val="22"/>
+          <w:szCs w:val="22"/>
+          <w:lang w:val="en-US"/>
+        </w:rPr>
+        <w:t>df</w:t>
+      </w:r>
+      <w:r>
+        <w:rPr>
+          <w:rFonts w:ascii="Bookman Old Style" w:hAnsi="Bookman Old Style" w:cs="Bookman Old Style"/>
+          <w:color w:val="000000"/>
+          <w:sz w:val="22"/>
+          <w:szCs w:val="22"/>
+          <w:lang w:val="en-US"/>
+        </w:rPr>
+        <w:t xml:space="preserve">kwD2EtRhqYMRVq-2DVB6puJNAlW3yicxZDe2uKsbpFBwBVCRFSlVCQH02, </w:t>
+      </w:r>
+      <w:proofErr w:type="spellStart"/>
+      <w:r>
+        <w:rPr>
+          <w:rFonts w:ascii="Bookman Old Style" w:hAnsi="Bookman Old Style" w:cs="Bookman Old Style"/>
+          <w:b/>
+          <w:color w:val="000000"/>
+          <w:sz w:val="22"/>
+          <w:szCs w:val="22"/>
+          <w:lang w:val="en-US"/>
+        </w:rPr>
+        <w:t>token_type</w:t>
+      </w:r>
+      <w:proofErr w:type="spellEnd"/>
+      <w:r>
+        <w:rPr>
+          <w:rFonts w:ascii="Bookman Old Style" w:hAnsi="Bookman Old Style" w:cs="Bookman Old Style"/>
+          <w:color w:val="000000"/>
+          <w:sz w:val="22"/>
+          <w:szCs w:val="22"/>
+          <w:lang w:val="en-US"/>
+        </w:rPr>
+        <w:t xml:space="preserve">=Bearer, </w:t>
+      </w:r>
+      <w:proofErr w:type="spellStart"/>
+      <w:r>
+        <w:rPr>
+          <w:rFonts w:ascii="Bookman Old Style" w:hAnsi="Bookman Old Style" w:cs="Bookman Old Style"/>
+          <w:b/>
+          <w:color w:val="000000"/>
+          <w:sz w:val="22"/>
+          <w:szCs w:val="22"/>
+          <w:lang w:val="en-US"/>
+        </w:rPr>
+        <w:t>expires_in</w:t>
+      </w:r>
+      <w:proofErr w:type="spellEnd"/>
+      <w:r>
+        <w:rPr>
+          <w:rFonts w:ascii="Bookman Old Style" w:hAnsi="Bookman Old Style" w:cs="Bookman Old Style"/>
+          <w:color w:val="000000"/>
+          <w:sz w:val="22"/>
+          <w:szCs w:val="22"/>
+          <w:lang w:val="en-US"/>
+        </w:rPr>
+        <w:t xml:space="preserve">=3600, </w:t>
+      </w:r>
+      <w:bookmarkStart w:id="2" w:name="refresh_token"/>
+      <w:proofErr w:type="spellStart"/>
+      <w:r>
+        <w:rPr>
+          <w:rFonts w:ascii="Bookman Old Style" w:hAnsi="Bookman Old Style" w:cs="Bookman Old Style"/>
+          <w:b/>
+          <w:color w:val="000000"/>
+          <w:sz w:val="22"/>
+          <w:szCs w:val="22"/>
+          <w:lang w:val="en-US"/>
+        </w:rPr>
+        <w:t>refresh_token</w:t>
+      </w:r>
+      <w:bookmarkEnd w:id="2"/>
+      <w:proofErr w:type="spellEnd"/>
+      <w:r>
+        <w:rPr>
+          <w:rFonts w:ascii="Bookman Old Style" w:hAnsi="Bookman Old Style" w:cs="Bookman Old Style"/>
+          <w:color w:val="000000"/>
+          <w:sz w:val="22"/>
+          <w:szCs w:val="22"/>
+          <w:lang w:val="en-US"/>
+        </w:rPr>
+        <w:t>=1/BQB10JcUU440TMJAUk4L8rTt07V-RQdfRCVXKtkEi1Y, scope=null, open_id_token=eyJhbGciOiJSUzI1NiIsImtpZCI6ImM3OTc2ZTVmYTk0MjM5ZmFlOWI4NjY3MTgxMDIxMWNlZWQ0NjhkMTYifQ.eyJhenAiOiI5O</w:t>
+      </w:r>
+      <w:r>
+        <w:rPr>
+          <w:rFonts w:ascii="Bookman Old Style" w:hAnsi="Bookman Old Style" w:cs="Bookman Old Style"/>
+          <w:color w:val="000000"/>
+          <w:sz w:val="22"/>
+          <w:szCs w:val="22"/>
+          <w:lang w:val="en-US"/>
+        </w:rPr>
+        <w:t>sf</w:t>
+      </w:r>
+      <w:r>
+        <w:rPr>
+          <w:rFonts w:ascii="Bookman Old Style" w:hAnsi="Bookman Old Style" w:cs="Bookman Old Style"/>
+          <w:color w:val="000000"/>
+          <w:sz w:val="22"/>
+          <w:szCs w:val="22"/>
+          <w:lang w:val="en-US"/>
+        </w:rPr>
+        <w:t>DQxNjk4NTU1MzUtcm1zZmJ2MTFpa2luYTNocmIzbjg1aDBudDkzaGRiMnQuYXBwcy5nb29nbGV1c2VyY29udGVudC5jb20iLCJhdWQiOiI5ODQxNjk4NTU1MzUtcm1zZmJ2MTFpa2luYTNocmIzbjg1aDBudDkzaGRiMnQuYXBwcy5nb29nbGV1c2Vy</w:t>
+      </w:r>
+      <w:r>
+        <w:rPr>
+          <w:rFonts w:ascii="Bookman Old Style" w:hAnsi="Bookman Old Style" w:cs="Bookman Old Style"/>
+          <w:color w:val="000000"/>
+          <w:sz w:val="22"/>
+          <w:szCs w:val="22"/>
+          <w:lang w:val="en-US"/>
+        </w:rPr>
+        <w:t>Y29udGVudC5jb20iLCJzdWIiOiIxMDk</w:t>
+      </w:r>
+      <w:r>
+        <w:rPr>
+          <w:rFonts w:ascii="Bookman Old Style" w:hAnsi="Bookman Old Style" w:cs="Bookman Old Style"/>
+          <w:color w:val="000000"/>
+          <w:sz w:val="22"/>
+          <w:szCs w:val="22"/>
+          <w:lang w:val="en-US"/>
+        </w:rPr>
+        <w:t>}</w:t>
       </w:r>
     </w:p>
     <w:p>
@@ -3682,16 +4438,14 @@
         </w:rPr>
         <w:t xml:space="preserve"> request to access users information and specify the resource </w:t>
       </w:r>
-      <w:proofErr w:type="spellStart"/>
-      <w:r>
-        <w:rPr>
-          <w:rFonts w:ascii="Bookman Old Style" w:hAnsi="Bookman Old Style"/>
-          <w:sz w:val="22"/>
-          <w:lang w:val="en-US"/>
-        </w:rPr>
-        <w:t>url</w:t>
-      </w:r>
-      <w:proofErr w:type="spellEnd"/>
+      <w:r>
+        <w:rPr>
+          <w:rFonts w:ascii="Bookman Old Style" w:hAnsi="Bookman Old Style"/>
+          <w:sz w:val="22"/>
+          <w:lang w:val="en-US"/>
+        </w:rPr>
+        <w:t>URL</w:t>
+      </w:r>
       <w:r>
         <w:rPr>
           <w:rFonts w:ascii="Bookman Old Style" w:hAnsi="Bookman Old Style"/>
@@ -3700,23 +4454,29 @@
         </w:rPr>
         <w:t xml:space="preserve"> and the method. Pass the </w:t>
       </w:r>
-      <w:proofErr w:type="spellStart"/>
-      <w:r>
-        <w:rPr>
-          <w:rFonts w:ascii="Bookman Old Style" w:hAnsi="Bookman Old Style"/>
-          <w:sz w:val="22"/>
-          <w:lang w:val="en-US"/>
-        </w:rPr>
-        <w:t>accesstoken</w:t>
-      </w:r>
-      <w:proofErr w:type="spellEnd"/>
-      <w:r>
-        <w:rPr>
-          <w:rFonts w:ascii="Bookman Old Style" w:hAnsi="Bookman Old Style"/>
-          <w:sz w:val="22"/>
-          <w:lang w:val="en-US"/>
-        </w:rPr>
-        <w:t xml:space="preserve"> to get the user</w:t>
+      <w:r>
+        <w:rPr>
+          <w:rFonts w:ascii="Bookman Old Style" w:hAnsi="Bookman Old Style"/>
+          <w:sz w:val="22"/>
+          <w:lang w:val="en-US"/>
+        </w:rPr>
+        <w:t>access</w:t>
+      </w:r>
+      <w:r>
+        <w:rPr>
+          <w:rFonts w:ascii="Bookman Old Style" w:hAnsi="Bookman Old Style"/>
+          <w:sz w:val="22"/>
+          <w:lang w:val="en-US"/>
+        </w:rPr>
+        <w:t>-</w:t>
+      </w:r>
+      <w:r>
+        <w:rPr>
+          <w:rFonts w:ascii="Bookman Old Style" w:hAnsi="Bookman Old Style"/>
+          <w:sz w:val="22"/>
+          <w:lang w:val="en-US"/>
+        </w:rPr>
+        <w:t>token to get the user</w:t>
       </w:r>
       <w:r>
         <w:rPr>
@@ -3742,6 +4502,22 @@
         </w:rPr>
         <w:t xml:space="preserve"> Without valid </w:t>
       </w:r>
+      <w:r>
+        <w:rPr>
+          <w:rFonts w:ascii="Bookman Old Style" w:hAnsi="Bookman Old Style"/>
+          <w:sz w:val="22"/>
+          <w:lang w:val="en-US"/>
+        </w:rPr>
+        <w:t>access-token,</w:t>
+      </w:r>
+      <w:r>
+        <w:rPr>
+          <w:rFonts w:ascii="Bookman Old Style" w:hAnsi="Bookman Old Style"/>
+          <w:sz w:val="22"/>
+          <w:lang w:val="en-US"/>
+        </w:rPr>
+        <w:t xml:space="preserve"> user information </w:t>
+      </w:r>
       <w:proofErr w:type="gramStart"/>
       <w:r>
         <w:rPr>
@@ -3749,7 +4525,7 @@
           <w:sz w:val="22"/>
           <w:lang w:val="en-US"/>
         </w:rPr>
-        <w:t>access</w:t>
+        <w:t>cannot be accessed</w:t>
       </w:r>
       <w:proofErr w:type="gramEnd"/>
       <w:r>
@@ -3758,6 +4534,497 @@
           <w:sz w:val="22"/>
           <w:lang w:val="en-US"/>
         </w:rPr>
+        <w:t>.</w:t>
+      </w:r>
+    </w:p>
+    <w:p>
+      <w:pPr>
+        <w:rPr>
+          <w:rFonts w:ascii="Bookman Old Style" w:hAnsi="Bookman Old Style"/>
+          <w:sz w:val="22"/>
+          <w:lang w:val="en-US"/>
+        </w:rPr>
+      </w:pPr>
+    </w:p>
+    <w:p>
+      <w:pPr>
+        <w:rPr>
+          <w:rFonts w:ascii="Bookman Old Style" w:hAnsi="Bookman Old Style"/>
+          <w:sz w:val="22"/>
+          <w:lang w:val="en-US"/>
+        </w:rPr>
+      </w:pPr>
+      <w:r>
+        <w:rPr>
+          <w:rFonts w:ascii="Bookman Old Style" w:hAnsi="Bookman Old Style"/>
+          <w:sz w:val="22"/>
+          <w:lang w:val="en-US"/>
+        </w:rPr>
+        <w:br w:type="page"/>
+      </w:r>
+    </w:p>
+    <w:p>
+      <w:pPr>
+        <w:rPr>
+          <w:rFonts w:ascii="Bookman Old Style" w:hAnsi="Bookman Old Style"/>
+          <w:sz w:val="22"/>
+          <w:lang w:val="en-US"/>
+        </w:rPr>
+      </w:pPr>
+      <w:r>
+        <w:rPr>
+          <w:rFonts w:ascii="Bookman Old Style" w:hAnsi="Bookman Old Style"/>
+          <w:sz w:val="22"/>
+          <w:lang w:val="en-US"/>
+        </w:rPr>
+        <w:lastRenderedPageBreak/>
+        <w:t xml:space="preserve">All the hard work done, </w:t>
+      </w:r>
+      <w:proofErr w:type="gramStart"/>
+      <w:r>
+        <w:rPr>
+          <w:rFonts w:ascii="Bookman Old Style" w:hAnsi="Bookman Old Style"/>
+          <w:sz w:val="22"/>
+          <w:lang w:val="en-US"/>
+        </w:rPr>
+        <w:t>it’s</w:t>
+      </w:r>
+      <w:proofErr w:type="gramEnd"/>
+      <w:r>
+        <w:rPr>
+          <w:rFonts w:ascii="Bookman Old Style" w:hAnsi="Bookman Old Style"/>
+          <w:sz w:val="22"/>
+          <w:lang w:val="en-US"/>
+        </w:rPr>
+        <w:t xml:space="preserve"> time to access user’s information</w:t>
+      </w:r>
+    </w:p>
+    <w:p>
+      <w:pPr>
+        <w:rPr>
+          <w:rFonts w:ascii="Bookman Old Style" w:hAnsi="Bookman Old Style"/>
+          <w:sz w:val="22"/>
+          <w:lang w:val="en-US"/>
+        </w:rPr>
+      </w:pPr>
+    </w:p>
+    <w:p>
+      <w:pPr>
+        <w:rPr>
+          <w:rFonts w:ascii="Bookman Old Style" w:hAnsi="Bookman Old Style"/>
+          <w:sz w:val="22"/>
+          <w:lang w:val="en-US"/>
+        </w:rPr>
+      </w:pPr>
+      <w:hyperlink r:id="rId28" w:history="1">
+        <w:r>
+          <w:rPr>
+            <w:rStyle w:val="Hyperlink"/>
+            <w:rFonts w:ascii="Bookman Old Style" w:hAnsi="Bookman Old Style"/>
+            <w:sz w:val="22"/>
+            <w:lang w:val="en-US"/>
+          </w:rPr>
+          <w:t>http://127.0.0.1:8080/</w:t>
+        </w:r>
+        <w:r>
+          <w:rPr>
+            <w:rStyle w:val="Hyperlink"/>
+            <w:rFonts w:ascii="Bookman Old Style" w:hAnsi="Bookman Old Style"/>
+            <w:sz w:val="22"/>
+            <w:lang w:val="en-US"/>
+          </w:rPr>
+          <w:t>OAuth</w:t>
+        </w:r>
+        <w:r>
+          <w:rPr>
+            <w:rStyle w:val="Hyperlink"/>
+            <w:rFonts w:ascii="Bookman Old Style" w:hAnsi="Bookman Old Style"/>
+            <w:sz w:val="22"/>
+            <w:lang w:val="en-US"/>
+          </w:rPr>
+          <w:t>/home</w:t>
+        </w:r>
+      </w:hyperlink>
+    </w:p>
+    <w:p>
+      <w:pPr>
+        <w:rPr>
+          <w:rFonts w:ascii="Bookman Old Style" w:hAnsi="Bookman Old Style"/>
+          <w:sz w:val="22"/>
+          <w:lang w:val="en-US"/>
+        </w:rPr>
+      </w:pPr>
+    </w:p>
+    <w:p>
+      <w:pPr>
+        <w:rPr>
+          <w:rFonts w:ascii="Bookman Old Style" w:hAnsi="Bookman Old Style"/>
+          <w:sz w:val="22"/>
+          <w:lang w:val="en-US"/>
+        </w:rPr>
+      </w:pPr>
+      <w:r>
+        <w:rPr>
+          <w:rFonts w:ascii="Bookman Old Style" w:hAnsi="Bookman Old Style"/>
+          <w:sz w:val="22"/>
+          <w:lang w:val="en-US"/>
+        </w:rPr>
+        <w:t xml:space="preserve">When a user tries to access above </w:t>
+      </w:r>
+      <w:r>
+        <w:rPr>
+          <w:rFonts w:ascii="Bookman Old Style" w:hAnsi="Bookman Old Style"/>
+          <w:sz w:val="22"/>
+          <w:lang w:val="en-US"/>
+        </w:rPr>
+        <w:t>URL</w:t>
+      </w:r>
+      <w:r>
+        <w:rPr>
+          <w:rFonts w:ascii="Bookman Old Style" w:hAnsi="Bookman Old Style"/>
+          <w:sz w:val="22"/>
+          <w:lang w:val="en-US"/>
+        </w:rPr>
+        <w:t xml:space="preserve"> he/she </w:t>
+      </w:r>
+      <w:proofErr w:type="gramStart"/>
+      <w:r>
+        <w:rPr>
+          <w:rFonts w:ascii="Bookman Old Style" w:hAnsi="Bookman Old Style"/>
+          <w:sz w:val="22"/>
+          <w:lang w:val="en-US"/>
+        </w:rPr>
+        <w:t>is redirected</w:t>
+      </w:r>
+      <w:proofErr w:type="gramEnd"/>
+      <w:r>
+        <w:rPr>
+          <w:rFonts w:ascii="Bookman Old Style" w:hAnsi="Bookman Old Style"/>
+          <w:sz w:val="22"/>
+          <w:lang w:val="en-US"/>
+        </w:rPr>
+        <w:t xml:space="preserve"> to the </w:t>
+      </w:r>
+      <w:r>
+        <w:rPr>
+          <w:rFonts w:ascii="Bookman Old Style" w:hAnsi="Bookman Old Style"/>
+          <w:sz w:val="22"/>
+          <w:lang w:val="en-US"/>
+        </w:rPr>
+        <w:t>Gmail</w:t>
+      </w:r>
+      <w:r>
+        <w:rPr>
+          <w:rFonts w:ascii="Bookman Old Style" w:hAnsi="Bookman Old Style"/>
+          <w:sz w:val="22"/>
+          <w:lang w:val="en-US"/>
+        </w:rPr>
+        <w:t xml:space="preserve"> login page. A status code of 302 is set in the response header along with the redirect </w:t>
+      </w:r>
+      <w:r>
+        <w:rPr>
+          <w:rFonts w:ascii="Bookman Old Style" w:hAnsi="Bookman Old Style"/>
+          <w:sz w:val="22"/>
+          <w:lang w:val="en-US"/>
+        </w:rPr>
+        <w:t>URL</w:t>
+      </w:r>
+      <w:r>
+        <w:rPr>
+          <w:rFonts w:ascii="Bookman Old Style" w:hAnsi="Bookman Old Style"/>
+          <w:sz w:val="22"/>
+          <w:lang w:val="en-US"/>
+        </w:rPr>
+        <w:t>.</w:t>
+      </w:r>
+    </w:p>
+    <w:p>
+      <w:pPr>
+        <w:rPr>
+          <w:rFonts w:ascii="Bookman Old Style" w:hAnsi="Bookman Old Style"/>
+          <w:sz w:val="22"/>
+          <w:lang w:val="en-US"/>
+        </w:rPr>
+      </w:pPr>
+    </w:p>
+    <w:p>
+      <w:pPr>
+        <w:rPr>
+          <w:rFonts w:ascii="Bookman Old Style" w:hAnsi="Bookman Old Style"/>
+          <w:sz w:val="22"/>
+          <w:lang w:val="en-US"/>
+        </w:rPr>
+      </w:pPr>
+      <w:bookmarkStart w:id="3" w:name="redirect"/>
+      <w:r>
+        <w:rPr>
+          <w:rFonts w:ascii="Bookman Old Style" w:hAnsi="Bookman Old Style"/>
+          <w:noProof/>
+          <w:sz w:val="22"/>
+          <w:lang w:val="en-US"/>
+        </w:rPr>
+        <w:drawing>
+          <wp:inline distT="0" distB="0" distL="0" distR="0" wp14:anchorId="4F1FF5A6" wp14:editId="181FBC1F">
+            <wp:extent cx="6641610" cy="6327157"/>
+            <wp:effectExtent l="0" t="0" r="6985" b="0"/>
+            <wp:docPr id="10" name="Picture 10"/>
+            <wp:cNvGraphicFramePr>
+              <a:graphicFrameLocks xmlns:a="http://schemas.openxmlformats.org/drawingml/2006/main" noChangeAspect="1"/>
+            </wp:cNvGraphicFramePr>
+            <a:graphic xmlns:a="http://schemas.openxmlformats.org/drawingml/2006/main">
+              <a:graphicData uri="http://schemas.openxmlformats.org/drawingml/2006/picture">
+                <pic:pic xmlns:pic="http://schemas.openxmlformats.org/drawingml/2006/picture">
+                  <pic:nvPicPr>
+                    <pic:cNvPr id="1" name=""/>
+                    <pic:cNvPicPr/>
+                  </pic:nvPicPr>
+                  <pic:blipFill>
+                    <a:blip r:embed="rId29"/>
+                    <a:stretch>
+                      <a:fillRect/>
+                    </a:stretch>
+                  </pic:blipFill>
+                  <pic:spPr>
+                    <a:xfrm>
+                      <a:off x="0" y="0"/>
+                      <a:ext cx="6641610" cy="6327157"/>
+                    </a:xfrm>
+                    <a:prstGeom prst="rect">
+                      <a:avLst/>
+                    </a:prstGeom>
+                  </pic:spPr>
+                </pic:pic>
+              </a:graphicData>
+            </a:graphic>
+          </wp:inline>
+        </w:drawing>
+      </w:r>
+      <w:bookmarkEnd w:id="3"/>
+    </w:p>
+    <w:p>
+      <w:pPr>
+        <w:rPr>
+          <w:rFonts w:ascii="Bookman Old Style" w:hAnsi="Bookman Old Style"/>
+          <w:sz w:val="22"/>
+          <w:lang w:val="en-US"/>
+        </w:rPr>
+      </w:pPr>
+    </w:p>
+    <w:p>
+      <w:pPr>
+        <w:rPr>
+          <w:rFonts w:ascii="Bookman Old Style" w:hAnsi="Bookman Old Style"/>
+          <w:sz w:val="22"/>
+          <w:lang w:val="en-US"/>
+        </w:rPr>
+      </w:pPr>
+    </w:p>
+    <w:p>
+      <w:pPr>
+        <w:rPr>
+          <w:rFonts w:ascii="Bookman Old Style" w:hAnsi="Bookman Old Style"/>
+          <w:sz w:val="22"/>
+          <w:lang w:val="en-US"/>
+        </w:rPr>
+      </w:pPr>
+      <w:r>
+        <w:rPr>
+          <w:rFonts w:ascii="Bookman Old Style" w:hAnsi="Bookman Old Style"/>
+          <w:sz w:val="22"/>
+          <w:lang w:val="en-US"/>
+        </w:rPr>
+        <w:t xml:space="preserve">Login with </w:t>
+      </w:r>
+      <w:r>
+        <w:rPr>
+          <w:rFonts w:ascii="Bookman Old Style" w:hAnsi="Bookman Old Style"/>
+          <w:sz w:val="22"/>
+          <w:lang w:val="en-US"/>
+        </w:rPr>
+        <w:t>Gmail</w:t>
+      </w:r>
+      <w:r>
+        <w:rPr>
+          <w:rFonts w:ascii="Bookman Old Style" w:hAnsi="Bookman Old Style"/>
+          <w:sz w:val="22"/>
+          <w:lang w:val="en-US"/>
+        </w:rPr>
+        <w:t xml:space="preserve"> credentials and provide/deny authorization below</w:t>
+      </w:r>
+      <w:r>
+        <w:rPr>
+          <w:rFonts w:ascii="Bookman Old Style" w:hAnsi="Bookman Old Style"/>
+          <w:sz w:val="22"/>
+          <w:lang w:val="en-US"/>
+        </w:rPr>
+        <w:t>.</w:t>
+      </w:r>
+    </w:p>
+    <w:p>
+      <w:pPr>
+        <w:rPr>
+          <w:rFonts w:ascii="Bookman Old Style" w:hAnsi="Bookman Old Style"/>
+          <w:sz w:val="22"/>
+          <w:lang w:val="en-US"/>
+        </w:rPr>
+      </w:pPr>
+    </w:p>
+    <w:p>
+      <w:pPr>
+        <w:rPr>
+          <w:rFonts w:ascii="Bookman Old Style" w:hAnsi="Bookman Old Style"/>
+          <w:sz w:val="22"/>
+          <w:lang w:val="en-US"/>
+        </w:rPr>
+      </w:pPr>
+    </w:p>
+    <w:p>
+      <w:pPr>
+        <w:rPr>
+          <w:rFonts w:ascii="Bookman Old Style" w:hAnsi="Bookman Old Style"/>
+          <w:sz w:val="22"/>
+          <w:lang w:val="en-US"/>
+        </w:rPr>
+      </w:pPr>
+      <w:bookmarkStart w:id="4" w:name="consentScreen"/>
+      <w:r>
+        <w:rPr>
+          <w:rFonts w:ascii="Bookman Old Style" w:hAnsi="Bookman Old Style"/>
+          <w:noProof/>
+          <w:sz w:val="22"/>
+          <w:lang w:val="en-US"/>
+        </w:rPr>
+        <w:drawing>
+          <wp:inline distT="0" distB="0" distL="0" distR="0" wp14:anchorId="6EDEB117" wp14:editId="703CAFD2">
+            <wp:extent cx="5650609" cy="5841186"/>
+            <wp:effectExtent l="0" t="0" r="7620" b="7620"/>
+            <wp:docPr id="11" name="Picture 11"/>
+            <wp:cNvGraphicFramePr>
+              <a:graphicFrameLocks xmlns:a="http://schemas.openxmlformats.org/drawingml/2006/main" noChangeAspect="1"/>
+            </wp:cNvGraphicFramePr>
+            <a:graphic xmlns:a="http://schemas.openxmlformats.org/drawingml/2006/main">
+              <a:graphicData uri="http://schemas.openxmlformats.org/drawingml/2006/picture">
+                <pic:pic xmlns:pic="http://schemas.openxmlformats.org/drawingml/2006/picture">
+                  <pic:nvPicPr>
+                    <pic:cNvPr id="1" name=""/>
+                    <pic:cNvPicPr/>
+                  </pic:nvPicPr>
+                  <pic:blipFill>
+                    <a:blip r:embed="rId30"/>
+                    <a:stretch>
+                      <a:fillRect/>
+                    </a:stretch>
+                  </pic:blipFill>
+                  <pic:spPr>
+                    <a:xfrm>
+                      <a:off x="0" y="0"/>
+                      <a:ext cx="5650609" cy="5841186"/>
+                    </a:xfrm>
+                    <a:prstGeom prst="rect">
+                      <a:avLst/>
+                    </a:prstGeom>
+                  </pic:spPr>
+                </pic:pic>
+              </a:graphicData>
+            </a:graphic>
+          </wp:inline>
+        </w:drawing>
+      </w:r>
+      <w:bookmarkEnd w:id="4"/>
+    </w:p>
+    <w:p>
+      <w:pPr>
+        <w:rPr>
+          <w:rFonts w:ascii="Bookman Old Style" w:hAnsi="Bookman Old Style"/>
+          <w:sz w:val="22"/>
+          <w:lang w:val="en-US"/>
+        </w:rPr>
+      </w:pPr>
+    </w:p>
+    <w:p>
+      <w:pPr>
+        <w:rPr>
+          <w:rFonts w:ascii="Bookman Old Style" w:hAnsi="Bookman Old Style"/>
+          <w:sz w:val="22"/>
+          <w:lang w:val="en-US"/>
+        </w:rPr>
+      </w:pPr>
+    </w:p>
+    <w:p>
+      <w:pPr>
+        <w:rPr>
+          <w:rFonts w:ascii="Bookman Old Style" w:hAnsi="Bookman Old Style"/>
+          <w:sz w:val="22"/>
+          <w:lang w:val="en-US"/>
+        </w:rPr>
+      </w:pPr>
+    </w:p>
+    <w:p>
+      <w:pPr>
+        <w:rPr>
+          <w:rFonts w:ascii="Bookman Old Style" w:hAnsi="Bookman Old Style"/>
+          <w:sz w:val="22"/>
+          <w:lang w:val="en-US"/>
+        </w:rPr>
+      </w:pPr>
+    </w:p>
+    <w:p>
+      <w:pPr>
+        <w:rPr>
+          <w:rFonts w:ascii="Bookman Old Style" w:hAnsi="Bookman Old Style"/>
+          <w:sz w:val="22"/>
+          <w:lang w:val="en-US"/>
+        </w:rPr>
+      </w:pPr>
+      <w:r>
+        <w:rPr>
+          <w:rFonts w:ascii="Bookman Old Style" w:hAnsi="Bookman Old Style"/>
+          <w:sz w:val="22"/>
+          <w:lang w:val="en-US"/>
+        </w:rPr>
+        <w:br w:type="page"/>
+      </w:r>
+    </w:p>
+    <w:p>
+      <w:pPr>
+        <w:rPr>
+          <w:rFonts w:ascii="Bookman Old Style" w:hAnsi="Bookman Old Style"/>
+          <w:sz w:val="22"/>
+          <w:lang w:val="en-US"/>
+        </w:rPr>
+      </w:pPr>
+      <w:r>
+        <w:rPr>
+          <w:rFonts w:ascii="Bookman Old Style" w:hAnsi="Bookman Old Style"/>
+          <w:sz w:val="22"/>
+          <w:lang w:val="en-US"/>
+        </w:rPr>
+        <w:lastRenderedPageBreak/>
+        <w:t>You can</w:t>
+      </w:r>
+      <w:r>
+        <w:rPr>
+          <w:rFonts w:ascii="Bookman Old Style" w:hAnsi="Bookman Old Style"/>
+          <w:sz w:val="22"/>
+          <w:lang w:val="en-US"/>
+        </w:rPr>
+        <w:t xml:space="preserve"> access users email id and name. </w:t>
+      </w:r>
+      <w:proofErr w:type="gramStart"/>
+      <w:r>
+        <w:rPr>
+          <w:rFonts w:ascii="Bookman Old Style" w:hAnsi="Bookman Old Style"/>
+          <w:sz w:val="22"/>
+          <w:lang w:val="en-US"/>
+        </w:rPr>
+        <w:t>Congratulations</w:t>
+      </w:r>
+      <w:r>
+        <w:rPr>
+          <w:rFonts w:ascii="Bookman Old Style" w:hAnsi="Bookman Old Style"/>
+          <w:sz w:val="22"/>
+          <w:lang w:val="en-US"/>
+        </w:rPr>
         <w:t xml:space="preserve"> </w:t>
       </w:r>
       <w:r>
@@ -3766,61 +5033,70 @@
           <w:sz w:val="22"/>
           <w:lang w:val="en-US"/>
         </w:rPr>
-        <w:t>token user information cannot be accessed.</w:t>
-      </w:r>
-    </w:p>
-    <w:p>
-      <w:pPr>
-        <w:rPr>
-          <w:rFonts w:ascii="Bookman Old Style" w:hAnsi="Bookman Old Style"/>
-          <w:sz w:val="22"/>
-          <w:lang w:val="en-US"/>
-        </w:rPr>
-      </w:pPr>
-    </w:p>
-    <w:p>
-      <w:pPr>
-        <w:rPr>
-          <w:rFonts w:ascii="Bookman Old Style" w:hAnsi="Bookman Old Style"/>
-          <w:sz w:val="22"/>
-          <w:lang w:val="en-US"/>
-        </w:rPr>
-      </w:pPr>
-      <w:r>
-        <w:rPr>
-          <w:rFonts w:ascii="Bookman Old Style" w:hAnsi="Bookman Old Style"/>
-          <w:sz w:val="22"/>
-          <w:lang w:val="en-US"/>
-        </w:rPr>
-        <w:t xml:space="preserve">Try to access </w:t>
-      </w:r>
-      <w:proofErr w:type="gramStart"/>
-      <w:r>
-        <w:rPr>
-          <w:rFonts w:ascii="Bookman Old Style" w:hAnsi="Bookman Old Style"/>
-          <w:sz w:val="22"/>
-          <w:lang w:val="en-US"/>
-        </w:rPr>
-        <w:t>username and email address</w:t>
+        <w:t>!!</w:t>
       </w:r>
       <w:proofErr w:type="gramEnd"/>
-      <w:r>
-        <w:rPr>
-          <w:rFonts w:ascii="Bookman Old Style" w:hAnsi="Bookman Old Style"/>
-          <w:sz w:val="22"/>
-          <w:lang w:val="en-US"/>
-        </w:rPr>
-        <w:t xml:space="preserve"> and display the same back to the user.</w:t>
-      </w:r>
-    </w:p>
-    <w:p>
-      <w:pPr>
-        <w:rPr>
-          <w:rFonts w:ascii="Bookman Old Style" w:hAnsi="Bookman Old Style"/>
-          <w:sz w:val="22"/>
-          <w:lang w:val="en-US"/>
-        </w:rPr>
-      </w:pPr>
+    </w:p>
+    <w:p>
+      <w:pPr>
+        <w:rPr>
+          <w:rFonts w:ascii="Bookman Old Style" w:hAnsi="Bookman Old Style"/>
+          <w:sz w:val="22"/>
+          <w:lang w:val="en-US"/>
+        </w:rPr>
+      </w:pPr>
+    </w:p>
+    <w:p>
+      <w:pPr>
+        <w:rPr>
+          <w:rFonts w:ascii="Bookman Old Style" w:hAnsi="Bookman Old Style"/>
+          <w:sz w:val="22"/>
+          <w:lang w:val="en-US"/>
+        </w:rPr>
+      </w:pPr>
+      <w:r>
+        <w:rPr>
+          <w:rFonts w:ascii="Bookman Old Style" w:hAnsi="Bookman Old Style"/>
+          <w:noProof/>
+          <w:sz w:val="22"/>
+          <w:lang w:val="en-US"/>
+        </w:rPr>
+        <w:drawing>
+          <wp:inline distT="0" distB="0" distL="0" distR="0" wp14:anchorId="2D3440D6" wp14:editId="48A81F71">
+            <wp:extent cx="5010849" cy="1838582"/>
+            <wp:effectExtent l="0" t="0" r="0" b="9525"/>
+            <wp:docPr id="9" name="Picture 9"/>
+            <wp:cNvGraphicFramePr>
+              <a:graphicFrameLocks xmlns:a="http://schemas.openxmlformats.org/drawingml/2006/main" noChangeAspect="1"/>
+            </wp:cNvGraphicFramePr>
+            <a:graphic xmlns:a="http://schemas.openxmlformats.org/drawingml/2006/main">
+              <a:graphicData uri="http://schemas.openxmlformats.org/drawingml/2006/picture">
+                <pic:pic xmlns:pic="http://schemas.openxmlformats.org/drawingml/2006/picture">
+                  <pic:nvPicPr>
+                    <pic:cNvPr id="1" name=""/>
+                    <pic:cNvPicPr/>
+                  </pic:nvPicPr>
+                  <pic:blipFill>
+                    <a:blip r:embed="rId31"/>
+                    <a:stretch>
+                      <a:fillRect/>
+                    </a:stretch>
+                  </pic:blipFill>
+                  <pic:spPr>
+                    <a:xfrm>
+                      <a:off x="0" y="0"/>
+                      <a:ext cx="5010849" cy="1838582"/>
+                    </a:xfrm>
+                    <a:prstGeom prst="rect">
+                      <a:avLst/>
+                    </a:prstGeom>
+                  </pic:spPr>
+                </pic:pic>
+              </a:graphicData>
+            </a:graphic>
+          </wp:inline>
+        </w:drawing>
+      </w:r>
     </w:p>
     <w:p>
       <w:pPr>
@@ -4951,7 +6227,7 @@
 </file>
 
 <file path=customXml/itemProps1.xml><?xml version="1.0" encoding="utf-8"?>
-<ds:datastoreItem xmlns:ds="http://schemas.openxmlformats.org/officeDocument/2006/customXml" ds:itemID="{E7BA6141-29EB-437B-BEA2-31C9F85F90D2}">
+<ds:datastoreItem xmlns:ds="http://schemas.openxmlformats.org/officeDocument/2006/customXml" ds:itemID="{61C0648D-474A-43D6-B68C-23BB61FBCC3C}">
   <ds:schemaRefs>
     <ds:schemaRef ds:uri="http://schemas.openxmlformats.org/officeDocument/2006/bibliography"/>
   </ds:schemaRefs>

</xml_diff>